<commit_message>
Updated the templates to use ITR styles and OpenTRICK logo
</commit_message>
<xml_diff>
--- a/src/main/webapp/WEB-INF/data/docx/C0B0S_TOD_TRICK-SOA_v1.3.docx
+++ b/src/main/webapp/WEB-INF/data/docx/C0B0S_TOD_TRICK-SOA_v1.3.docx
@@ -1,6 +1,6 @@
 
 <file path=word/document.xml><?xml version="1.0" encoding="utf-8"?>
-<w:document xmlns:wpc="http://schemas.microsoft.com/office/word/2010/wordprocessingCanvas" xmlns:cx="http://schemas.microsoft.com/office/drawing/2014/chartex" xmlns:cx1="http://schemas.microsoft.com/office/drawing/2015/9/8/chartex" xmlns:cx2="http://schemas.microsoft.com/office/drawing/2015/10/21/chartex" xmlns:cx3="http://schemas.microsoft.com/office/drawing/2016/5/9/chartex" xmlns:cx4="http://schemas.microsoft.com/office/drawing/2016/5/10/chartex" xmlns:cx5="http://schemas.microsoft.com/office/drawing/2016/5/11/chartex" xmlns:cx6="http://schemas.microsoft.com/office/drawing/2016/5/12/chartex" xmlns:cx7="http://schemas.microsoft.com/office/drawing/2016/5/13/chartex" xmlns:cx8="http://schemas.microsoft.com/office/drawing/2016/5/14/chartex" xmlns:mc="http://schemas.openxmlformats.org/markup-compatibility/2006" xmlns:aink="http://schemas.microsoft.com/office/drawing/2016/ink" xmlns:am3d="http://schemas.microsoft.com/office/drawing/2017/model3d" xmlns:o="urn:schemas-microsoft-com:office:office" xmlns:oel="http://schemas.microsoft.com/office/2019/extlst" xmlns:r="http://schemas.openxmlformats.org/officeDocument/2006/relationships" xmlns:m="http://schemas.openxmlformats.org/officeDocument/2006/math" xmlns:v="urn:schemas-microsoft-com:vml" xmlns:wp14="http://schemas.microsoft.com/office/word/2010/wordprocessingDrawing" xmlns:wp="http://schemas.openxmlformats.org/drawingml/2006/wordprocessingDrawing" xmlns:w10="urn:schemas-microsoft-com:office:word" xmlns:w="http://schemas.openxmlformats.org/wordprocessingml/2006/main" xmlns:w14="http://schemas.microsoft.com/office/word/2010/wordml" xmlns:w15="http://schemas.microsoft.com/office/word/2012/wordml" xmlns:w16cex="http://schemas.microsoft.com/office/word/2018/wordml/cex" xmlns:w16cid="http://schemas.microsoft.com/office/word/2016/wordml/cid" xmlns:w16="http://schemas.microsoft.com/office/word/2018/wordml" xmlns:w16du="http://schemas.microsoft.com/office/word/2023/wordml/word16du" xmlns:w16sdtdh="http://schemas.microsoft.com/office/word/2020/wordml/sdtdatahash" xmlns:w16se="http://schemas.microsoft.com/office/word/2015/wordml/symex" xmlns:wpg="http://schemas.microsoft.com/office/word/2010/wordprocessingGroup" xmlns:wpi="http://schemas.microsoft.com/office/word/2010/wordprocessingInk" xmlns:wne="http://schemas.microsoft.com/office/word/2006/wordml" xmlns:wps="http://schemas.microsoft.com/office/word/2010/wordprocessingShape" mc:Ignorable="w14 w15 w16se w16cid w16 w16cex w16sdtdh wp14">
+<w:document xmlns:wpc="http://schemas.microsoft.com/office/word/2010/wordprocessingCanvas" xmlns:cx="http://schemas.microsoft.com/office/drawing/2014/chartex" xmlns:cx1="http://schemas.microsoft.com/office/drawing/2015/9/8/chartex" xmlns:cx2="http://schemas.microsoft.com/office/drawing/2015/10/21/chartex" xmlns:cx3="http://schemas.microsoft.com/office/drawing/2016/5/9/chartex" xmlns:cx4="http://schemas.microsoft.com/office/drawing/2016/5/10/chartex" xmlns:cx5="http://schemas.microsoft.com/office/drawing/2016/5/11/chartex" xmlns:cx6="http://schemas.microsoft.com/office/drawing/2016/5/12/chartex" xmlns:cx7="http://schemas.microsoft.com/office/drawing/2016/5/13/chartex" xmlns:cx8="http://schemas.microsoft.com/office/drawing/2016/5/14/chartex" xmlns:mc="http://schemas.openxmlformats.org/markup-compatibility/2006" xmlns:aink="http://schemas.microsoft.com/office/drawing/2016/ink" xmlns:am3d="http://schemas.microsoft.com/office/drawing/2017/model3d" xmlns:o="urn:schemas-microsoft-com:office:office" xmlns:oel="http://schemas.microsoft.com/office/2019/extlst" xmlns:r="http://schemas.openxmlformats.org/officeDocument/2006/relationships" xmlns:m="http://schemas.openxmlformats.org/officeDocument/2006/math" xmlns:v="urn:schemas-microsoft-com:vml" xmlns:wp14="http://schemas.microsoft.com/office/word/2010/wordprocessingDrawing" xmlns:wp="http://schemas.openxmlformats.org/drawingml/2006/wordprocessingDrawing" xmlns:w10="urn:schemas-microsoft-com:office:word" xmlns:w="http://schemas.openxmlformats.org/wordprocessingml/2006/main" xmlns:w14="http://schemas.microsoft.com/office/word/2010/wordml" xmlns:w15="http://schemas.microsoft.com/office/word/2012/wordml" xmlns:w16cex="http://schemas.microsoft.com/office/word/2018/wordml/cex" xmlns:w16cid="http://schemas.microsoft.com/office/word/2016/wordml/cid" xmlns:w16="http://schemas.microsoft.com/office/word/2018/wordml" xmlns:w16du="http://schemas.microsoft.com/office/word/2023/wordml/word16du" xmlns:w16sdtdh="http://schemas.microsoft.com/office/word/2020/wordml/sdtdatahash" xmlns:w16se="http://schemas.microsoft.com/office/word/2015/wordml/symex" xmlns:wpg="http://schemas.microsoft.com/office/word/2010/wordprocessingGroup" xmlns:wpi="http://schemas.microsoft.com/office/word/2010/wordprocessingInk" xmlns:wne="http://schemas.microsoft.com/office/word/2006/wordml" xmlns:wps="http://schemas.microsoft.com/office/word/2010/wordprocessingShape" mc:Ignorable="w14 w15 w16se w16cid w16 w16cex w16sdtdh w16du wp14">
   <w:body>
     <w:p>
       <w:pPr>
@@ -33,7 +33,7 @@
 </file>
 
 <file path=word/endnotes.xml><?xml version="1.0" encoding="utf-8"?>
-<w:endnotes xmlns:wpc="http://schemas.microsoft.com/office/word/2010/wordprocessingCanvas" xmlns:cx="http://schemas.microsoft.com/office/drawing/2014/chartex" xmlns:cx1="http://schemas.microsoft.com/office/drawing/2015/9/8/chartex" xmlns:cx2="http://schemas.microsoft.com/office/drawing/2015/10/21/chartex" xmlns:cx3="http://schemas.microsoft.com/office/drawing/2016/5/9/chartex" xmlns:cx4="http://schemas.microsoft.com/office/drawing/2016/5/10/chartex" xmlns:cx5="http://schemas.microsoft.com/office/drawing/2016/5/11/chartex" xmlns:cx6="http://schemas.microsoft.com/office/drawing/2016/5/12/chartex" xmlns:cx7="http://schemas.microsoft.com/office/drawing/2016/5/13/chartex" xmlns:cx8="http://schemas.microsoft.com/office/drawing/2016/5/14/chartex" xmlns:mc="http://schemas.openxmlformats.org/markup-compatibility/2006" xmlns:aink="http://schemas.microsoft.com/office/drawing/2016/ink" xmlns:am3d="http://schemas.microsoft.com/office/drawing/2017/model3d" xmlns:o="urn:schemas-microsoft-com:office:office" xmlns:oel="http://schemas.microsoft.com/office/2019/extlst" xmlns:r="http://schemas.openxmlformats.org/officeDocument/2006/relationships" xmlns:m="http://schemas.openxmlformats.org/officeDocument/2006/math" xmlns:v="urn:schemas-microsoft-com:vml" xmlns:wp14="http://schemas.microsoft.com/office/word/2010/wordprocessingDrawing" xmlns:wp="http://schemas.openxmlformats.org/drawingml/2006/wordprocessingDrawing" xmlns:w10="urn:schemas-microsoft-com:office:word" xmlns:w="http://schemas.openxmlformats.org/wordprocessingml/2006/main" xmlns:w14="http://schemas.microsoft.com/office/word/2010/wordml" xmlns:w15="http://schemas.microsoft.com/office/word/2012/wordml" xmlns:w16cex="http://schemas.microsoft.com/office/word/2018/wordml/cex" xmlns:w16cid="http://schemas.microsoft.com/office/word/2016/wordml/cid" xmlns:w16="http://schemas.microsoft.com/office/word/2018/wordml" xmlns:w16du="http://schemas.microsoft.com/office/word/2023/wordml/word16du" xmlns:w16sdtdh="http://schemas.microsoft.com/office/word/2020/wordml/sdtdatahash" xmlns:w16se="http://schemas.microsoft.com/office/word/2015/wordml/symex" xmlns:wpg="http://schemas.microsoft.com/office/word/2010/wordprocessingGroup" xmlns:wpi="http://schemas.microsoft.com/office/word/2010/wordprocessingInk" xmlns:wne="http://schemas.microsoft.com/office/word/2006/wordml" xmlns:wps="http://schemas.microsoft.com/office/word/2010/wordprocessingShape" mc:Ignorable="w14 w15 w16se w16cid w16 w16cex w16sdtdh wp14">
+<w:endnotes xmlns:wpc="http://schemas.microsoft.com/office/word/2010/wordprocessingCanvas" xmlns:cx="http://schemas.microsoft.com/office/drawing/2014/chartex" xmlns:cx1="http://schemas.microsoft.com/office/drawing/2015/9/8/chartex" xmlns:cx2="http://schemas.microsoft.com/office/drawing/2015/10/21/chartex" xmlns:cx3="http://schemas.microsoft.com/office/drawing/2016/5/9/chartex" xmlns:cx4="http://schemas.microsoft.com/office/drawing/2016/5/10/chartex" xmlns:cx5="http://schemas.microsoft.com/office/drawing/2016/5/11/chartex" xmlns:cx6="http://schemas.microsoft.com/office/drawing/2016/5/12/chartex" xmlns:cx7="http://schemas.microsoft.com/office/drawing/2016/5/13/chartex" xmlns:cx8="http://schemas.microsoft.com/office/drawing/2016/5/14/chartex" xmlns:mc="http://schemas.openxmlformats.org/markup-compatibility/2006" xmlns:aink="http://schemas.microsoft.com/office/drawing/2016/ink" xmlns:am3d="http://schemas.microsoft.com/office/drawing/2017/model3d" xmlns:o="urn:schemas-microsoft-com:office:office" xmlns:oel="http://schemas.microsoft.com/office/2019/extlst" xmlns:r="http://schemas.openxmlformats.org/officeDocument/2006/relationships" xmlns:m="http://schemas.openxmlformats.org/officeDocument/2006/math" xmlns:v="urn:schemas-microsoft-com:vml" xmlns:wp14="http://schemas.microsoft.com/office/word/2010/wordprocessingDrawing" xmlns:wp="http://schemas.openxmlformats.org/drawingml/2006/wordprocessingDrawing" xmlns:w10="urn:schemas-microsoft-com:office:word" xmlns:w="http://schemas.openxmlformats.org/wordprocessingml/2006/main" xmlns:w14="http://schemas.microsoft.com/office/word/2010/wordml" xmlns:w15="http://schemas.microsoft.com/office/word/2012/wordml" xmlns:w16cex="http://schemas.microsoft.com/office/word/2018/wordml/cex" xmlns:w16cid="http://schemas.microsoft.com/office/word/2016/wordml/cid" xmlns:w16="http://schemas.microsoft.com/office/word/2018/wordml" xmlns:w16du="http://schemas.microsoft.com/office/word/2023/wordml/word16du" xmlns:w16sdtdh="http://schemas.microsoft.com/office/word/2020/wordml/sdtdatahash" xmlns:w16se="http://schemas.microsoft.com/office/word/2015/wordml/symex" xmlns:wpg="http://schemas.microsoft.com/office/word/2010/wordprocessingGroup" xmlns:wpi="http://schemas.microsoft.com/office/word/2010/wordprocessingInk" xmlns:wne="http://schemas.microsoft.com/office/word/2006/wordml" xmlns:wps="http://schemas.microsoft.com/office/word/2010/wordprocessingShape" mc:Ignorable="w14 w15 w16se w16cid w16 w16cex w16sdtdh w16du wp14">
   <w:endnote w:type="separator" w:id="-1">
     <w:p>
       <w:r>
@@ -52,7 +52,7 @@
 </file>
 
 <file path=word/footer1.xml><?xml version="1.0" encoding="utf-8"?>
-<w:ftr xmlns:wpc="http://schemas.microsoft.com/office/word/2010/wordprocessingCanvas" xmlns:cx="http://schemas.microsoft.com/office/drawing/2014/chartex" xmlns:cx1="http://schemas.microsoft.com/office/drawing/2015/9/8/chartex" xmlns:cx2="http://schemas.microsoft.com/office/drawing/2015/10/21/chartex" xmlns:cx3="http://schemas.microsoft.com/office/drawing/2016/5/9/chartex" xmlns:cx4="http://schemas.microsoft.com/office/drawing/2016/5/10/chartex" xmlns:cx5="http://schemas.microsoft.com/office/drawing/2016/5/11/chartex" xmlns:cx6="http://schemas.microsoft.com/office/drawing/2016/5/12/chartex" xmlns:cx7="http://schemas.microsoft.com/office/drawing/2016/5/13/chartex" xmlns:cx8="http://schemas.microsoft.com/office/drawing/2016/5/14/chartex" xmlns:mc="http://schemas.openxmlformats.org/markup-compatibility/2006" xmlns:aink="http://schemas.microsoft.com/office/drawing/2016/ink" xmlns:am3d="http://schemas.microsoft.com/office/drawing/2017/model3d" xmlns:o="urn:schemas-microsoft-com:office:office" xmlns:oel="http://schemas.microsoft.com/office/2019/extlst" xmlns:r="http://schemas.openxmlformats.org/officeDocument/2006/relationships" xmlns:m="http://schemas.openxmlformats.org/officeDocument/2006/math" xmlns:v="urn:schemas-microsoft-com:vml" xmlns:wp14="http://schemas.microsoft.com/office/word/2010/wordprocessingDrawing" xmlns:wp="http://schemas.openxmlformats.org/drawingml/2006/wordprocessingDrawing" xmlns:w10="urn:schemas-microsoft-com:office:word" xmlns:w="http://schemas.openxmlformats.org/wordprocessingml/2006/main" xmlns:w14="http://schemas.microsoft.com/office/word/2010/wordml" xmlns:w15="http://schemas.microsoft.com/office/word/2012/wordml" xmlns:w16cex="http://schemas.microsoft.com/office/word/2018/wordml/cex" xmlns:w16cid="http://schemas.microsoft.com/office/word/2016/wordml/cid" xmlns:w16="http://schemas.microsoft.com/office/word/2018/wordml" xmlns:w16du="http://schemas.microsoft.com/office/word/2023/wordml/word16du" xmlns:w16sdtdh="http://schemas.microsoft.com/office/word/2020/wordml/sdtdatahash" xmlns:w16se="http://schemas.microsoft.com/office/word/2015/wordml/symex" xmlns:wpg="http://schemas.microsoft.com/office/word/2010/wordprocessingGroup" xmlns:wpi="http://schemas.microsoft.com/office/word/2010/wordprocessingInk" xmlns:wne="http://schemas.microsoft.com/office/word/2006/wordml" xmlns:wps="http://schemas.microsoft.com/office/word/2010/wordprocessingShape" mc:Ignorable="w14 w15 w16se w16cid w16 w16cex w16sdtdh wp14">
+<w:ftr xmlns:wpc="http://schemas.microsoft.com/office/word/2010/wordprocessingCanvas" xmlns:cx="http://schemas.microsoft.com/office/drawing/2014/chartex" xmlns:cx1="http://schemas.microsoft.com/office/drawing/2015/9/8/chartex" xmlns:cx2="http://schemas.microsoft.com/office/drawing/2015/10/21/chartex" xmlns:cx3="http://schemas.microsoft.com/office/drawing/2016/5/9/chartex" xmlns:cx4="http://schemas.microsoft.com/office/drawing/2016/5/10/chartex" xmlns:cx5="http://schemas.microsoft.com/office/drawing/2016/5/11/chartex" xmlns:cx6="http://schemas.microsoft.com/office/drawing/2016/5/12/chartex" xmlns:cx7="http://schemas.microsoft.com/office/drawing/2016/5/13/chartex" xmlns:cx8="http://schemas.microsoft.com/office/drawing/2016/5/14/chartex" xmlns:mc="http://schemas.openxmlformats.org/markup-compatibility/2006" xmlns:aink="http://schemas.microsoft.com/office/drawing/2016/ink" xmlns:am3d="http://schemas.microsoft.com/office/drawing/2017/model3d" xmlns:o="urn:schemas-microsoft-com:office:office" xmlns:oel="http://schemas.microsoft.com/office/2019/extlst" xmlns:r="http://schemas.openxmlformats.org/officeDocument/2006/relationships" xmlns:m="http://schemas.openxmlformats.org/officeDocument/2006/math" xmlns:v="urn:schemas-microsoft-com:vml" xmlns:wp14="http://schemas.microsoft.com/office/word/2010/wordprocessingDrawing" xmlns:wp="http://schemas.openxmlformats.org/drawingml/2006/wordprocessingDrawing" xmlns:w10="urn:schemas-microsoft-com:office:word" xmlns:w="http://schemas.openxmlformats.org/wordprocessingml/2006/main" xmlns:w14="http://schemas.microsoft.com/office/word/2010/wordml" xmlns:w15="http://schemas.microsoft.com/office/word/2012/wordml" xmlns:w16cex="http://schemas.microsoft.com/office/word/2018/wordml/cex" xmlns:w16cid="http://schemas.microsoft.com/office/word/2016/wordml/cid" xmlns:w16="http://schemas.microsoft.com/office/word/2018/wordml" xmlns:w16du="http://schemas.microsoft.com/office/word/2023/wordml/word16du" xmlns:w16sdtdh="http://schemas.microsoft.com/office/word/2020/wordml/sdtdatahash" xmlns:w16se="http://schemas.microsoft.com/office/word/2015/wordml/symex" xmlns:wpg="http://schemas.microsoft.com/office/word/2010/wordprocessingGroup" xmlns:wpi="http://schemas.microsoft.com/office/word/2010/wordprocessingInk" xmlns:wne="http://schemas.microsoft.com/office/word/2006/wordml" xmlns:wps="http://schemas.microsoft.com/office/word/2010/wordprocessingShape" mc:Ignorable="w14 w15 w16se w16cid w16 w16cex w16sdtdh w16du wp14">
   <w:tbl>
     <w:tblPr>
       <w:tblW w:w="5000" w:type="pct"/>
@@ -119,6 +119,7 @@
               <w:docPartUnique/>
             </w:docPartObj>
           </w:sdtPr>
+          <w:sdtEndPr/>
           <w:sdtContent>
             <w:p>
               <w:pPr>
@@ -181,7 +182,7 @@
 </file>
 
 <file path=word/footnotes.xml><?xml version="1.0" encoding="utf-8"?>
-<w:footnotes xmlns:wpc="http://schemas.microsoft.com/office/word/2010/wordprocessingCanvas" xmlns:cx="http://schemas.microsoft.com/office/drawing/2014/chartex" xmlns:cx1="http://schemas.microsoft.com/office/drawing/2015/9/8/chartex" xmlns:cx2="http://schemas.microsoft.com/office/drawing/2015/10/21/chartex" xmlns:cx3="http://schemas.microsoft.com/office/drawing/2016/5/9/chartex" xmlns:cx4="http://schemas.microsoft.com/office/drawing/2016/5/10/chartex" xmlns:cx5="http://schemas.microsoft.com/office/drawing/2016/5/11/chartex" xmlns:cx6="http://schemas.microsoft.com/office/drawing/2016/5/12/chartex" xmlns:cx7="http://schemas.microsoft.com/office/drawing/2016/5/13/chartex" xmlns:cx8="http://schemas.microsoft.com/office/drawing/2016/5/14/chartex" xmlns:mc="http://schemas.openxmlformats.org/markup-compatibility/2006" xmlns:aink="http://schemas.microsoft.com/office/drawing/2016/ink" xmlns:am3d="http://schemas.microsoft.com/office/drawing/2017/model3d" xmlns:o="urn:schemas-microsoft-com:office:office" xmlns:oel="http://schemas.microsoft.com/office/2019/extlst" xmlns:r="http://schemas.openxmlformats.org/officeDocument/2006/relationships" xmlns:m="http://schemas.openxmlformats.org/officeDocument/2006/math" xmlns:v="urn:schemas-microsoft-com:vml" xmlns:wp14="http://schemas.microsoft.com/office/word/2010/wordprocessingDrawing" xmlns:wp="http://schemas.openxmlformats.org/drawingml/2006/wordprocessingDrawing" xmlns:w10="urn:schemas-microsoft-com:office:word" xmlns:w="http://schemas.openxmlformats.org/wordprocessingml/2006/main" xmlns:w14="http://schemas.microsoft.com/office/word/2010/wordml" xmlns:w15="http://schemas.microsoft.com/office/word/2012/wordml" xmlns:w16cex="http://schemas.microsoft.com/office/word/2018/wordml/cex" xmlns:w16cid="http://schemas.microsoft.com/office/word/2016/wordml/cid" xmlns:w16="http://schemas.microsoft.com/office/word/2018/wordml" xmlns:w16du="http://schemas.microsoft.com/office/word/2023/wordml/word16du" xmlns:w16sdtdh="http://schemas.microsoft.com/office/word/2020/wordml/sdtdatahash" xmlns:w16se="http://schemas.microsoft.com/office/word/2015/wordml/symex" xmlns:wpg="http://schemas.microsoft.com/office/word/2010/wordprocessingGroup" xmlns:wpi="http://schemas.microsoft.com/office/word/2010/wordprocessingInk" xmlns:wne="http://schemas.microsoft.com/office/word/2006/wordml" xmlns:wps="http://schemas.microsoft.com/office/word/2010/wordprocessingShape" mc:Ignorable="w14 w15 w16se w16cid w16 w16cex w16sdtdh wp14">
+<w:footnotes xmlns:wpc="http://schemas.microsoft.com/office/word/2010/wordprocessingCanvas" xmlns:cx="http://schemas.microsoft.com/office/drawing/2014/chartex" xmlns:cx1="http://schemas.microsoft.com/office/drawing/2015/9/8/chartex" xmlns:cx2="http://schemas.microsoft.com/office/drawing/2015/10/21/chartex" xmlns:cx3="http://schemas.microsoft.com/office/drawing/2016/5/9/chartex" xmlns:cx4="http://schemas.microsoft.com/office/drawing/2016/5/10/chartex" xmlns:cx5="http://schemas.microsoft.com/office/drawing/2016/5/11/chartex" xmlns:cx6="http://schemas.microsoft.com/office/drawing/2016/5/12/chartex" xmlns:cx7="http://schemas.microsoft.com/office/drawing/2016/5/13/chartex" xmlns:cx8="http://schemas.microsoft.com/office/drawing/2016/5/14/chartex" xmlns:mc="http://schemas.openxmlformats.org/markup-compatibility/2006" xmlns:aink="http://schemas.microsoft.com/office/drawing/2016/ink" xmlns:am3d="http://schemas.microsoft.com/office/drawing/2017/model3d" xmlns:o="urn:schemas-microsoft-com:office:office" xmlns:oel="http://schemas.microsoft.com/office/2019/extlst" xmlns:r="http://schemas.openxmlformats.org/officeDocument/2006/relationships" xmlns:m="http://schemas.openxmlformats.org/officeDocument/2006/math" xmlns:v="urn:schemas-microsoft-com:vml" xmlns:wp14="http://schemas.microsoft.com/office/word/2010/wordprocessingDrawing" xmlns:wp="http://schemas.openxmlformats.org/drawingml/2006/wordprocessingDrawing" xmlns:w10="urn:schemas-microsoft-com:office:word" xmlns:w="http://schemas.openxmlformats.org/wordprocessingml/2006/main" xmlns:w14="http://schemas.microsoft.com/office/word/2010/wordml" xmlns:w15="http://schemas.microsoft.com/office/word/2012/wordml" xmlns:w16cex="http://schemas.microsoft.com/office/word/2018/wordml/cex" xmlns:w16cid="http://schemas.microsoft.com/office/word/2016/wordml/cid" xmlns:w16="http://schemas.microsoft.com/office/word/2018/wordml" xmlns:w16du="http://schemas.microsoft.com/office/word/2023/wordml/word16du" xmlns:w16sdtdh="http://schemas.microsoft.com/office/word/2020/wordml/sdtdatahash" xmlns:w16se="http://schemas.microsoft.com/office/word/2015/wordml/symex" xmlns:wpg="http://schemas.microsoft.com/office/word/2010/wordprocessingGroup" xmlns:wpi="http://schemas.microsoft.com/office/word/2010/wordprocessingInk" xmlns:wne="http://schemas.microsoft.com/office/word/2006/wordml" xmlns:wps="http://schemas.microsoft.com/office/word/2010/wordprocessingShape" mc:Ignorable="w14 w15 w16se w16cid w16 w16cex w16sdtdh w16du wp14">
   <w:footnote w:type="separator" w:id="-1">
     <w:p>
       <w:r>
@@ -200,7 +201,7 @@
 </file>
 
 <file path=word/header1.xml><?xml version="1.0" encoding="utf-8"?>
-<w:hdr xmlns:wpc="http://schemas.microsoft.com/office/word/2010/wordprocessingCanvas" xmlns:cx="http://schemas.microsoft.com/office/drawing/2014/chartex" xmlns:cx1="http://schemas.microsoft.com/office/drawing/2015/9/8/chartex" xmlns:cx2="http://schemas.microsoft.com/office/drawing/2015/10/21/chartex" xmlns:cx3="http://schemas.microsoft.com/office/drawing/2016/5/9/chartex" xmlns:cx4="http://schemas.microsoft.com/office/drawing/2016/5/10/chartex" xmlns:cx5="http://schemas.microsoft.com/office/drawing/2016/5/11/chartex" xmlns:cx6="http://schemas.microsoft.com/office/drawing/2016/5/12/chartex" xmlns:cx7="http://schemas.microsoft.com/office/drawing/2016/5/13/chartex" xmlns:cx8="http://schemas.microsoft.com/office/drawing/2016/5/14/chartex" xmlns:mc="http://schemas.openxmlformats.org/markup-compatibility/2006" xmlns:aink="http://schemas.microsoft.com/office/drawing/2016/ink" xmlns:am3d="http://schemas.microsoft.com/office/drawing/2017/model3d" xmlns:o="urn:schemas-microsoft-com:office:office" xmlns:oel="http://schemas.microsoft.com/office/2019/extlst" xmlns:r="http://schemas.openxmlformats.org/officeDocument/2006/relationships" xmlns:m="http://schemas.openxmlformats.org/officeDocument/2006/math" xmlns:v="urn:schemas-microsoft-com:vml" xmlns:wp14="http://schemas.microsoft.com/office/word/2010/wordprocessingDrawing" xmlns:wp="http://schemas.openxmlformats.org/drawingml/2006/wordprocessingDrawing" xmlns:w10="urn:schemas-microsoft-com:office:word" xmlns:w="http://schemas.openxmlformats.org/wordprocessingml/2006/main" xmlns:w14="http://schemas.microsoft.com/office/word/2010/wordml" xmlns:w15="http://schemas.microsoft.com/office/word/2012/wordml" xmlns:w16cex="http://schemas.microsoft.com/office/word/2018/wordml/cex" xmlns:w16cid="http://schemas.microsoft.com/office/word/2016/wordml/cid" xmlns:w16="http://schemas.microsoft.com/office/word/2018/wordml" xmlns:w16du="http://schemas.microsoft.com/office/word/2023/wordml/word16du" xmlns:w16sdtdh="http://schemas.microsoft.com/office/word/2020/wordml/sdtdatahash" xmlns:w16se="http://schemas.microsoft.com/office/word/2015/wordml/symex" xmlns:wpg="http://schemas.microsoft.com/office/word/2010/wordprocessingGroup" xmlns:wpi="http://schemas.microsoft.com/office/word/2010/wordprocessingInk" xmlns:wne="http://schemas.microsoft.com/office/word/2006/wordml" xmlns:wps="http://schemas.microsoft.com/office/word/2010/wordprocessingShape" mc:Ignorable="w14 w15 w16se w16cid w16 w16cex w16sdtdh wp14">
+<w:hdr xmlns:wpc="http://schemas.microsoft.com/office/word/2010/wordprocessingCanvas" xmlns:cx="http://schemas.microsoft.com/office/drawing/2014/chartex" xmlns:cx1="http://schemas.microsoft.com/office/drawing/2015/9/8/chartex" xmlns:cx2="http://schemas.microsoft.com/office/drawing/2015/10/21/chartex" xmlns:cx3="http://schemas.microsoft.com/office/drawing/2016/5/9/chartex" xmlns:cx4="http://schemas.microsoft.com/office/drawing/2016/5/10/chartex" xmlns:cx5="http://schemas.microsoft.com/office/drawing/2016/5/11/chartex" xmlns:cx6="http://schemas.microsoft.com/office/drawing/2016/5/12/chartex" xmlns:cx7="http://schemas.microsoft.com/office/drawing/2016/5/13/chartex" xmlns:cx8="http://schemas.microsoft.com/office/drawing/2016/5/14/chartex" xmlns:mc="http://schemas.openxmlformats.org/markup-compatibility/2006" xmlns:aink="http://schemas.microsoft.com/office/drawing/2016/ink" xmlns:am3d="http://schemas.microsoft.com/office/drawing/2017/model3d" xmlns:o="urn:schemas-microsoft-com:office:office" xmlns:oel="http://schemas.microsoft.com/office/2019/extlst" xmlns:r="http://schemas.openxmlformats.org/officeDocument/2006/relationships" xmlns:m="http://schemas.openxmlformats.org/officeDocument/2006/math" xmlns:v="urn:schemas-microsoft-com:vml" xmlns:wp14="http://schemas.microsoft.com/office/word/2010/wordprocessingDrawing" xmlns:wp="http://schemas.openxmlformats.org/drawingml/2006/wordprocessingDrawing" xmlns:w10="urn:schemas-microsoft-com:office:word" xmlns:w="http://schemas.openxmlformats.org/wordprocessingml/2006/main" xmlns:w14="http://schemas.microsoft.com/office/word/2010/wordml" xmlns:w15="http://schemas.microsoft.com/office/word/2012/wordml" xmlns:w16cex="http://schemas.microsoft.com/office/word/2018/wordml/cex" xmlns:w16cid="http://schemas.microsoft.com/office/word/2016/wordml/cid" xmlns:w16="http://schemas.microsoft.com/office/word/2018/wordml" xmlns:w16du="http://schemas.microsoft.com/office/word/2023/wordml/word16du" xmlns:w16sdtdh="http://schemas.microsoft.com/office/word/2020/wordml/sdtdatahash" xmlns:w16se="http://schemas.microsoft.com/office/word/2015/wordml/symex" xmlns:wpg="http://schemas.microsoft.com/office/word/2010/wordprocessingGroup" xmlns:wpi="http://schemas.microsoft.com/office/word/2010/wordprocessingInk" xmlns:wne="http://schemas.microsoft.com/office/word/2006/wordml" xmlns:wps="http://schemas.microsoft.com/office/word/2010/wordprocessingShape" mc:Ignorable="w14 w15 w16se w16cid w16 w16cex w16sdtdh w16du wp14">
   <w:tbl>
     <w:tblPr>
       <w:tblW w:w="5000" w:type="pct"/>
@@ -321,6 +322,7 @@
               <w:dataBinding w:prefixMappings="xmlns:ns0='http://purl.org/dc/elements/1.1/' xmlns:ns1='http://schemas.openxmlformats.org/package/2006/metadata/core-properties' " w:xpath="/ns1:coreProperties[1]/ns1:category[1]" w:storeItemID="{6C3C8BC8-F283-45AE-878A-BAB7291924A1}"/>
               <w:text/>
             </w:sdtPr>
+            <w:sdtEndPr/>
             <w:sdtContent>
               <w:r>
                 <w:t>Standard</w:t>
@@ -369,6 +371,7 @@
           <w:dataBinding w:prefixMappings="xmlns:ns0='http://purl.org/dc/elements/1.1/' xmlns:ns1='http://schemas.openxmlformats.org/package/2006/metadata/core-properties' " w:xpath="/ns1:coreProperties[1]/ns0:title[1]" w:storeItemID="{6C3C8BC8-F283-45AE-878A-BAB7291924A1}"/>
           <w:text/>
         </w:sdtPr>
+        <w:sdtEndPr/>
         <w:sdtContent>
           <w:tc>
             <w:tcPr>
@@ -422,6 +425,7 @@
           <w:dataBinding w:prefixMappings="xmlns:ns0='http://purl.org/dc/elements/1.1/' xmlns:ns1='http://schemas.openxmlformats.org/package/2006/metadata/core-properties' " w:xpath="/ns1:coreProperties[1]/ns0:subject[1]" w:storeItemID="{6C3C8BC8-F283-45AE-878A-BAB7291924A1}"/>
           <w:text/>
         </w:sdtPr>
+        <w:sdtEndPr/>
         <w:sdtContent>
           <w:tc>
             <w:tcPr>
@@ -472,6 +476,7 @@
           <w:dataBinding w:prefixMappings="xmlns:ns0='http://purl.org/dc/elements/1.1/' xmlns:ns1='http://schemas.openxmlformats.org/package/2006/metadata/core-properties' " w:xpath="/ns1:coreProperties[1]/ns0:description[1]" w:storeItemID="{6C3C8BC8-F283-45AE-878A-BAB7291924A1}"/>
           <w:text w:multiLine="1"/>
         </w:sdtPr>
+        <w:sdtEndPr/>
         <w:sdtContent>
           <w:tc>
             <w:tcPr>
@@ -495,8 +500,193 @@
 </file>
 
 <file path=word/numbering.xml><?xml version="1.0" encoding="utf-8"?>
-<w:numbering xmlns:wpc="http://schemas.microsoft.com/office/word/2010/wordprocessingCanvas" xmlns:cx="http://schemas.microsoft.com/office/drawing/2014/chartex" xmlns:cx1="http://schemas.microsoft.com/office/drawing/2015/9/8/chartex" xmlns:cx2="http://schemas.microsoft.com/office/drawing/2015/10/21/chartex" xmlns:cx3="http://schemas.microsoft.com/office/drawing/2016/5/9/chartex" xmlns:cx4="http://schemas.microsoft.com/office/drawing/2016/5/10/chartex" xmlns:cx5="http://schemas.microsoft.com/office/drawing/2016/5/11/chartex" xmlns:cx6="http://schemas.microsoft.com/office/drawing/2016/5/12/chartex" xmlns:cx7="http://schemas.microsoft.com/office/drawing/2016/5/13/chartex" xmlns:cx8="http://schemas.microsoft.com/office/drawing/2016/5/14/chartex" xmlns:mc="http://schemas.openxmlformats.org/markup-compatibility/2006" xmlns:aink="http://schemas.microsoft.com/office/drawing/2016/ink" xmlns:am3d="http://schemas.microsoft.com/office/drawing/2017/model3d" xmlns:o="urn:schemas-microsoft-com:office:office" xmlns:oel="http://schemas.microsoft.com/office/2019/extlst" xmlns:r="http://schemas.openxmlformats.org/officeDocument/2006/relationships" xmlns:m="http://schemas.openxmlformats.org/officeDocument/2006/math" xmlns:v="urn:schemas-microsoft-com:vml" xmlns:wp14="http://schemas.microsoft.com/office/word/2010/wordprocessingDrawing" xmlns:wp="http://schemas.openxmlformats.org/drawingml/2006/wordprocessingDrawing" xmlns:w10="urn:schemas-microsoft-com:office:word" xmlns:w="http://schemas.openxmlformats.org/wordprocessingml/2006/main" xmlns:w14="http://schemas.microsoft.com/office/word/2010/wordml" xmlns:w15="http://schemas.microsoft.com/office/word/2012/wordml" xmlns:w16cex="http://schemas.microsoft.com/office/word/2018/wordml/cex" xmlns:w16cid="http://schemas.microsoft.com/office/word/2016/wordml/cid" xmlns:w16="http://schemas.microsoft.com/office/word/2018/wordml" xmlns:w16du="http://schemas.microsoft.com/office/word/2023/wordml/word16du" xmlns:w16sdtdh="http://schemas.microsoft.com/office/word/2020/wordml/sdtdatahash" xmlns:w16se="http://schemas.microsoft.com/office/word/2015/wordml/symex" xmlns:wpg="http://schemas.microsoft.com/office/word/2010/wordprocessingGroup" xmlns:wpi="http://schemas.microsoft.com/office/word/2010/wordprocessingInk" xmlns:wne="http://schemas.microsoft.com/office/word/2006/wordml" xmlns:wps="http://schemas.microsoft.com/office/word/2010/wordprocessingShape" mc:Ignorable="w14 w15 w16se w16cid w16 w16cex w16sdtdh wp14">
+<w:numbering xmlns:wpc="http://schemas.microsoft.com/office/word/2010/wordprocessingCanvas" xmlns:cx="http://schemas.microsoft.com/office/drawing/2014/chartex" xmlns:cx1="http://schemas.microsoft.com/office/drawing/2015/9/8/chartex" xmlns:cx2="http://schemas.microsoft.com/office/drawing/2015/10/21/chartex" xmlns:cx3="http://schemas.microsoft.com/office/drawing/2016/5/9/chartex" xmlns:cx4="http://schemas.microsoft.com/office/drawing/2016/5/10/chartex" xmlns:cx5="http://schemas.microsoft.com/office/drawing/2016/5/11/chartex" xmlns:cx6="http://schemas.microsoft.com/office/drawing/2016/5/12/chartex" xmlns:cx7="http://schemas.microsoft.com/office/drawing/2016/5/13/chartex" xmlns:cx8="http://schemas.microsoft.com/office/drawing/2016/5/14/chartex" xmlns:mc="http://schemas.openxmlformats.org/markup-compatibility/2006" xmlns:aink="http://schemas.microsoft.com/office/drawing/2016/ink" xmlns:am3d="http://schemas.microsoft.com/office/drawing/2017/model3d" xmlns:o="urn:schemas-microsoft-com:office:office" xmlns:oel="http://schemas.microsoft.com/office/2019/extlst" xmlns:r="http://schemas.openxmlformats.org/officeDocument/2006/relationships" xmlns:m="http://schemas.openxmlformats.org/officeDocument/2006/math" xmlns:v="urn:schemas-microsoft-com:vml" xmlns:wp14="http://schemas.microsoft.com/office/word/2010/wordprocessingDrawing" xmlns:wp="http://schemas.openxmlformats.org/drawingml/2006/wordprocessingDrawing" xmlns:w10="urn:schemas-microsoft-com:office:word" xmlns:w="http://schemas.openxmlformats.org/wordprocessingml/2006/main" xmlns:w14="http://schemas.microsoft.com/office/word/2010/wordml" xmlns:w15="http://schemas.microsoft.com/office/word/2012/wordml" xmlns:w16cex="http://schemas.microsoft.com/office/word/2018/wordml/cex" xmlns:w16cid="http://schemas.microsoft.com/office/word/2016/wordml/cid" xmlns:w16="http://schemas.microsoft.com/office/word/2018/wordml" xmlns:w16du="http://schemas.microsoft.com/office/word/2023/wordml/word16du" xmlns:w16sdtdh="http://schemas.microsoft.com/office/word/2020/wordml/sdtdatahash" xmlns:w16se="http://schemas.microsoft.com/office/word/2015/wordml/symex" xmlns:wpg="http://schemas.microsoft.com/office/word/2010/wordprocessingGroup" xmlns:wpi="http://schemas.microsoft.com/office/word/2010/wordprocessingInk" xmlns:wne="http://schemas.microsoft.com/office/word/2006/wordml" xmlns:wps="http://schemas.microsoft.com/office/word/2010/wordprocessingShape" mc:Ignorable="w14 w15 w16se w16cid w16 w16cex w16sdtdh w16du wp14">
   <w:abstractNum w:abstractNumId="0" w15:restartNumberingAfterBreak="0">
+    <w:nsid w:val="FFFFFF7C"/>
+    <w:multiLevelType w:val="singleLevel"/>
+    <w:tmpl w:val="702601EC"/>
+    <w:lvl w:ilvl="0">
+      <w:start w:val="1"/>
+      <w:numFmt w:val="decimal"/>
+      <w:lvlText w:val="%1."/>
+      <w:lvlJc w:val="left"/>
+      <w:pPr>
+        <w:tabs>
+          <w:tab w:val="num" w:pos="1492"/>
+        </w:tabs>
+        <w:ind w:left="1492" w:hanging="360"/>
+      </w:pPr>
+    </w:lvl>
+  </w:abstractNum>
+  <w:abstractNum w:abstractNumId="1" w15:restartNumberingAfterBreak="0">
+    <w:nsid w:val="FFFFFF7D"/>
+    <w:multiLevelType w:val="singleLevel"/>
+    <w:tmpl w:val="F380F6CE"/>
+    <w:lvl w:ilvl="0">
+      <w:start w:val="1"/>
+      <w:numFmt w:val="decimal"/>
+      <w:lvlText w:val="%1."/>
+      <w:lvlJc w:val="left"/>
+      <w:pPr>
+        <w:tabs>
+          <w:tab w:val="num" w:pos="1209"/>
+        </w:tabs>
+        <w:ind w:left="1209" w:hanging="360"/>
+      </w:pPr>
+    </w:lvl>
+  </w:abstractNum>
+  <w:abstractNum w:abstractNumId="2" w15:restartNumberingAfterBreak="0">
+    <w:nsid w:val="FFFFFF7E"/>
+    <w:multiLevelType w:val="singleLevel"/>
+    <w:tmpl w:val="7F345AF4"/>
+    <w:lvl w:ilvl="0">
+      <w:start w:val="1"/>
+      <w:numFmt w:val="decimal"/>
+      <w:lvlText w:val="%1."/>
+      <w:lvlJc w:val="left"/>
+      <w:pPr>
+        <w:tabs>
+          <w:tab w:val="num" w:pos="926"/>
+        </w:tabs>
+        <w:ind w:left="926" w:hanging="360"/>
+      </w:pPr>
+    </w:lvl>
+  </w:abstractNum>
+  <w:abstractNum w:abstractNumId="3" w15:restartNumberingAfterBreak="0">
+    <w:nsid w:val="FFFFFF7F"/>
+    <w:multiLevelType w:val="singleLevel"/>
+    <w:tmpl w:val="DCBC94EC"/>
+    <w:lvl w:ilvl="0">
+      <w:start w:val="1"/>
+      <w:numFmt w:val="decimal"/>
+      <w:lvlText w:val="%1."/>
+      <w:lvlJc w:val="left"/>
+      <w:pPr>
+        <w:tabs>
+          <w:tab w:val="num" w:pos="643"/>
+        </w:tabs>
+        <w:ind w:left="643" w:hanging="360"/>
+      </w:pPr>
+    </w:lvl>
+  </w:abstractNum>
+  <w:abstractNum w:abstractNumId="4" w15:restartNumberingAfterBreak="0">
+    <w:nsid w:val="FFFFFF80"/>
+    <w:multiLevelType w:val="singleLevel"/>
+    <w:tmpl w:val="E794E07A"/>
+    <w:lvl w:ilvl="0">
+      <w:start w:val="1"/>
+      <w:numFmt w:val="bullet"/>
+      <w:lvlText w:val=""/>
+      <w:lvlJc w:val="left"/>
+      <w:pPr>
+        <w:tabs>
+          <w:tab w:val="num" w:pos="1492"/>
+        </w:tabs>
+        <w:ind w:left="1492" w:hanging="360"/>
+      </w:pPr>
+      <w:rPr>
+        <w:rFonts w:ascii="Symbol" w:hAnsi="Symbol" w:hint="default"/>
+      </w:rPr>
+    </w:lvl>
+  </w:abstractNum>
+  <w:abstractNum w:abstractNumId="5" w15:restartNumberingAfterBreak="0">
+    <w:nsid w:val="FFFFFF81"/>
+    <w:multiLevelType w:val="singleLevel"/>
+    <w:tmpl w:val="126037FC"/>
+    <w:lvl w:ilvl="0">
+      <w:start w:val="1"/>
+      <w:numFmt w:val="bullet"/>
+      <w:lvlText w:val=""/>
+      <w:lvlJc w:val="left"/>
+      <w:pPr>
+        <w:tabs>
+          <w:tab w:val="num" w:pos="1209"/>
+        </w:tabs>
+        <w:ind w:left="1209" w:hanging="360"/>
+      </w:pPr>
+      <w:rPr>
+        <w:rFonts w:ascii="Symbol" w:hAnsi="Symbol" w:hint="default"/>
+      </w:rPr>
+    </w:lvl>
+  </w:abstractNum>
+  <w:abstractNum w:abstractNumId="6" w15:restartNumberingAfterBreak="0">
+    <w:nsid w:val="FFFFFF82"/>
+    <w:multiLevelType w:val="singleLevel"/>
+    <w:tmpl w:val="FBACB0E8"/>
+    <w:lvl w:ilvl="0">
+      <w:start w:val="1"/>
+      <w:numFmt w:val="bullet"/>
+      <w:lvlText w:val=""/>
+      <w:lvlJc w:val="left"/>
+      <w:pPr>
+        <w:tabs>
+          <w:tab w:val="num" w:pos="926"/>
+        </w:tabs>
+        <w:ind w:left="926" w:hanging="360"/>
+      </w:pPr>
+      <w:rPr>
+        <w:rFonts w:ascii="Symbol" w:hAnsi="Symbol" w:hint="default"/>
+      </w:rPr>
+    </w:lvl>
+  </w:abstractNum>
+  <w:abstractNum w:abstractNumId="7" w15:restartNumberingAfterBreak="0">
+    <w:nsid w:val="FFFFFF83"/>
+    <w:multiLevelType w:val="singleLevel"/>
+    <w:tmpl w:val="3B90609A"/>
+    <w:lvl w:ilvl="0">
+      <w:start w:val="1"/>
+      <w:numFmt w:val="bullet"/>
+      <w:lvlText w:val=""/>
+      <w:lvlJc w:val="left"/>
+      <w:pPr>
+        <w:tabs>
+          <w:tab w:val="num" w:pos="643"/>
+        </w:tabs>
+        <w:ind w:left="643" w:hanging="360"/>
+      </w:pPr>
+      <w:rPr>
+        <w:rFonts w:ascii="Symbol" w:hAnsi="Symbol" w:hint="default"/>
+      </w:rPr>
+    </w:lvl>
+  </w:abstractNum>
+  <w:abstractNum w:abstractNumId="8" w15:restartNumberingAfterBreak="0">
+    <w:nsid w:val="FFFFFF88"/>
+    <w:multiLevelType w:val="singleLevel"/>
+    <w:tmpl w:val="6C56BA36"/>
+    <w:lvl w:ilvl="0">
+      <w:start w:val="1"/>
+      <w:numFmt w:val="decimal"/>
+      <w:lvlText w:val="%1."/>
+      <w:lvlJc w:val="left"/>
+      <w:pPr>
+        <w:tabs>
+          <w:tab w:val="num" w:pos="360"/>
+        </w:tabs>
+        <w:ind w:left="360" w:hanging="360"/>
+      </w:pPr>
+    </w:lvl>
+  </w:abstractNum>
+  <w:abstractNum w:abstractNumId="9" w15:restartNumberingAfterBreak="0">
+    <w:nsid w:val="FFFFFF89"/>
+    <w:multiLevelType w:val="singleLevel"/>
+    <w:tmpl w:val="266A2E00"/>
+    <w:lvl w:ilvl="0">
+      <w:start w:val="1"/>
+      <w:numFmt w:val="bullet"/>
+      <w:lvlText w:val=""/>
+      <w:lvlJc w:val="left"/>
+      <w:pPr>
+        <w:tabs>
+          <w:tab w:val="num" w:pos="360"/>
+        </w:tabs>
+        <w:ind w:left="360" w:hanging="360"/>
+      </w:pPr>
+      <w:rPr>
+        <w:rFonts w:ascii="Symbol" w:hAnsi="Symbol" w:hint="default"/>
+      </w:rPr>
+    </w:lvl>
+  </w:abstractNum>
+  <w:abstractNum w:abstractNumId="10" w15:restartNumberingAfterBreak="0">
     <w:nsid w:val="0030645A"/>
     <w:multiLevelType w:val="multilevel"/>
     <w:tmpl w:val="23385F2C"/>
@@ -613,7 +803,7 @@
       </w:rPr>
     </w:lvl>
   </w:abstractNum>
-  <w:abstractNum w:abstractNumId="1" w15:restartNumberingAfterBreak="0">
+  <w:abstractNum w:abstractNumId="11" w15:restartNumberingAfterBreak="0">
     <w:nsid w:val="01AF39A3"/>
     <w:multiLevelType w:val="multilevel"/>
     <w:tmpl w:val="F8E064A6"/>
@@ -730,7 +920,7 @@
       </w:rPr>
     </w:lvl>
   </w:abstractNum>
-  <w:abstractNum w:abstractNumId="2" w15:restartNumberingAfterBreak="0">
+  <w:abstractNum w:abstractNumId="12" w15:restartNumberingAfterBreak="0">
     <w:nsid w:val="02286495"/>
     <w:multiLevelType w:val="multilevel"/>
     <w:tmpl w:val="3FAC19B8"/>
@@ -855,7 +1045,7 @@
       </w:rPr>
     </w:lvl>
   </w:abstractNum>
-  <w:abstractNum w:abstractNumId="3" w15:restartNumberingAfterBreak="0">
+  <w:abstractNum w:abstractNumId="13" w15:restartNumberingAfterBreak="0">
     <w:nsid w:val="031E40E2"/>
     <w:multiLevelType w:val="hybridMultilevel"/>
     <w:tmpl w:val="AB6CE3B0"/>
@@ -969,7 +1159,7 @@
       </w:rPr>
     </w:lvl>
   </w:abstractNum>
-  <w:abstractNum w:abstractNumId="4" w15:restartNumberingAfterBreak="0">
+  <w:abstractNum w:abstractNumId="14" w15:restartNumberingAfterBreak="0">
     <w:nsid w:val="0AB0284C"/>
     <w:multiLevelType w:val="multilevel"/>
     <w:tmpl w:val="ADF2A01A"/>
@@ -1086,7 +1276,7 @@
       </w:rPr>
     </w:lvl>
   </w:abstractNum>
-  <w:abstractNum w:abstractNumId="5" w15:restartNumberingAfterBreak="0">
+  <w:abstractNum w:abstractNumId="15" w15:restartNumberingAfterBreak="0">
     <w:nsid w:val="112456B2"/>
     <w:multiLevelType w:val="multilevel"/>
     <w:tmpl w:val="04090023"/>
@@ -1174,16 +1364,16 @@
       </w:pPr>
     </w:lvl>
   </w:abstractNum>
-  <w:abstractNum w:abstractNumId="6" w15:restartNumberingAfterBreak="0">
+  <w:abstractNum w:abstractNumId="16" w15:restartNumberingAfterBreak="0">
     <w:nsid w:val="15255087"/>
     <w:multiLevelType w:val="multilevel"/>
-    <w:tmpl w:val="63C04B66"/>
+    <w:tmpl w:val="21062DEC"/>
     <w:numStyleLink w:val="Bullet"/>
   </w:abstractNum>
-  <w:abstractNum w:abstractNumId="7" w15:restartNumberingAfterBreak="0">
+  <w:abstractNum w:abstractNumId="17" w15:restartNumberingAfterBreak="0">
     <w:nsid w:val="16CB2469"/>
     <w:multiLevelType w:val="multilevel"/>
-    <w:tmpl w:val="63C04B66"/>
+    <w:tmpl w:val="21062DEC"/>
     <w:styleLink w:val="Bullet"/>
     <w:lvl w:ilvl="0">
       <w:start w:val="1"/>
@@ -1191,114 +1381,240 @@
       <w:lvlText w:val=""/>
       <w:lvlJc w:val="left"/>
       <w:pPr>
-        <w:ind w:left="851" w:hanging="567"/>
+        <w:ind w:left="709" w:hanging="283"/>
       </w:pPr>
       <w:rPr>
         <w:rFonts w:ascii="Symbol" w:hAnsi="Symbol" w:hint="default"/>
-        <w:color w:val="ED1B2F"/>
+        <w:color w:val="E61F3D" w:themeColor="accent5"/>
       </w:rPr>
     </w:lvl>
     <w:lvl w:ilvl="1">
       <w:start w:val="1"/>
       <w:numFmt w:val="bullet"/>
+      <w:lvlText w:val=""/>
+      <w:lvlJc w:val="left"/>
+      <w:pPr>
+        <w:ind w:left="1134" w:hanging="283"/>
+      </w:pPr>
+      <w:rPr>
+        <w:rFonts w:ascii="Wingdings" w:hAnsi="Wingdings" w:hint="default"/>
+        <w:color w:val="E61F3D" w:themeColor="accent5"/>
+      </w:rPr>
+    </w:lvl>
+    <w:lvl w:ilvl="2">
+      <w:start w:val="1"/>
+      <w:numFmt w:val="bullet"/>
+      <w:lvlText w:val=""/>
+      <w:lvlJc w:val="left"/>
+      <w:pPr>
+        <w:ind w:left="1701" w:hanging="283"/>
+      </w:pPr>
+      <w:rPr>
+        <w:rFonts w:ascii="Wingdings" w:hAnsi="Wingdings" w:hint="default"/>
+        <w:color w:val="E61F3D" w:themeColor="accent5"/>
+      </w:rPr>
+    </w:lvl>
+    <w:lvl w:ilvl="3">
+      <w:start w:val="1"/>
+      <w:numFmt w:val="bullet"/>
+      <w:lvlText w:val="○"/>
+      <w:lvlJc w:val="left"/>
+      <w:pPr>
+        <w:ind w:left="2268" w:hanging="283"/>
+      </w:pPr>
+      <w:rPr>
+        <w:rFonts w:ascii="Calibri" w:hAnsi="Calibri" w:hint="default"/>
+        <w:color w:val="E61F3D" w:themeColor="accent5"/>
+      </w:rPr>
+    </w:lvl>
+    <w:lvl w:ilvl="4">
+      <w:start w:val="1"/>
+      <w:numFmt w:val="bullet"/>
+      <w:lvlText w:val=""/>
+      <w:lvlJc w:val="left"/>
+      <w:pPr>
+        <w:ind w:left="2835" w:hanging="283"/>
+      </w:pPr>
+      <w:rPr>
+        <w:rFonts w:ascii="Symbol" w:hAnsi="Symbol" w:hint="default"/>
+        <w:color w:val="E61F3D" w:themeColor="accent5"/>
+      </w:rPr>
+    </w:lvl>
+    <w:lvl w:ilvl="5">
+      <w:start w:val="1"/>
+      <w:numFmt w:val="bullet"/>
+      <w:lvlText w:val=""/>
+      <w:lvlJc w:val="left"/>
+      <w:pPr>
+        <w:ind w:left="3402" w:hanging="283"/>
+      </w:pPr>
+      <w:rPr>
+        <w:rFonts w:ascii="Wingdings" w:hAnsi="Wingdings" w:hint="default"/>
+        <w:color w:val="E61F3D" w:themeColor="accent5"/>
+      </w:rPr>
+    </w:lvl>
+    <w:lvl w:ilvl="6">
+      <w:start w:val="1"/>
+      <w:numFmt w:val="bullet"/>
+      <w:lvlText w:val=""/>
+      <w:lvlJc w:val="left"/>
+      <w:pPr>
+        <w:ind w:left="3969" w:hanging="283"/>
+      </w:pPr>
+      <w:rPr>
+        <w:rFonts w:ascii="Wingdings" w:hAnsi="Wingdings" w:hint="default"/>
+        <w:color w:val="E61F3D" w:themeColor="accent5"/>
+      </w:rPr>
+    </w:lvl>
+    <w:lvl w:ilvl="7">
+      <w:start w:val="1"/>
+      <w:numFmt w:val="bullet"/>
+      <w:lvlText w:val="○"/>
+      <w:lvlJc w:val="left"/>
+      <w:pPr>
+        <w:ind w:left="4536" w:hanging="283"/>
+      </w:pPr>
+      <w:rPr>
+        <w:rFonts w:ascii="Calibri" w:hAnsi="Calibri" w:hint="default"/>
+        <w:color w:val="E61F3D" w:themeColor="accent5"/>
+      </w:rPr>
+    </w:lvl>
+    <w:lvl w:ilvl="8">
+      <w:start w:val="1"/>
+      <w:numFmt w:val="bullet"/>
+      <w:lvlText w:val=""/>
+      <w:lvlJc w:val="left"/>
+      <w:pPr>
+        <w:ind w:left="5103" w:hanging="283"/>
+      </w:pPr>
+      <w:rPr>
+        <w:rFonts w:ascii="Symbol" w:hAnsi="Symbol" w:hint="default"/>
+        <w:color w:val="E61F3D" w:themeColor="accent5"/>
+      </w:rPr>
+    </w:lvl>
+  </w:abstractNum>
+  <w:abstractNum w:abstractNumId="18" w15:restartNumberingAfterBreak="0">
+    <w:nsid w:val="1AA4382B"/>
+    <w:multiLevelType w:val="hybridMultilevel"/>
+    <w:tmpl w:val="45DA4FF8"/>
+    <w:lvl w:ilvl="0" w:tplc="D4740744">
+      <w:start w:val="1"/>
+      <w:numFmt w:val="bullet"/>
+      <w:pStyle w:val="SP-BulletL1"/>
+      <w:lvlText w:val=""/>
+      <w:lvlJc w:val="left"/>
+      <w:pPr>
+        <w:ind w:left="720" w:hanging="360"/>
+      </w:pPr>
+      <w:rPr>
+        <w:rFonts w:ascii="Symbol" w:hAnsi="Symbol" w:hint="default"/>
+        <w:color w:val="E61F3D" w:themeColor="accent5"/>
+      </w:rPr>
+    </w:lvl>
+    <w:lvl w:ilvl="1" w:tplc="245A0406">
+      <w:start w:val="1"/>
+      <w:numFmt w:val="bullet"/>
+      <w:pStyle w:val="SP-BulletL2"/>
       <w:lvlText w:val="o"/>
       <w:lvlJc w:val="left"/>
       <w:pPr>
-        <w:ind w:left="1418" w:hanging="284"/>
-      </w:pPr>
-      <w:rPr>
-        <w:rFonts w:ascii="Courier New" w:hAnsi="Courier New" w:hint="default"/>
-        <w:color w:val="ED1B2F"/>
-      </w:rPr>
-    </w:lvl>
-    <w:lvl w:ilvl="2">
-      <w:start w:val="1"/>
-      <w:numFmt w:val="bullet"/>
+        <w:ind w:left="1440" w:hanging="360"/>
+      </w:pPr>
+      <w:rPr>
+        <w:rFonts w:ascii="Courier New" w:hAnsi="Courier New" w:cs="Courier New" w:hint="default"/>
+        <w:color w:val="E61F3D" w:themeColor="accent5"/>
+      </w:rPr>
+    </w:lvl>
+    <w:lvl w:ilvl="2" w:tplc="5CA237BC">
+      <w:start w:val="1"/>
+      <w:numFmt w:val="bullet"/>
+      <w:pStyle w:val="SP-BulletL3"/>
       <w:lvlText w:val=""/>
       <w:lvlJc w:val="left"/>
       <w:pPr>
-        <w:ind w:left="1985" w:hanging="284"/>
+        <w:ind w:left="2160" w:hanging="360"/>
       </w:pPr>
       <w:rPr>
         <w:rFonts w:ascii="Wingdings" w:hAnsi="Wingdings" w:hint="default"/>
-        <w:color w:val="ED1B2F"/>
-      </w:rPr>
-    </w:lvl>
-    <w:lvl w:ilvl="3">
-      <w:start w:val="1"/>
-      <w:numFmt w:val="bullet"/>
-      <w:lvlText w:val=""/>
-      <w:lvlJc w:val="left"/>
-      <w:pPr>
-        <w:ind w:left="2552" w:hanging="284"/>
+        <w:color w:val="E61F3D" w:themeColor="accent5"/>
+      </w:rPr>
+    </w:lvl>
+    <w:lvl w:ilvl="3" w:tplc="3314F470">
+      <w:start w:val="1"/>
+      <w:numFmt w:val="bullet"/>
+      <w:lvlText w:val=""/>
+      <w:lvlJc w:val="left"/>
+      <w:pPr>
+        <w:ind w:left="2880" w:hanging="360"/>
+      </w:pPr>
+      <w:rPr>
+        <w:rFonts w:ascii="Symbol" w:hAnsi="Symbol" w:hint="default"/>
+        <w:color w:val="E61F3D" w:themeColor="accent5"/>
+      </w:rPr>
+    </w:lvl>
+    <w:lvl w:ilvl="4" w:tplc="F7423592">
+      <w:start w:val="1"/>
+      <w:numFmt w:val="bullet"/>
+      <w:lvlText w:val="o"/>
+      <w:lvlJc w:val="left"/>
+      <w:pPr>
+        <w:ind w:left="3600" w:hanging="360"/>
+      </w:pPr>
+      <w:rPr>
+        <w:rFonts w:ascii="Courier New" w:hAnsi="Courier New" w:cs="Courier New" w:hint="default"/>
+        <w:color w:val="E61F3D" w:themeColor="accent5"/>
+      </w:rPr>
+    </w:lvl>
+    <w:lvl w:ilvl="5" w:tplc="08090005" w:tentative="1">
+      <w:start w:val="1"/>
+      <w:numFmt w:val="bullet"/>
+      <w:lvlText w:val=""/>
+      <w:lvlJc w:val="left"/>
+      <w:pPr>
+        <w:ind w:left="4320" w:hanging="360"/>
       </w:pPr>
       <w:rPr>
         <w:rFonts w:ascii="Wingdings" w:hAnsi="Wingdings" w:hint="default"/>
-        <w:color w:val="E61F3D"/>
-      </w:rPr>
-    </w:lvl>
-    <w:lvl w:ilvl="4">
+      </w:rPr>
+    </w:lvl>
+    <w:lvl w:ilvl="6" w:tplc="08090001" w:tentative="1">
+      <w:start w:val="1"/>
+      <w:numFmt w:val="bullet"/>
+      <w:lvlText w:val=""/>
+      <w:lvlJc w:val="left"/>
+      <w:pPr>
+        <w:ind w:left="5040" w:hanging="360"/>
+      </w:pPr>
+      <w:rPr>
+        <w:rFonts w:ascii="Symbol" w:hAnsi="Symbol" w:hint="default"/>
+      </w:rPr>
+    </w:lvl>
+    <w:lvl w:ilvl="7" w:tplc="08090003" w:tentative="1">
       <w:start w:val="1"/>
       <w:numFmt w:val="bullet"/>
       <w:lvlText w:val="o"/>
       <w:lvlJc w:val="left"/>
       <w:pPr>
-        <w:ind w:left="3316" w:hanging="360"/>
-      </w:pPr>
-      <w:rPr>
-        <w:rFonts w:ascii="Courier New" w:hAnsi="Courier New" w:hint="default"/>
-      </w:rPr>
-    </w:lvl>
-    <w:lvl w:ilvl="5">
+        <w:ind w:left="5760" w:hanging="360"/>
+      </w:pPr>
+      <w:rPr>
+        <w:rFonts w:ascii="Courier New" w:hAnsi="Courier New" w:cs="Courier New" w:hint="default"/>
+      </w:rPr>
+    </w:lvl>
+    <w:lvl w:ilvl="8" w:tplc="08090005" w:tentative="1">
       <w:start w:val="1"/>
       <w:numFmt w:val="bullet"/>
       <w:lvlText w:val=""/>
       <w:lvlJc w:val="left"/>
       <w:pPr>
-        <w:ind w:left="4036" w:hanging="360"/>
+        <w:ind w:left="6480" w:hanging="360"/>
       </w:pPr>
       <w:rPr>
         <w:rFonts w:ascii="Wingdings" w:hAnsi="Wingdings" w:hint="default"/>
       </w:rPr>
     </w:lvl>
-    <w:lvl w:ilvl="6">
-      <w:start w:val="1"/>
-      <w:numFmt w:val="bullet"/>
-      <w:lvlText w:val=""/>
-      <w:lvlJc w:val="left"/>
-      <w:pPr>
-        <w:ind w:left="4756" w:hanging="360"/>
-      </w:pPr>
-      <w:rPr>
-        <w:rFonts w:ascii="Symbol" w:hAnsi="Symbol" w:hint="default"/>
-      </w:rPr>
-    </w:lvl>
-    <w:lvl w:ilvl="7">
-      <w:start w:val="1"/>
-      <w:numFmt w:val="bullet"/>
-      <w:lvlText w:val="o"/>
-      <w:lvlJc w:val="left"/>
-      <w:pPr>
-        <w:ind w:left="5476" w:hanging="360"/>
-      </w:pPr>
-      <w:rPr>
-        <w:rFonts w:ascii="Courier New" w:hAnsi="Courier New" w:cs="Courier New" w:hint="default"/>
-      </w:rPr>
-    </w:lvl>
-    <w:lvl w:ilvl="8">
-      <w:start w:val="1"/>
-      <w:numFmt w:val="bullet"/>
-      <w:lvlText w:val=""/>
-      <w:lvlJc w:val="left"/>
-      <w:pPr>
-        <w:ind w:left="6196" w:hanging="360"/>
-      </w:pPr>
-      <w:rPr>
-        <w:rFonts w:ascii="Wingdings" w:hAnsi="Wingdings" w:hint="default"/>
-      </w:rPr>
-    </w:lvl>
   </w:abstractNum>
-  <w:abstractNum w:abstractNumId="8" w15:restartNumberingAfterBreak="0">
+  <w:abstractNum w:abstractNumId="19" w15:restartNumberingAfterBreak="0">
     <w:nsid w:val="1C855DF7"/>
     <w:multiLevelType w:val="multilevel"/>
     <w:tmpl w:val="220A397C"/>
@@ -1429,7 +1745,7 @@
       </w:rPr>
     </w:lvl>
   </w:abstractNum>
-  <w:abstractNum w:abstractNumId="9" w15:restartNumberingAfterBreak="0">
+  <w:abstractNum w:abstractNumId="20" w15:restartNumberingAfterBreak="0">
     <w:nsid w:val="2C4A47A9"/>
     <w:multiLevelType w:val="hybridMultilevel"/>
     <w:tmpl w:val="DA440C6E"/>
@@ -1543,7 +1859,7 @@
       </w:rPr>
     </w:lvl>
   </w:abstractNum>
-  <w:abstractNum w:abstractNumId="10" w15:restartNumberingAfterBreak="0">
+  <w:abstractNum w:abstractNumId="21" w15:restartNumberingAfterBreak="0">
     <w:nsid w:val="2FBB465E"/>
     <w:multiLevelType w:val="multilevel"/>
     <w:tmpl w:val="ADF2A01A"/>
@@ -1660,7 +1976,7 @@
       </w:rPr>
     </w:lvl>
   </w:abstractNum>
-  <w:abstractNum w:abstractNumId="11" w15:restartNumberingAfterBreak="0">
+  <w:abstractNum w:abstractNumId="22" w15:restartNumberingAfterBreak="0">
     <w:nsid w:val="2FC96E2A"/>
     <w:multiLevelType w:val="hybridMultilevel"/>
     <w:tmpl w:val="413623A0"/>
@@ -1750,7 +2066,7 @@
       </w:pPr>
     </w:lvl>
   </w:abstractNum>
-  <w:abstractNum w:abstractNumId="12" w15:restartNumberingAfterBreak="0">
+  <w:abstractNum w:abstractNumId="23" w15:restartNumberingAfterBreak="0">
     <w:nsid w:val="34D93697"/>
     <w:multiLevelType w:val="multilevel"/>
     <w:tmpl w:val="45C05242"/>
@@ -1836,7 +2152,7 @@
       </w:pPr>
     </w:lvl>
   </w:abstractNum>
-  <w:abstractNum w:abstractNumId="13" w15:restartNumberingAfterBreak="0">
+  <w:abstractNum w:abstractNumId="24" w15:restartNumberingAfterBreak="0">
     <w:nsid w:val="3D1A4F60"/>
     <w:multiLevelType w:val="hybridMultilevel"/>
     <w:tmpl w:val="AE0A58DA"/>
@@ -1951,7 +2267,7 @@
       </w:rPr>
     </w:lvl>
   </w:abstractNum>
-  <w:abstractNum w:abstractNumId="14" w15:restartNumberingAfterBreak="0">
+  <w:abstractNum w:abstractNumId="25" w15:restartNumberingAfterBreak="0">
     <w:nsid w:val="3FDD4032"/>
     <w:multiLevelType w:val="multilevel"/>
     <w:tmpl w:val="0409001F"/>
@@ -2038,7 +2354,7 @@
       </w:pPr>
     </w:lvl>
   </w:abstractNum>
-  <w:abstractNum w:abstractNumId="15" w15:restartNumberingAfterBreak="0">
+  <w:abstractNum w:abstractNumId="26" w15:restartNumberingAfterBreak="0">
     <w:nsid w:val="3FF43E3F"/>
     <w:multiLevelType w:val="multilevel"/>
     <w:tmpl w:val="2F5E9322"/>
@@ -2155,7 +2471,7 @@
       </w:rPr>
     </w:lvl>
   </w:abstractNum>
-  <w:abstractNum w:abstractNumId="16" w15:restartNumberingAfterBreak="0">
+  <w:abstractNum w:abstractNumId="27" w15:restartNumberingAfterBreak="0">
     <w:nsid w:val="4CA04EC2"/>
     <w:multiLevelType w:val="multilevel"/>
     <w:tmpl w:val="4C3AA482"/>
@@ -2294,7 +2610,7 @@
       </w:rPr>
     </w:lvl>
   </w:abstractNum>
-  <w:abstractNum w:abstractNumId="17" w15:restartNumberingAfterBreak="0">
+  <w:abstractNum w:abstractNumId="28" w15:restartNumberingAfterBreak="0">
     <w:nsid w:val="4CBC7BD6"/>
     <w:multiLevelType w:val="hybridMultilevel"/>
     <w:tmpl w:val="3118F156"/>
@@ -2408,22 +2724,22 @@
       </w:rPr>
     </w:lvl>
   </w:abstractNum>
-  <w:abstractNum w:abstractNumId="18" w15:restartNumberingAfterBreak="0">
+  <w:abstractNum w:abstractNumId="29" w15:restartNumberingAfterBreak="0">
     <w:nsid w:val="4D63081F"/>
     <w:multiLevelType w:val="hybridMultilevel"/>
-    <w:tmpl w:val="38986B3E"/>
-    <w:lvl w:ilvl="0" w:tplc="B6020C5C">
+    <w:tmpl w:val="D0E432FC"/>
+    <w:lvl w:ilvl="0" w:tplc="53288BDC">
       <w:start w:val="1"/>
       <w:numFmt w:val="decimal"/>
       <w:pStyle w:val="ReferenceList"/>
       <w:lvlText w:val="[%1]"/>
       <w:lvlJc w:val="right"/>
       <w:pPr>
-        <w:ind w:left="360" w:hanging="360"/>
-      </w:pPr>
-      <w:rPr>
-        <w:rFonts w:hint="default"/>
-        <w:color w:val="ED1B2F"/>
+        <w:ind w:left="785" w:hanging="360"/>
+      </w:pPr>
+      <w:rPr>
+        <w:rFonts w:ascii="Calibri" w:hAnsi="Calibri" w:hint="default"/>
+        <w:color w:val="209117"/>
       </w:rPr>
     </w:lvl>
     <w:lvl w:ilvl="1" w:tplc="040C0019" w:tentative="1">
@@ -2499,7 +2815,7 @@
       </w:pPr>
     </w:lvl>
   </w:abstractNum>
-  <w:abstractNum w:abstractNumId="19" w15:restartNumberingAfterBreak="0">
+  <w:abstractNum w:abstractNumId="30" w15:restartNumberingAfterBreak="0">
     <w:nsid w:val="51B24FC9"/>
     <w:multiLevelType w:val="multilevel"/>
     <w:tmpl w:val="BC3E1B24"/>
@@ -2643,7 +2959,7 @@
       </w:rPr>
     </w:lvl>
   </w:abstractNum>
-  <w:abstractNum w:abstractNumId="20" w15:restartNumberingAfterBreak="0">
+  <w:abstractNum w:abstractNumId="31" w15:restartNumberingAfterBreak="0">
     <w:nsid w:val="524F59AA"/>
     <w:multiLevelType w:val="hybridMultilevel"/>
     <w:tmpl w:val="A8EE2298"/>
@@ -2757,7 +3073,7 @@
       </w:rPr>
     </w:lvl>
   </w:abstractNum>
-  <w:abstractNum w:abstractNumId="21" w15:restartNumberingAfterBreak="0">
+  <w:abstractNum w:abstractNumId="32" w15:restartNumberingAfterBreak="0">
     <w:nsid w:val="560015B8"/>
     <w:multiLevelType w:val="hybridMultilevel"/>
     <w:tmpl w:val="E820BD5C"/>
@@ -2871,7 +3187,7 @@
       </w:rPr>
     </w:lvl>
   </w:abstractNum>
-  <w:abstractNum w:abstractNumId="22" w15:restartNumberingAfterBreak="0">
+  <w:abstractNum w:abstractNumId="33" w15:restartNumberingAfterBreak="0">
     <w:nsid w:val="5639018B"/>
     <w:multiLevelType w:val="hybridMultilevel"/>
     <w:tmpl w:val="7018A620"/>
@@ -2986,7 +3302,7 @@
       </w:rPr>
     </w:lvl>
   </w:abstractNum>
-  <w:abstractNum w:abstractNumId="23" w15:restartNumberingAfterBreak="0">
+  <w:abstractNum w:abstractNumId="34" w15:restartNumberingAfterBreak="0">
     <w:nsid w:val="5A390F3E"/>
     <w:multiLevelType w:val="multilevel"/>
     <w:tmpl w:val="C436ECD8"/>
@@ -3103,13 +3419,13 @@
       </w:rPr>
     </w:lvl>
   </w:abstractNum>
-  <w:abstractNum w:abstractNumId="24" w15:restartNumberingAfterBreak="0">
+  <w:abstractNum w:abstractNumId="35" w15:restartNumberingAfterBreak="0">
     <w:nsid w:val="5CF31CCE"/>
     <w:multiLevelType w:val="multilevel"/>
-    <w:tmpl w:val="63C04B66"/>
+    <w:tmpl w:val="21062DEC"/>
     <w:numStyleLink w:val="Bullet"/>
   </w:abstractNum>
-  <w:abstractNum w:abstractNumId="25" w15:restartNumberingAfterBreak="0">
+  <w:abstractNum w:abstractNumId="36" w15:restartNumberingAfterBreak="0">
     <w:nsid w:val="5EAE799B"/>
     <w:multiLevelType w:val="multilevel"/>
     <w:tmpl w:val="5CA21064"/>
@@ -3231,14 +3547,14 @@
       </w:rPr>
     </w:lvl>
   </w:abstractNum>
-  <w:abstractNum w:abstractNumId="26" w15:restartNumberingAfterBreak="0">
+  <w:abstractNum w:abstractNumId="37" w15:restartNumberingAfterBreak="0">
     <w:nsid w:val="66C14567"/>
     <w:multiLevelType w:val="multilevel"/>
-    <w:tmpl w:val="EF6207EE"/>
+    <w:tmpl w:val="AC8AA340"/>
     <w:lvl w:ilvl="0">
       <w:start w:val="1"/>
       <w:numFmt w:val="bullet"/>
-      <w:pStyle w:val="SP-BulletL1"/>
+      <w:pStyle w:val="BulletL1"/>
       <w:lvlText w:val=""/>
       <w:lvlJc w:val="left"/>
       <w:pPr>
@@ -3252,7 +3568,7 @@
     <w:lvl w:ilvl="1">
       <w:start w:val="1"/>
       <w:numFmt w:val="bullet"/>
-      <w:pStyle w:val="SP-BulletL2"/>
+      <w:pStyle w:val="BulletL2"/>
       <w:lvlText w:val=""/>
       <w:lvlJc w:val="left"/>
       <w:pPr>
@@ -3266,7 +3582,7 @@
     <w:lvl w:ilvl="2">
       <w:start w:val="1"/>
       <w:numFmt w:val="bullet"/>
-      <w:pStyle w:val="SP-BulletL3"/>
+      <w:pStyle w:val="BulletL3"/>
       <w:lvlText w:val=""/>
       <w:lvlJc w:val="left"/>
       <w:pPr>
@@ -3280,6 +3596,7 @@
     <w:lvl w:ilvl="3">
       <w:start w:val="1"/>
       <w:numFmt w:val="bullet"/>
+      <w:pStyle w:val="BulletL4"/>
       <w:lvlText w:val=""/>
       <w:lvlJc w:val="left"/>
       <w:pPr>
@@ -3294,6 +3611,7 @@
     <w:lvl w:ilvl="4">
       <w:start w:val="1"/>
       <w:numFmt w:val="bullet"/>
+      <w:pStyle w:val="BulletL5"/>
       <w:lvlText w:val=""/>
       <w:lvlJc w:val="left"/>
       <w:pPr>
@@ -3308,6 +3626,7 @@
     <w:lvl w:ilvl="5">
       <w:start w:val="1"/>
       <w:numFmt w:val="bullet"/>
+      <w:pStyle w:val="BulletL6"/>
       <w:lvlText w:val=""/>
       <w:lvlJc w:val="left"/>
       <w:pPr>
@@ -3322,6 +3641,7 @@
     <w:lvl w:ilvl="6">
       <w:start w:val="1"/>
       <w:numFmt w:val="bullet"/>
+      <w:pStyle w:val="BulletL7"/>
       <w:lvlText w:val=""/>
       <w:lvlJc w:val="left"/>
       <w:pPr>
@@ -3336,6 +3656,7 @@
     <w:lvl w:ilvl="7">
       <w:start w:val="1"/>
       <w:numFmt w:val="bullet"/>
+      <w:pStyle w:val="BulletL8"/>
       <w:lvlText w:val=""/>
       <w:lvlJc w:val="left"/>
       <w:pPr>
@@ -3350,6 +3671,7 @@
     <w:lvl w:ilvl="8">
       <w:start w:val="1"/>
       <w:numFmt w:val="bullet"/>
+      <w:pStyle w:val="BulletL9"/>
       <w:lvlText w:val=""/>
       <w:lvlJc w:val="left"/>
       <w:pPr>
@@ -3362,7 +3684,7 @@
       </w:rPr>
     </w:lvl>
   </w:abstractNum>
-  <w:abstractNum w:abstractNumId="27" w15:restartNumberingAfterBreak="0">
+  <w:abstractNum w:abstractNumId="38" w15:restartNumberingAfterBreak="0">
     <w:nsid w:val="66C7345F"/>
     <w:multiLevelType w:val="hybridMultilevel"/>
     <w:tmpl w:val="908A67D0"/>
@@ -3478,7 +3800,7 @@
       </w:rPr>
     </w:lvl>
   </w:abstractNum>
-  <w:abstractNum w:abstractNumId="28" w15:restartNumberingAfterBreak="0">
+  <w:abstractNum w:abstractNumId="39" w15:restartNumberingAfterBreak="0">
     <w:nsid w:val="6F1C51B4"/>
     <w:multiLevelType w:val="multilevel"/>
     <w:tmpl w:val="EE548F80"/>
@@ -3595,7 +3917,7 @@
       </w:rPr>
     </w:lvl>
   </w:abstractNum>
-  <w:abstractNum w:abstractNumId="29" w15:restartNumberingAfterBreak="0">
+  <w:abstractNum w:abstractNumId="40" w15:restartNumberingAfterBreak="0">
     <w:nsid w:val="73916164"/>
     <w:multiLevelType w:val="multilevel"/>
     <w:tmpl w:val="0409001D"/>
@@ -3682,7 +4004,7 @@
       </w:pPr>
     </w:lvl>
   </w:abstractNum>
-  <w:abstractNum w:abstractNumId="30" w15:restartNumberingAfterBreak="0">
+  <w:abstractNum w:abstractNumId="41" w15:restartNumberingAfterBreak="0">
     <w:nsid w:val="74535D48"/>
     <w:multiLevelType w:val="multilevel"/>
     <w:tmpl w:val="5FF6CAC2"/>
@@ -3814,7 +4136,7 @@
       </w:rPr>
     </w:lvl>
   </w:abstractNum>
-  <w:abstractNum w:abstractNumId="31" w15:restartNumberingAfterBreak="0">
+  <w:abstractNum w:abstractNumId="42" w15:restartNumberingAfterBreak="0">
     <w:nsid w:val="75E51D5A"/>
     <w:multiLevelType w:val="hybridMultilevel"/>
     <w:tmpl w:val="744E44E8"/>
@@ -3930,7 +4252,7 @@
       </w:rPr>
     </w:lvl>
   </w:abstractNum>
-  <w:abstractNum w:abstractNumId="32" w15:restartNumberingAfterBreak="0">
+  <w:abstractNum w:abstractNumId="43" w15:restartNumberingAfterBreak="0">
     <w:nsid w:val="78F9408A"/>
     <w:multiLevelType w:val="multilevel"/>
     <w:tmpl w:val="B7582A02"/>
@@ -4047,13 +4369,13 @@
       </w:rPr>
     </w:lvl>
   </w:abstractNum>
-  <w:abstractNum w:abstractNumId="33" w15:restartNumberingAfterBreak="0">
+  <w:abstractNum w:abstractNumId="44" w15:restartNumberingAfterBreak="0">
     <w:nsid w:val="79F8723C"/>
     <w:multiLevelType w:val="multilevel"/>
-    <w:tmpl w:val="63C04B66"/>
+    <w:tmpl w:val="21062DEC"/>
     <w:numStyleLink w:val="Bullet"/>
   </w:abstractNum>
-  <w:abstractNum w:abstractNumId="34" w15:restartNumberingAfterBreak="0">
+  <w:abstractNum w:abstractNumId="45" w15:restartNumberingAfterBreak="0">
     <w:nsid w:val="7A9D18E5"/>
     <w:multiLevelType w:val="hybridMultilevel"/>
     <w:tmpl w:val="7E58882C"/>
@@ -4167,7 +4489,7 @@
       </w:rPr>
     </w:lvl>
   </w:abstractNum>
-  <w:abstractNum w:abstractNumId="35" w15:restartNumberingAfterBreak="0">
+  <w:abstractNum w:abstractNumId="46" w15:restartNumberingAfterBreak="0">
     <w:nsid w:val="7DCF312A"/>
     <w:multiLevelType w:val="hybridMultilevel"/>
     <w:tmpl w:val="8C16BB2A"/>
@@ -4259,67 +4581,67 @@
     </w:lvl>
   </w:abstractNum>
   <w:num w:numId="1" w16cid:durableId="383529495">
-    <w:abstractNumId w:val="12"/>
+    <w:abstractNumId w:val="23"/>
   </w:num>
   <w:num w:numId="2" w16cid:durableId="507409795">
+    <w:abstractNumId w:val="42"/>
+  </w:num>
+  <w:num w:numId="3" w16cid:durableId="1130317202">
+    <w:abstractNumId w:val="43"/>
+  </w:num>
+  <w:num w:numId="4" w16cid:durableId="1813135182">
+    <w:abstractNumId w:val="29"/>
+  </w:num>
+  <w:num w:numId="5" w16cid:durableId="711929192">
+    <w:abstractNumId w:val="30"/>
+  </w:num>
+  <w:num w:numId="6" w16cid:durableId="1774586996">
+    <w:abstractNumId w:val="14"/>
+  </w:num>
+  <w:num w:numId="7" w16cid:durableId="1145125033">
+    <w:abstractNumId w:val="39"/>
+  </w:num>
+  <w:num w:numId="8" w16cid:durableId="165168710">
     <w:abstractNumId w:val="31"/>
   </w:num>
-  <w:num w:numId="3" w16cid:durableId="1130317202">
-    <w:abstractNumId w:val="32"/>
-  </w:num>
-  <w:num w:numId="4" w16cid:durableId="1813135182">
-    <w:abstractNumId w:val="18"/>
-  </w:num>
-  <w:num w:numId="5" w16cid:durableId="711929192">
-    <w:abstractNumId w:val="19"/>
-  </w:num>
-  <w:num w:numId="6" w16cid:durableId="1774586996">
-    <w:abstractNumId w:val="4"/>
-  </w:num>
-  <w:num w:numId="7" w16cid:durableId="1145125033">
-    <w:abstractNumId w:val="28"/>
-  </w:num>
-  <w:num w:numId="8" w16cid:durableId="165168710">
-    <w:abstractNumId w:val="20"/>
-  </w:num>
   <w:num w:numId="9" w16cid:durableId="521823049">
-    <w:abstractNumId w:val="13"/>
+    <w:abstractNumId w:val="24"/>
   </w:num>
   <w:num w:numId="10" w16cid:durableId="1449739284">
-    <w:abstractNumId w:val="22"/>
+    <w:abstractNumId w:val="33"/>
   </w:num>
   <w:num w:numId="11" w16cid:durableId="1689679922">
-    <w:abstractNumId w:val="27"/>
+    <w:abstractNumId w:val="38"/>
   </w:num>
   <w:num w:numId="12" w16cid:durableId="1628854779">
-    <w:abstractNumId w:val="33"/>
+    <w:abstractNumId w:val="44"/>
   </w:num>
   <w:num w:numId="13" w16cid:durableId="2121871174">
-    <w:abstractNumId w:val="15"/>
+    <w:abstractNumId w:val="26"/>
   </w:num>
   <w:num w:numId="14" w16cid:durableId="1536851474">
-    <w:abstractNumId w:val="7"/>
+    <w:abstractNumId w:val="17"/>
   </w:num>
   <w:num w:numId="15" w16cid:durableId="2057853179">
-    <w:abstractNumId w:val="6"/>
+    <w:abstractNumId w:val="16"/>
   </w:num>
   <w:num w:numId="16" w16cid:durableId="2127873">
+    <w:abstractNumId w:val="21"/>
+  </w:num>
+  <w:num w:numId="17" w16cid:durableId="561718073">
+    <w:abstractNumId w:val="34"/>
+  </w:num>
+  <w:num w:numId="18" w16cid:durableId="141506404">
     <w:abstractNumId w:val="10"/>
   </w:num>
-  <w:num w:numId="17" w16cid:durableId="561718073">
-    <w:abstractNumId w:val="23"/>
-  </w:num>
-  <w:num w:numId="18" w16cid:durableId="141506404">
-    <w:abstractNumId w:val="0"/>
-  </w:num>
   <w:num w:numId="19" w16cid:durableId="1847673933">
-    <w:abstractNumId w:val="1"/>
+    <w:abstractNumId w:val="11"/>
   </w:num>
   <w:num w:numId="20" w16cid:durableId="430512520">
-    <w:abstractNumId w:val="24"/>
+    <w:abstractNumId w:val="35"/>
   </w:num>
   <w:num w:numId="21" w16cid:durableId="433206131">
-    <w:abstractNumId w:val="19"/>
+    <w:abstractNumId w:val="30"/>
     <w:lvlOverride w:ilvl="0">
       <w:startOverride w:val="1"/>
     </w:lvlOverride>
@@ -4349,31 +4671,31 @@
     </w:lvlOverride>
   </w:num>
   <w:num w:numId="22" w16cid:durableId="886798482">
-    <w:abstractNumId w:val="24"/>
+    <w:abstractNumId w:val="35"/>
   </w:num>
   <w:num w:numId="23" w16cid:durableId="1511211777">
-    <w:abstractNumId w:val="8"/>
+    <w:abstractNumId w:val="19"/>
   </w:num>
   <w:num w:numId="24" w16cid:durableId="859202082">
-    <w:abstractNumId w:val="26"/>
+    <w:abstractNumId w:val="37"/>
   </w:num>
   <w:num w:numId="25" w16cid:durableId="93550656">
-    <w:abstractNumId w:val="35"/>
+    <w:abstractNumId w:val="46"/>
   </w:num>
   <w:num w:numId="26" w16cid:durableId="2105220951">
-    <w:abstractNumId w:val="16"/>
+    <w:abstractNumId w:val="27"/>
   </w:num>
   <w:num w:numId="27" w16cid:durableId="309556689">
-    <w:abstractNumId w:val="14"/>
+    <w:abstractNumId w:val="25"/>
   </w:num>
   <w:num w:numId="28" w16cid:durableId="913779014">
-    <w:abstractNumId w:val="29"/>
+    <w:abstractNumId w:val="40"/>
   </w:num>
   <w:num w:numId="29" w16cid:durableId="185363250">
-    <w:abstractNumId w:val="5"/>
+    <w:abstractNumId w:val="15"/>
   </w:num>
   <w:num w:numId="30" w16cid:durableId="1880820988">
-    <w:abstractNumId w:val="30"/>
+    <w:abstractNumId w:val="41"/>
     <w:lvlOverride w:ilvl="0">
       <w:startOverride w:val="1"/>
       <w:lvl w:ilvl="0">
@@ -4530,35 +4852,98 @@
     </w:lvlOverride>
   </w:num>
   <w:num w:numId="31" w16cid:durableId="675572845">
-    <w:abstractNumId w:val="11"/>
+    <w:abstractNumId w:val="22"/>
   </w:num>
   <w:num w:numId="32" w16cid:durableId="1794323542">
-    <w:abstractNumId w:val="25"/>
+    <w:abstractNumId w:val="36"/>
   </w:num>
   <w:num w:numId="33" w16cid:durableId="186063411">
+    <w:abstractNumId w:val="12"/>
+  </w:num>
+  <w:num w:numId="34" w16cid:durableId="1280382401">
+    <w:abstractNumId w:val="13"/>
+  </w:num>
+  <w:num w:numId="35" w16cid:durableId="839850527">
+    <w:abstractNumId w:val="28"/>
+  </w:num>
+  <w:num w:numId="36" w16cid:durableId="1612396665">
+    <w:abstractNumId w:val="45"/>
+  </w:num>
+  <w:num w:numId="37" w16cid:durableId="859246707">
+    <w:abstractNumId w:val="32"/>
+  </w:num>
+  <w:num w:numId="38" w16cid:durableId="852648748">
+    <w:abstractNumId w:val="20"/>
+  </w:num>
+  <w:num w:numId="39" w16cid:durableId="392123824">
+    <w:abstractNumId w:val="9"/>
+  </w:num>
+  <w:num w:numId="40" w16cid:durableId="1958756564">
+    <w:abstractNumId w:val="7"/>
+  </w:num>
+  <w:num w:numId="41" w16cid:durableId="1163349114">
+    <w:abstractNumId w:val="6"/>
+  </w:num>
+  <w:num w:numId="42" w16cid:durableId="995957518">
+    <w:abstractNumId w:val="5"/>
+  </w:num>
+  <w:num w:numId="43" w16cid:durableId="506331859">
+    <w:abstractNumId w:val="4"/>
+  </w:num>
+  <w:num w:numId="44" w16cid:durableId="475489389">
+    <w:abstractNumId w:val="8"/>
+  </w:num>
+  <w:num w:numId="45" w16cid:durableId="653796667">
+    <w:abstractNumId w:val="3"/>
+  </w:num>
+  <w:num w:numId="46" w16cid:durableId="930043140">
     <w:abstractNumId w:val="2"/>
   </w:num>
-  <w:num w:numId="34" w16cid:durableId="1280382401">
-    <w:abstractNumId w:val="3"/>
+  <w:num w:numId="47" w16cid:durableId="384253653">
+    <w:abstractNumId w:val="1"/>
   </w:num>
-  <w:num w:numId="35" w16cid:durableId="839850527">
-    <w:abstractNumId w:val="17"/>
+  <w:num w:numId="48" w16cid:durableId="2110347855">
+    <w:abstractNumId w:val="0"/>
   </w:num>
-  <w:num w:numId="36" w16cid:durableId="1612396665">
-    <w:abstractNumId w:val="34"/>
+  <w:num w:numId="49" w16cid:durableId="1897888563">
+    <w:abstractNumId w:val="18"/>
   </w:num>
-  <w:num w:numId="37" w16cid:durableId="859246707">
-    <w:abstractNumId w:val="21"/>
-  </w:num>
-  <w:num w:numId="38" w16cid:durableId="852648748">
-    <w:abstractNumId w:val="9"/>
+  <w:num w:numId="50" w16cid:durableId="1816557119">
+    <w:abstractNumId w:val="19"/>
+    <w:lvlOverride w:ilvl="0">
+      <w:startOverride w:val="1"/>
+    </w:lvlOverride>
+    <w:lvlOverride w:ilvl="1">
+      <w:startOverride w:val="1"/>
+    </w:lvlOverride>
+    <w:lvlOverride w:ilvl="2">
+      <w:startOverride w:val="1"/>
+    </w:lvlOverride>
+    <w:lvlOverride w:ilvl="3">
+      <w:startOverride w:val="1"/>
+    </w:lvlOverride>
+    <w:lvlOverride w:ilvl="4">
+      <w:startOverride w:val="1"/>
+    </w:lvlOverride>
+    <w:lvlOverride w:ilvl="5">
+      <w:startOverride w:val="1"/>
+    </w:lvlOverride>
+    <w:lvlOverride w:ilvl="6">
+      <w:startOverride w:val="1"/>
+    </w:lvlOverride>
+    <w:lvlOverride w:ilvl="7">
+      <w:startOverride w:val="1"/>
+    </w:lvlOverride>
+    <w:lvlOverride w:ilvl="8">
+      <w:startOverride w:val="1"/>
+    </w:lvlOverride>
   </w:num>
   <w:numIdMacAtCleanup w:val="5"/>
 </w:numbering>
 </file>
 
 <file path=word/styles.xml><?xml version="1.0" encoding="utf-8"?>
-<w:styles xmlns:mc="http://schemas.openxmlformats.org/markup-compatibility/2006" xmlns:r="http://schemas.openxmlformats.org/officeDocument/2006/relationships" xmlns:w="http://schemas.openxmlformats.org/wordprocessingml/2006/main" xmlns:w14="http://schemas.microsoft.com/office/word/2010/wordml" xmlns:w15="http://schemas.microsoft.com/office/word/2012/wordml" xmlns:w16cex="http://schemas.microsoft.com/office/word/2018/wordml/cex" xmlns:w16cid="http://schemas.microsoft.com/office/word/2016/wordml/cid" xmlns:w16="http://schemas.microsoft.com/office/word/2018/wordml" xmlns:w16sdtdh="http://schemas.microsoft.com/office/word/2020/wordml/sdtdatahash" xmlns:w16se="http://schemas.microsoft.com/office/word/2015/wordml/symex" mc:Ignorable="w14 w15 w16se w16cid w16 w16cex w16sdtdh">
+<w:styles xmlns:mc="http://schemas.openxmlformats.org/markup-compatibility/2006" xmlns:r="http://schemas.openxmlformats.org/officeDocument/2006/relationships" xmlns:w="http://schemas.openxmlformats.org/wordprocessingml/2006/main" xmlns:w14="http://schemas.microsoft.com/office/word/2010/wordml" xmlns:w15="http://schemas.microsoft.com/office/word/2012/wordml" xmlns:w16cex="http://schemas.microsoft.com/office/word/2018/wordml/cex" xmlns:w16cid="http://schemas.microsoft.com/office/word/2016/wordml/cid" xmlns:w16="http://schemas.microsoft.com/office/word/2018/wordml" xmlns:w16du="http://schemas.microsoft.com/office/word/2023/wordml/word16du" xmlns:w16sdtdh="http://schemas.microsoft.com/office/word/2020/wordml/sdtdatahash" xmlns:w16se="http://schemas.microsoft.com/office/word/2015/wordml/symex" mc:Ignorable="w14 w15 w16se w16cid w16 w16cex w16sdtdh w16du">
   <w:docDefaults>
     <w:rPrDefault>
       <w:rPr>
@@ -4954,7 +5339,7 @@
   </w:latentStyles>
   <w:style w:type="paragraph" w:default="1" w:styleId="Normal">
     <w:name w:val="Normal"/>
-    <w:rsid w:val="000963A1"/>
+    <w:rsid w:val="009D0BFA"/>
     <w:pPr>
       <w:spacing w:line="259" w:lineRule="auto"/>
     </w:pPr>
@@ -4972,7 +5357,7 @@
     <w:link w:val="Heading1Char"/>
     <w:uiPriority w:val="9"/>
     <w:qFormat/>
-    <w:rsid w:val="000963A1"/>
+    <w:rsid w:val="009D0BFA"/>
     <w:pPr>
       <w:keepNext/>
       <w:keepLines/>
@@ -5000,7 +5385,7 @@
     <w:uiPriority w:val="9"/>
     <w:unhideWhenUsed/>
     <w:qFormat/>
-    <w:rsid w:val="000963A1"/>
+    <w:rsid w:val="009D0BFA"/>
     <w:pPr>
       <w:pageBreakBefore w:val="0"/>
       <w:numPr>
@@ -5023,7 +5408,7 @@
     <w:uiPriority w:val="9"/>
     <w:unhideWhenUsed/>
     <w:qFormat/>
-    <w:rsid w:val="000963A1"/>
+    <w:rsid w:val="009D0BFA"/>
     <w:pPr>
       <w:numPr>
         <w:ilvl w:val="2"/>
@@ -5045,7 +5430,7 @@
     <w:uiPriority w:val="9"/>
     <w:unhideWhenUsed/>
     <w:qFormat/>
-    <w:rsid w:val="000963A1"/>
+    <w:rsid w:val="009D0BFA"/>
     <w:pPr>
       <w:numPr>
         <w:ilvl w:val="3"/>
@@ -5067,7 +5452,7 @@
     <w:uiPriority w:val="9"/>
     <w:unhideWhenUsed/>
     <w:qFormat/>
-    <w:rsid w:val="000963A1"/>
+    <w:rsid w:val="009D0BFA"/>
     <w:pPr>
       <w:numPr>
         <w:ilvl w:val="4"/>
@@ -5086,7 +5471,7 @@
     <w:link w:val="Heading6Char"/>
     <w:uiPriority w:val="9"/>
     <w:unhideWhenUsed/>
-    <w:rsid w:val="000963A1"/>
+    <w:rsid w:val="009D0BFA"/>
     <w:pPr>
       <w:numPr>
         <w:ilvl w:val="5"/>
@@ -5105,7 +5490,7 @@
     <w:link w:val="Heading7Char"/>
     <w:uiPriority w:val="9"/>
     <w:unhideWhenUsed/>
-    <w:rsid w:val="000963A1"/>
+    <w:rsid w:val="009D0BFA"/>
     <w:pPr>
       <w:numPr>
         <w:ilvl w:val="6"/>
@@ -5124,7 +5509,7 @@
     <w:link w:val="Heading8Char"/>
     <w:uiPriority w:val="9"/>
     <w:unhideWhenUsed/>
-    <w:rsid w:val="000963A1"/>
+    <w:rsid w:val="009D0BFA"/>
     <w:pPr>
       <w:numPr>
         <w:ilvl w:val="7"/>
@@ -5144,7 +5529,7 @@
     <w:link w:val="Heading9Char"/>
     <w:uiPriority w:val="9"/>
     <w:unhideWhenUsed/>
-    <w:rsid w:val="000963A1"/>
+    <w:rsid w:val="009D0BFA"/>
     <w:pPr>
       <w:numPr>
         <w:ilvl w:val="8"/>
@@ -5163,7 +5548,7 @@
     <w:uiPriority w:val="1"/>
     <w:semiHidden/>
     <w:unhideWhenUsed/>
-    <w:rsid w:val="000963A1"/>
+    <w:rsid w:val="009D0BFA"/>
   </w:style>
   <w:style w:type="table" w:default="1" w:styleId="TableNormal">
     <w:name w:val="Normal Table"/>
@@ -5185,7 +5570,7 @@
     <w:uiPriority w:val="99"/>
     <w:semiHidden/>
     <w:unhideWhenUsed/>
-    <w:rsid w:val="000963A1"/>
+    <w:rsid w:val="009D0BFA"/>
   </w:style>
   <w:style w:type="paragraph" w:styleId="Footer">
     <w:name w:val="footer"/>
@@ -5193,7 +5578,7 @@
     <w:link w:val="FooterChar"/>
     <w:uiPriority w:val="99"/>
     <w:unhideWhenUsed/>
-    <w:rsid w:val="000963A1"/>
+    <w:rsid w:val="009D0BFA"/>
     <w:pPr>
       <w:tabs>
         <w:tab w:val="center" w:pos="4536"/>
@@ -5207,7 +5592,7 @@
     <w:basedOn w:val="DefaultParagraphFont"/>
     <w:link w:val="Footer"/>
     <w:uiPriority w:val="99"/>
-    <w:rsid w:val="000963A1"/>
+    <w:rsid w:val="009D0BFA"/>
     <w:rPr>
       <w:rFonts w:eastAsiaTheme="minorHAnsi"/>
       <w:sz w:val="22"/>
@@ -5221,13 +5606,13 @@
     <w:next w:val="Normal"/>
     <w:uiPriority w:val="37"/>
     <w:unhideWhenUsed/>
-    <w:rsid w:val="000963A1"/>
+    <w:rsid w:val="009D0BFA"/>
   </w:style>
   <w:style w:type="character" w:styleId="BookTitle">
     <w:name w:val="Book Title"/>
     <w:basedOn w:val="DefaultParagraphFont"/>
     <w:uiPriority w:val="33"/>
-    <w:rsid w:val="000963A1"/>
+    <w:rsid w:val="009D0BFA"/>
     <w:rPr>
       <w:b/>
       <w:bCs/>
@@ -5244,7 +5629,7 @@
     <w:link w:val="TOC1Char"/>
     <w:uiPriority w:val="39"/>
     <w:unhideWhenUsed/>
-    <w:rsid w:val="000963A1"/>
+    <w:rsid w:val="009D0BFA"/>
     <w:pPr>
       <w:tabs>
         <w:tab w:val="left" w:pos="425"/>
@@ -5262,7 +5647,7 @@
     <w:basedOn w:val="TabText0"/>
     <w:link w:val="TabText1Char"/>
     <w:qFormat/>
-    <w:rsid w:val="000963A1"/>
+    <w:rsid w:val="009D0BFA"/>
     <w:pPr>
       <w:spacing w:before="20" w:after="20"/>
     </w:pPr>
@@ -5277,7 +5662,7 @@
     <w:next w:val="BodyOfText"/>
     <w:link w:val="SubtitleChar"/>
     <w:uiPriority w:val="11"/>
-    <w:rsid w:val="000963A1"/>
+    <w:rsid w:val="009D0BFA"/>
     <w:pPr>
       <w:numPr>
         <w:ilvl w:val="1"/>
@@ -5295,7 +5680,7 @@
     <w:basedOn w:val="DefaultParagraphFont"/>
     <w:link w:val="Subtitle"/>
     <w:uiPriority w:val="11"/>
-    <w:rsid w:val="000963A1"/>
+    <w:rsid w:val="009D0BFA"/>
     <w:rPr>
       <w:rFonts w:asciiTheme="majorHAnsi" w:hAnsiTheme="majorHAnsi" w:cstheme="majorBidi"/>
       <w:b/>
@@ -5312,7 +5697,7 @@
     <w:basedOn w:val="DefaultParagraphFont"/>
     <w:uiPriority w:val="99"/>
     <w:unhideWhenUsed/>
-    <w:rsid w:val="000963A1"/>
+    <w:rsid w:val="009D0BFA"/>
     <w:rPr>
       <w:color w:val="007AA8" w:themeColor="hyperlink"/>
       <w:u w:val="single"/>
@@ -5323,7 +5708,7 @@
     <w:basedOn w:val="BodyOfText"/>
     <w:link w:val="FigurewithCaptionChar"/>
     <w:qFormat/>
-    <w:rsid w:val="000963A1"/>
+    <w:rsid w:val="009D0BFA"/>
     <w:pPr>
       <w:keepNext/>
       <w:spacing w:before="160" w:after="80"/>
@@ -5335,7 +5720,7 @@
     <w:basedOn w:val="TabText2"/>
     <w:link w:val="TabHeader2Char"/>
     <w:qFormat/>
-    <w:rsid w:val="000963A1"/>
+    <w:rsid w:val="009D0BFA"/>
     <w:pPr>
       <w:keepNext/>
       <w:spacing w:before="5"/>
@@ -5347,7 +5732,7 @@
     <w:basedOn w:val="TabText1"/>
     <w:link w:val="TabHeader1Char"/>
     <w:qFormat/>
-    <w:rsid w:val="000963A1"/>
+    <w:rsid w:val="009D0BFA"/>
     <w:pPr>
       <w:keepNext/>
       <w:spacing w:after="60"/>
@@ -5359,7 +5744,7 @@
     <w:aliases w:val="Emphasis 1"/>
     <w:basedOn w:val="DefaultParagraphFont"/>
     <w:uiPriority w:val="20"/>
-    <w:rsid w:val="000963A1"/>
+    <w:rsid w:val="009D0BFA"/>
     <w:rPr>
       <w:i/>
       <w:iCs/>
@@ -5370,7 +5755,7 @@
     <w:basedOn w:val="DefaultParagraphFont"/>
     <w:uiPriority w:val="99"/>
     <w:unhideWhenUsed/>
-    <w:rsid w:val="000963A1"/>
+    <w:rsid w:val="009D0BFA"/>
     <w:rPr>
       <w:color w:val="00A3E0" w:themeColor="followedHyperlink"/>
       <w:u w:val="single"/>
@@ -5381,7 +5766,7 @@
     <w:basedOn w:val="DefaultParagraphFont"/>
     <w:uiPriority w:val="99"/>
     <w:unhideWhenUsed/>
-    <w:rsid w:val="000963A1"/>
+    <w:rsid w:val="009D0BFA"/>
     <w:rPr>
       <w:vertAlign w:val="superscript"/>
     </w:rPr>
@@ -5392,7 +5777,7 @@
     <w:link w:val="FootnoteTextChar"/>
     <w:uiPriority w:val="99"/>
     <w:unhideWhenUsed/>
-    <w:rsid w:val="000963A1"/>
+    <w:rsid w:val="009D0BFA"/>
     <w:pPr>
       <w:spacing w:after="0" w:line="240" w:lineRule="auto"/>
     </w:pPr>
@@ -5406,7 +5791,7 @@
     <w:basedOn w:val="DefaultParagraphFont"/>
     <w:link w:val="FootnoteText"/>
     <w:uiPriority w:val="99"/>
-    <w:rsid w:val="000963A1"/>
+    <w:rsid w:val="009D0BFA"/>
     <w:rPr>
       <w:rFonts w:eastAsiaTheme="minorHAnsi"/>
       <w:sz w:val="20"/>
@@ -5419,7 +5804,7 @@
     <w:basedOn w:val="DefaultParagraphFont"/>
     <w:link w:val="Heading1"/>
     <w:uiPriority w:val="9"/>
-    <w:rsid w:val="000963A1"/>
+    <w:rsid w:val="009D0BFA"/>
     <w:rPr>
       <w:rFonts w:asciiTheme="majorHAnsi" w:eastAsiaTheme="majorEastAsia" w:hAnsiTheme="majorHAnsi" w:cstheme="majorBidi"/>
       <w:b/>
@@ -5446,7 +5831,7 @@
     <w:basedOn w:val="DefaultParagraphFont"/>
     <w:link w:val="Heading4"/>
     <w:uiPriority w:val="9"/>
-    <w:rsid w:val="000963A1"/>
+    <w:rsid w:val="009D0BFA"/>
     <w:rPr>
       <w:rFonts w:asciiTheme="majorHAnsi" w:eastAsiaTheme="majorEastAsia" w:hAnsiTheme="majorHAnsi" w:cstheme="majorBidi"/>
       <w:b/>
@@ -5493,7 +5878,7 @@
     <w:basedOn w:val="BodyOfText"/>
     <w:next w:val="BodyOfText"/>
     <w:link w:val="DocTypeChar"/>
-    <w:rsid w:val="000963A1"/>
+    <w:rsid w:val="009D0BFA"/>
     <w:pPr>
       <w:jc w:val="right"/>
     </w:pPr>
@@ -5506,11 +5891,13 @@
   </w:style>
   <w:style w:type="paragraph" w:styleId="Caption">
     <w:name w:val="caption"/>
+    <w:aliases w:val="Légende Fig/Tab"/>
     <w:basedOn w:val="BodyOfText"/>
     <w:next w:val="BodyOfText"/>
     <w:uiPriority w:val="35"/>
     <w:unhideWhenUsed/>
-    <w:rsid w:val="000963A1"/>
+    <w:qFormat/>
+    <w:rsid w:val="009D0BFA"/>
     <w:pPr>
       <w:spacing w:before="120" w:after="200"/>
       <w:jc w:val="center"/>
@@ -5527,7 +5914,7 @@
     <w:basedOn w:val="DefaultParagraphFont"/>
     <w:link w:val="Heading2"/>
     <w:uiPriority w:val="9"/>
-    <w:rsid w:val="000963A1"/>
+    <w:rsid w:val="009D0BFA"/>
     <w:rPr>
       <w:rFonts w:asciiTheme="majorHAnsi" w:eastAsiaTheme="majorEastAsia" w:hAnsiTheme="majorHAnsi" w:cstheme="majorBidi"/>
       <w:b/>
@@ -5543,7 +5930,7 @@
     <w:basedOn w:val="DefaultParagraphFont"/>
     <w:link w:val="Heading3"/>
     <w:uiPriority w:val="9"/>
-    <w:rsid w:val="000963A1"/>
+    <w:rsid w:val="009D0BFA"/>
     <w:rPr>
       <w:rFonts w:asciiTheme="majorHAnsi" w:eastAsiaTheme="majorEastAsia" w:hAnsiTheme="majorHAnsi" w:cstheme="majorBidi"/>
       <w:b/>
@@ -5559,7 +5946,7 @@
     <w:basedOn w:val="DefaultParagraphFont"/>
     <w:link w:val="Heading5"/>
     <w:uiPriority w:val="9"/>
-    <w:rsid w:val="000963A1"/>
+    <w:rsid w:val="009D0BFA"/>
     <w:rPr>
       <w:rFonts w:asciiTheme="majorHAnsi" w:eastAsiaTheme="majorEastAsia" w:hAnsiTheme="majorHAnsi" w:cstheme="majorBidi"/>
       <w:b/>
@@ -5576,7 +5963,7 @@
     <w:basedOn w:val="DefaultParagraphFont"/>
     <w:link w:val="Heading6"/>
     <w:uiPriority w:val="9"/>
-    <w:rsid w:val="000963A1"/>
+    <w:rsid w:val="009D0BFA"/>
     <w:rPr>
       <w:rFonts w:asciiTheme="majorHAnsi" w:eastAsiaTheme="majorEastAsia" w:hAnsiTheme="majorHAnsi" w:cstheme="majorBidi"/>
       <w:b/>
@@ -5593,7 +5980,7 @@
     <w:basedOn w:val="DefaultParagraphFont"/>
     <w:link w:val="Heading7"/>
     <w:uiPriority w:val="9"/>
-    <w:rsid w:val="000963A1"/>
+    <w:rsid w:val="009D0BFA"/>
     <w:rPr>
       <w:rFonts w:asciiTheme="majorHAnsi" w:eastAsiaTheme="majorEastAsia" w:hAnsiTheme="majorHAnsi" w:cstheme="majorBidi"/>
       <w:b/>
@@ -5609,7 +5996,7 @@
     <w:basedOn w:val="DefaultParagraphFont"/>
     <w:link w:val="Heading8"/>
     <w:uiPriority w:val="9"/>
-    <w:rsid w:val="000963A1"/>
+    <w:rsid w:val="009D0BFA"/>
     <w:rPr>
       <w:rFonts w:asciiTheme="majorHAnsi" w:eastAsiaTheme="majorEastAsia" w:hAnsiTheme="majorHAnsi" w:cstheme="majorBidi"/>
       <w:b/>
@@ -5623,7 +6010,7 @@
     <w:basedOn w:val="DefaultParagraphFont"/>
     <w:link w:val="Heading9"/>
     <w:uiPriority w:val="9"/>
-    <w:rsid w:val="000963A1"/>
+    <w:rsid w:val="009D0BFA"/>
     <w:rPr>
       <w:rFonts w:asciiTheme="majorHAnsi" w:eastAsiaTheme="majorEastAsia" w:hAnsiTheme="majorHAnsi" w:cstheme="majorBidi"/>
       <w:iCs/>
@@ -5639,7 +6026,7 @@
     <w:basedOn w:val="DefaultParagraphFont"/>
     <w:uiPriority w:val="99"/>
     <w:unhideWhenUsed/>
-    <w:rsid w:val="000963A1"/>
+    <w:rsid w:val="009D0BFA"/>
     <w:rPr>
       <w:i/>
       <w:iCs/>
@@ -5651,7 +6038,7 @@
     <w:link w:val="HTMLPreformattedChar"/>
     <w:uiPriority w:val="99"/>
     <w:unhideWhenUsed/>
-    <w:rsid w:val="000963A1"/>
+    <w:rsid w:val="009D0BFA"/>
     <w:pPr>
       <w:spacing w:after="0" w:line="240" w:lineRule="auto"/>
     </w:pPr>
@@ -5666,7 +6053,7 @@
     <w:basedOn w:val="DefaultParagraphFont"/>
     <w:link w:val="HTMLPreformatted"/>
     <w:uiPriority w:val="99"/>
-    <w:rsid w:val="000963A1"/>
+    <w:rsid w:val="009D0BFA"/>
     <w:rPr>
       <w:rFonts w:ascii="Consolas" w:eastAsiaTheme="minorHAnsi" w:hAnsi="Consolas"/>
       <w:sz w:val="20"/>
@@ -5731,7 +6118,7 @@
     <w:name w:val="Intense Emphasis"/>
     <w:basedOn w:val="DefaultParagraphFont"/>
     <w:uiPriority w:val="21"/>
-    <w:rsid w:val="000963A1"/>
+    <w:rsid w:val="009D0BFA"/>
     <w:rPr>
       <w:i/>
       <w:iCs/>
@@ -5744,7 +6131,7 @@
     <w:next w:val="Normal"/>
     <w:link w:val="IntenseQuoteChar"/>
     <w:uiPriority w:val="30"/>
-    <w:rsid w:val="000963A1"/>
+    <w:rsid w:val="009D0BFA"/>
     <w:pPr>
       <w:pBdr>
         <w:top w:val="single" w:sz="4" w:space="10" w:color="E61F3D" w:themeColor="accent1"/>
@@ -5765,7 +6152,7 @@
     <w:basedOn w:val="DefaultParagraphFont"/>
     <w:link w:val="IntenseQuote"/>
     <w:uiPriority w:val="30"/>
-    <w:rsid w:val="000963A1"/>
+    <w:rsid w:val="009D0BFA"/>
     <w:rPr>
       <w:rFonts w:eastAsiaTheme="minorHAnsi"/>
       <w:i/>
@@ -5780,7 +6167,7 @@
     <w:name w:val="Intense Reference"/>
     <w:basedOn w:val="DefaultParagraphFont"/>
     <w:uiPriority w:val="32"/>
-    <w:rsid w:val="000963A1"/>
+    <w:rsid w:val="009D0BFA"/>
     <w:rPr>
       <w:b/>
       <w:bCs/>
@@ -5898,7 +6285,7 @@
   <w:style w:type="numbering" w:customStyle="1" w:styleId="Bullet">
     <w:name w:val="Bullet"/>
     <w:uiPriority w:val="99"/>
-    <w:rsid w:val="0025558B"/>
+    <w:rsid w:val="009D0BFA"/>
     <w:pPr>
       <w:numPr>
         <w:numId w:val="14"/>
@@ -5974,7 +6361,7 @@
     <w:name w:val="No Spacing"/>
     <w:aliases w:val="BoT_NoSpacing"/>
     <w:uiPriority w:val="1"/>
-    <w:rsid w:val="000963A1"/>
+    <w:rsid w:val="009D0BFA"/>
     <w:pPr>
       <w:spacing w:after="0" w:line="240" w:lineRule="auto"/>
     </w:pPr>
@@ -5990,7 +6377,7 @@
     <w:link w:val="NormalWebChar"/>
     <w:uiPriority w:val="99"/>
     <w:unhideWhenUsed/>
-    <w:rsid w:val="000963A1"/>
+    <w:rsid w:val="009D0BFA"/>
     <w:rPr>
       <w:rFonts w:ascii="Times New Roman" w:hAnsi="Times New Roman" w:cs="Times New Roman"/>
       <w:sz w:val="24"/>
@@ -6002,7 +6389,7 @@
     <w:basedOn w:val="DefaultParagraphFont"/>
     <w:link w:val="NormalWeb"/>
     <w:uiPriority w:val="99"/>
-    <w:rsid w:val="000963A1"/>
+    <w:rsid w:val="009D0BFA"/>
     <w:rPr>
       <w:rFonts w:ascii="Times New Roman" w:eastAsiaTheme="minorHAnsi" w:hAnsi="Times New Roman" w:cs="Times New Roman"/>
       <w:sz w:val="24"/>
@@ -6017,7 +6404,7 @@
     <w:link w:val="NoteHeadingChar"/>
     <w:uiPriority w:val="99"/>
     <w:unhideWhenUsed/>
-    <w:rsid w:val="000963A1"/>
+    <w:rsid w:val="009D0BFA"/>
     <w:pPr>
       <w:spacing w:after="0" w:line="240" w:lineRule="auto"/>
     </w:pPr>
@@ -6027,7 +6414,7 @@
     <w:basedOn w:val="DefaultParagraphFont"/>
     <w:link w:val="NoteHeading"/>
     <w:uiPriority w:val="99"/>
-    <w:rsid w:val="000963A1"/>
+    <w:rsid w:val="009D0BFA"/>
     <w:rPr>
       <w:rFonts w:eastAsiaTheme="minorHAnsi"/>
       <w:sz w:val="22"/>
@@ -6040,14 +6427,14 @@
     <w:basedOn w:val="DefaultParagraphFont"/>
     <w:uiPriority w:val="99"/>
     <w:unhideWhenUsed/>
-    <w:rsid w:val="000963A1"/>
+    <w:rsid w:val="009D0BFA"/>
   </w:style>
   <w:style w:type="character" w:styleId="PlaceholderText">
     <w:name w:val="Placeholder Text"/>
     <w:basedOn w:val="DefaultParagraphFont"/>
     <w:uiPriority w:val="99"/>
     <w:semiHidden/>
-    <w:rsid w:val="000963A1"/>
+    <w:rsid w:val="009D0BFA"/>
     <w:rPr>
       <w:color w:val="808080"/>
     </w:rPr>
@@ -6058,7 +6445,7 @@
     <w:next w:val="Normal"/>
     <w:link w:val="QuoteChar"/>
     <w:uiPriority w:val="29"/>
-    <w:rsid w:val="000963A1"/>
+    <w:rsid w:val="009D0BFA"/>
     <w:pPr>
       <w:spacing w:before="200"/>
       <w:ind w:left="864" w:right="864"/>
@@ -6075,7 +6462,7 @@
     <w:basedOn w:val="DefaultParagraphFont"/>
     <w:link w:val="Quote"/>
     <w:uiPriority w:val="29"/>
-    <w:rsid w:val="000963A1"/>
+    <w:rsid w:val="009D0BFA"/>
     <w:rPr>
       <w:rFonts w:eastAsiaTheme="minorHAnsi"/>
       <w:i/>
@@ -6091,10 +6478,10 @@
     <w:basedOn w:val="BodyOfText"/>
     <w:link w:val="EnumerationL1Char"/>
     <w:qFormat/>
-    <w:rsid w:val="000963A1"/>
+    <w:rsid w:val="009D0BFA"/>
     <w:pPr>
       <w:numPr>
-        <w:numId w:val="23"/>
+        <w:numId w:val="50"/>
       </w:numPr>
       <w:spacing w:after="40"/>
     </w:pPr>
@@ -6141,7 +6528,7 @@
     <w:aliases w:val="Emphasis 2"/>
     <w:basedOn w:val="DefaultParagraphFont"/>
     <w:uiPriority w:val="19"/>
-    <w:rsid w:val="000963A1"/>
+    <w:rsid w:val="009D0BFA"/>
     <w:rPr>
       <w:i/>
       <w:iCs/>
@@ -6329,7 +6716,7 @@
     <w:next w:val="BodyOfText"/>
     <w:link w:val="TitleChar"/>
     <w:uiPriority w:val="10"/>
-    <w:rsid w:val="000963A1"/>
+    <w:rsid w:val="009D0BFA"/>
     <w:pPr>
       <w:spacing w:after="0"/>
       <w:contextualSpacing/>
@@ -6349,7 +6736,7 @@
     <w:basedOn w:val="DefaultParagraphFont"/>
     <w:link w:val="Title"/>
     <w:uiPriority w:val="10"/>
-    <w:rsid w:val="000963A1"/>
+    <w:rsid w:val="009D0BFA"/>
     <w:rPr>
       <w:rFonts w:asciiTheme="majorHAnsi" w:eastAsiaTheme="majorEastAsia" w:hAnsiTheme="majorHAnsi" w:cstheme="majorBidi"/>
       <w:b/>
@@ -6365,7 +6752,7 @@
     <w:name w:val="TabText2 Char"/>
     <w:basedOn w:val="TabText1Char"/>
     <w:link w:val="TabText2"/>
-    <w:rsid w:val="000963A1"/>
+    <w:rsid w:val="009D0BFA"/>
     <w:rPr>
       <w:rFonts w:eastAsiaTheme="minorHAnsi"/>
       <w:kern w:val="16"/>
@@ -6380,7 +6767,7 @@
     <w:next w:val="BodyOfText"/>
     <w:uiPriority w:val="39"/>
     <w:unhideWhenUsed/>
-    <w:rsid w:val="000963A1"/>
+    <w:rsid w:val="009D0BFA"/>
     <w:pPr>
       <w:tabs>
         <w:tab w:val="left" w:pos="1276"/>
@@ -6400,7 +6787,7 @@
     <w:next w:val="BodyOfText"/>
     <w:uiPriority w:val="39"/>
     <w:unhideWhenUsed/>
-    <w:rsid w:val="000963A1"/>
+    <w:rsid w:val="009D0BFA"/>
     <w:pPr>
       <w:tabs>
         <w:tab w:val="left" w:pos="2268"/>
@@ -6420,7 +6807,7 @@
     <w:next w:val="BodyOfText"/>
     <w:uiPriority w:val="39"/>
     <w:unhideWhenUsed/>
-    <w:rsid w:val="000963A1"/>
+    <w:rsid w:val="009D0BFA"/>
     <w:pPr>
       <w:tabs>
         <w:tab w:val="left" w:pos="3119"/>
@@ -6442,7 +6829,7 @@
     <w:autoRedefine/>
     <w:uiPriority w:val="39"/>
     <w:unhideWhenUsed/>
-    <w:rsid w:val="000963A1"/>
+    <w:rsid w:val="009D0BFA"/>
     <w:pPr>
       <w:tabs>
         <w:tab w:val="right" w:leader="dot" w:pos="9582"/>
@@ -6463,7 +6850,7 @@
     <w:autoRedefine/>
     <w:uiPriority w:val="39"/>
     <w:unhideWhenUsed/>
-    <w:rsid w:val="000963A1"/>
+    <w:rsid w:val="009D0BFA"/>
     <w:pPr>
       <w:tabs>
         <w:tab w:val="right" w:leader="dot" w:pos="9582"/>
@@ -6484,7 +6871,7 @@
     <w:autoRedefine/>
     <w:uiPriority w:val="39"/>
     <w:unhideWhenUsed/>
-    <w:rsid w:val="000963A1"/>
+    <w:rsid w:val="009D0BFA"/>
     <w:pPr>
       <w:tabs>
         <w:tab w:val="right" w:leader="dot" w:pos="9582"/>
@@ -6505,7 +6892,7 @@
     <w:autoRedefine/>
     <w:uiPriority w:val="39"/>
     <w:unhideWhenUsed/>
-    <w:rsid w:val="000963A1"/>
+    <w:rsid w:val="009D0BFA"/>
     <w:pPr>
       <w:tabs>
         <w:tab w:val="right" w:leader="dot" w:pos="9582"/>
@@ -6526,7 +6913,7 @@
     <w:autoRedefine/>
     <w:uiPriority w:val="39"/>
     <w:unhideWhenUsed/>
-    <w:rsid w:val="000963A1"/>
+    <w:rsid w:val="009D0BFA"/>
     <w:pPr>
       <w:tabs>
         <w:tab w:val="right" w:leader="dot" w:pos="9582"/>
@@ -6546,7 +6933,7 @@
     <w:next w:val="Normal"/>
     <w:uiPriority w:val="39"/>
     <w:unhideWhenUsed/>
-    <w:rsid w:val="000963A1"/>
+    <w:rsid w:val="009D0BFA"/>
     <w:pPr>
       <w:spacing w:after="120"/>
       <w:ind w:left="425" w:right="709" w:hanging="425"/>
@@ -6633,7 +7020,7 @@
     <w:hidden/>
     <w:uiPriority w:val="99"/>
     <w:semiHidden/>
-    <w:rsid w:val="000963A1"/>
+    <w:rsid w:val="009D0BFA"/>
     <w:pPr>
       <w:spacing w:after="0" w:line="240" w:lineRule="auto"/>
     </w:pPr>
@@ -6662,7 +7049,7 @@
     <w:name w:val="TabHeader2 Char"/>
     <w:basedOn w:val="TabText2Char"/>
     <w:link w:val="TabHeader2"/>
-    <w:rsid w:val="000963A1"/>
+    <w:rsid w:val="009D0BFA"/>
     <w:rPr>
       <w:rFonts w:eastAsiaTheme="minorHAnsi"/>
       <w:kern w:val="16"/>
@@ -6690,7 +7077,7 @@
     <w:link w:val="HeaderChar"/>
     <w:uiPriority w:val="99"/>
     <w:unhideWhenUsed/>
-    <w:rsid w:val="000963A1"/>
+    <w:rsid w:val="009D0BFA"/>
     <w:pPr>
       <w:tabs>
         <w:tab w:val="center" w:pos="4536"/>
@@ -6705,7 +7092,7 @@
     <w:link w:val="CommentTextChar"/>
     <w:uiPriority w:val="99"/>
     <w:unhideWhenUsed/>
-    <w:rsid w:val="000963A1"/>
+    <w:rsid w:val="009D0BFA"/>
     <w:pPr>
       <w:spacing w:line="240" w:lineRule="auto"/>
     </w:pPr>
@@ -6719,7 +7106,7 @@
     <w:basedOn w:val="DefaultParagraphFont"/>
     <w:link w:val="CommentText"/>
     <w:uiPriority w:val="99"/>
-    <w:rsid w:val="000963A1"/>
+    <w:rsid w:val="009D0BFA"/>
     <w:rPr>
       <w:rFonts w:eastAsiaTheme="minorHAnsi"/>
       <w:sz w:val="20"/>
@@ -6732,7 +7119,7 @@
     <w:basedOn w:val="DefaultParagraphFont"/>
     <w:uiPriority w:val="99"/>
     <w:unhideWhenUsed/>
-    <w:rsid w:val="000963A1"/>
+    <w:rsid w:val="009D0BFA"/>
     <w:rPr>
       <w:sz w:val="16"/>
       <w:szCs w:val="16"/>
@@ -6744,7 +7131,7 @@
     <w:link w:val="BalloonTextChar"/>
     <w:uiPriority w:val="99"/>
     <w:unhideWhenUsed/>
-    <w:rsid w:val="000963A1"/>
+    <w:rsid w:val="009D0BFA"/>
     <w:pPr>
       <w:spacing w:after="0" w:line="240" w:lineRule="auto"/>
     </w:pPr>
@@ -6759,7 +7146,7 @@
     <w:basedOn w:val="DefaultParagraphFont"/>
     <w:link w:val="BalloonText"/>
     <w:uiPriority w:val="99"/>
-    <w:rsid w:val="000963A1"/>
+    <w:rsid w:val="009D0BFA"/>
     <w:rPr>
       <w:rFonts w:ascii="Segoe UI" w:eastAsiaTheme="minorHAnsi" w:hAnsi="Segoe UI" w:cs="Segoe UI"/>
       <w:sz w:val="18"/>
@@ -6774,7 +7161,7 @@
     <w:link w:val="CommentSubjectChar"/>
     <w:uiPriority w:val="99"/>
     <w:unhideWhenUsed/>
-    <w:rsid w:val="000963A1"/>
+    <w:rsid w:val="009D0BFA"/>
     <w:rPr>
       <w:b/>
       <w:bCs/>
@@ -6785,7 +7172,7 @@
     <w:basedOn w:val="CommentTextChar"/>
     <w:link w:val="CommentSubject"/>
     <w:uiPriority w:val="99"/>
-    <w:rsid w:val="000963A1"/>
+    <w:rsid w:val="009D0BFA"/>
     <w:rPr>
       <w:rFonts w:eastAsiaTheme="minorHAnsi"/>
       <w:b/>
@@ -6833,7 +7220,7 @@
     <w:next w:val="BodyOfText"/>
     <w:link w:val="HiddenChar"/>
     <w:qFormat/>
-    <w:rsid w:val="000963A1"/>
+    <w:rsid w:val="009D0BFA"/>
     <w:pPr>
       <w:spacing w:after="80"/>
     </w:pPr>
@@ -6856,7 +7243,7 @@
     <w:basedOn w:val="Normal"/>
     <w:link w:val="BodyOfTextChar"/>
     <w:qFormat/>
-    <w:rsid w:val="000963A1"/>
+    <w:rsid w:val="009D0BFA"/>
     <w:pPr>
       <w:spacing w:after="120" w:line="240" w:lineRule="auto"/>
       <w:jc w:val="both"/>
@@ -6869,7 +7256,7 @@
     <w:name w:val="Figure with Caption Char"/>
     <w:basedOn w:val="BodyOfTextChar"/>
     <w:link w:val="FigurewithCaption"/>
-    <w:rsid w:val="000963A1"/>
+    <w:rsid w:val="009D0BFA"/>
     <w:rPr>
       <w:rFonts w:eastAsiaTheme="minorHAnsi"/>
       <w:kern w:val="16"/>
@@ -6882,7 +7269,7 @@
     <w:name w:val="Body Of Text Char"/>
     <w:basedOn w:val="DefaultParagraphFont"/>
     <w:link w:val="BodyOfText"/>
-    <w:rsid w:val="000963A1"/>
+    <w:rsid w:val="009D0BFA"/>
     <w:rPr>
       <w:rFonts w:eastAsiaTheme="minorHAnsi"/>
       <w:kern w:val="16"/>
@@ -6895,7 +7282,7 @@
     <w:name w:val="Enumeration L1 Char"/>
     <w:basedOn w:val="BodyOfTextChar"/>
     <w:link w:val="EnumerationL1"/>
-    <w:rsid w:val="000963A1"/>
+    <w:rsid w:val="009D0BFA"/>
     <w:rPr>
       <w:rFonts w:eastAsiaTheme="minorHAnsi"/>
       <w:kern w:val="16"/>
@@ -6910,7 +7297,7 @@
     <w:next w:val="BodyOfText"/>
     <w:link w:val="HDocPropChar"/>
     <w:qFormat/>
-    <w:rsid w:val="000963A1"/>
+    <w:rsid w:val="009D0BFA"/>
     <w:pPr>
       <w:keepNext/>
     </w:pPr>
@@ -6925,7 +7312,7 @@
     <w:name w:val="TabText1 Char"/>
     <w:basedOn w:val="TabText0Char"/>
     <w:link w:val="TabText1"/>
-    <w:rsid w:val="000963A1"/>
+    <w:rsid w:val="009D0BFA"/>
     <w:rPr>
       <w:rFonts w:eastAsiaTheme="minorHAnsi"/>
       <w:kern w:val="16"/>
@@ -6938,7 +7325,7 @@
     <w:name w:val="H Doc Prop. Char"/>
     <w:basedOn w:val="BodyOfTextChar"/>
     <w:link w:val="HDocProp"/>
-    <w:rsid w:val="000963A1"/>
+    <w:rsid w:val="009D0BFA"/>
     <w:rPr>
       <w:rFonts w:asciiTheme="majorHAnsi" w:eastAsiaTheme="minorHAnsi" w:hAnsiTheme="majorHAnsi"/>
       <w:b/>
@@ -6955,7 +7342,7 @@
     <w:link w:val="BodyTextChar"/>
     <w:uiPriority w:val="99"/>
     <w:unhideWhenUsed/>
-    <w:rsid w:val="000963A1"/>
+    <w:rsid w:val="009D0BFA"/>
     <w:pPr>
       <w:spacing w:after="120"/>
     </w:pPr>
@@ -6965,7 +7352,7 @@
     <w:basedOn w:val="DefaultParagraphFont"/>
     <w:link w:val="BodyText"/>
     <w:uiPriority w:val="99"/>
-    <w:rsid w:val="000963A1"/>
+    <w:rsid w:val="009D0BFA"/>
     <w:rPr>
       <w:rFonts w:eastAsiaTheme="minorHAnsi"/>
       <w:sz w:val="22"/>
@@ -6979,7 +7366,7 @@
     <w:next w:val="BodyOfText"/>
     <w:link w:val="H1nonumberChar"/>
     <w:qFormat/>
-    <w:rsid w:val="000963A1"/>
+    <w:rsid w:val="009D0BFA"/>
     <w:pPr>
       <w:numPr>
         <w:numId w:val="0"/>
@@ -6990,7 +7377,7 @@
     <w:name w:val="TabHeader1 Char"/>
     <w:basedOn w:val="TabText1Char"/>
     <w:link w:val="TabHeader1"/>
-    <w:rsid w:val="000963A1"/>
+    <w:rsid w:val="009D0BFA"/>
     <w:rPr>
       <w:rFonts w:eastAsiaTheme="minorHAnsi"/>
       <w:kern w:val="16"/>
@@ -7003,7 +7390,7 @@
     <w:name w:val="H1 no number Char"/>
     <w:basedOn w:val="Heading1Char"/>
     <w:link w:val="H1nonumber"/>
-    <w:rsid w:val="000963A1"/>
+    <w:rsid w:val="009D0BFA"/>
     <w:rPr>
       <w:rFonts w:asciiTheme="majorHAnsi" w:eastAsiaTheme="majorEastAsia" w:hAnsiTheme="majorHAnsi" w:cstheme="majorBidi"/>
       <w:b/>
@@ -7020,7 +7407,7 @@
     <w:next w:val="BodyOfText"/>
     <w:link w:val="H2nonumberChar"/>
     <w:qFormat/>
-    <w:rsid w:val="000963A1"/>
+    <w:rsid w:val="009D0BFA"/>
     <w:pPr>
       <w:numPr>
         <w:ilvl w:val="0"/>
@@ -7032,7 +7419,7 @@
     <w:name w:val="H2 no number Char"/>
     <w:basedOn w:val="Heading2Char"/>
     <w:link w:val="H2nonumber"/>
-    <w:rsid w:val="000963A1"/>
+    <w:rsid w:val="009D0BFA"/>
     <w:rPr>
       <w:rFonts w:asciiTheme="majorHAnsi" w:eastAsiaTheme="majorEastAsia" w:hAnsiTheme="majorHAnsi" w:cstheme="majorBidi"/>
       <w:b/>
@@ -7061,26 +7448,26 @@
     <w:name w:val="Reference List"/>
     <w:basedOn w:val="BodyOfText"/>
     <w:link w:val="ReferenceListChar"/>
-    <w:rsid w:val="0050670C"/>
+    <w:qFormat/>
+    <w:rsid w:val="009D0BFA"/>
     <w:pPr>
       <w:numPr>
         <w:numId w:val="4"/>
       </w:numPr>
       <w:spacing w:after="80"/>
-      <w:ind w:left="567" w:hanging="283"/>
     </w:pPr>
   </w:style>
   <w:style w:type="character" w:customStyle="1" w:styleId="ReferenceListChar">
     <w:name w:val="Reference List Char"/>
     <w:basedOn w:val="BodyOfTextChar"/>
     <w:link w:val="ReferenceList"/>
-    <w:rsid w:val="0050670C"/>
-    <w:rPr>
-      <w:rFonts w:ascii="Corbel" w:eastAsiaTheme="minorHAnsi" w:hAnsi="Corbel" w:cs="Arial"/>
+    <w:rsid w:val="009D0BFA"/>
+    <w:rPr>
+      <w:rFonts w:eastAsiaTheme="minorHAnsi"/>
       <w:kern w:val="16"/>
       <w:sz w:val="22"/>
-      <w:szCs w:val="36"/>
-      <w:lang w:val="en-GB" w:eastAsia="en-GB"/>
+      <w:szCs w:val="22"/>
+      <w:lang w:val="en-US"/>
     </w:rPr>
   </w:style>
   <w:style w:type="paragraph" w:customStyle="1" w:styleId="Figure">
@@ -7089,7 +7476,7 @@
     <w:next w:val="BodyOfText"/>
     <w:link w:val="FigureChar"/>
     <w:qFormat/>
-    <w:rsid w:val="000963A1"/>
+    <w:rsid w:val="009D0BFA"/>
     <w:pPr>
       <w:spacing w:after="200"/>
       <w:jc w:val="center"/>
@@ -7109,7 +7496,7 @@
     <w:name w:val="Figure Char"/>
     <w:basedOn w:val="BodyOfTextChar"/>
     <w:link w:val="Figure"/>
-    <w:rsid w:val="000963A1"/>
+    <w:rsid w:val="009D0BFA"/>
     <w:rPr>
       <w:rFonts w:eastAsiaTheme="minorHAnsi"/>
       <w:kern w:val="16"/>
@@ -7122,7 +7509,7 @@
     <w:name w:val="Header/footer text"/>
     <w:basedOn w:val="BodyOfText"/>
     <w:link w:val="HeaderfootertextChar"/>
-    <w:rsid w:val="000963A1"/>
+    <w:rsid w:val="009D0BFA"/>
     <w:pPr>
       <w:spacing w:after="0"/>
     </w:pPr>
@@ -7134,7 +7521,7 @@
     <w:name w:val="Header/footer title"/>
     <w:basedOn w:val="Headerfootertext"/>
     <w:link w:val="HeaderfootertitleChar"/>
-    <w:rsid w:val="000963A1"/>
+    <w:rsid w:val="009D0BFA"/>
     <w:pPr>
       <w:ind w:right="170"/>
       <w:jc w:val="right"/>
@@ -7147,7 +7534,7 @@
     <w:name w:val="Enumeration L2"/>
     <w:basedOn w:val="EnumerationL1"/>
     <w:link w:val="EnumerationL2Char"/>
-    <w:rsid w:val="000963A1"/>
+    <w:rsid w:val="009D0BFA"/>
     <w:pPr>
       <w:numPr>
         <w:ilvl w:val="1"/>
@@ -7157,7 +7544,7 @@
   <w:style w:type="paragraph" w:customStyle="1" w:styleId="EnumerationL3">
     <w:name w:val="Enumeration L3"/>
     <w:basedOn w:val="EnumerationL1"/>
-    <w:rsid w:val="000963A1"/>
+    <w:rsid w:val="009D0BFA"/>
     <w:pPr>
       <w:numPr>
         <w:ilvl w:val="2"/>
@@ -7169,7 +7556,7 @@
     <w:name w:val="Enumeration L2 Char"/>
     <w:basedOn w:val="EnumerationL1Char"/>
     <w:link w:val="EnumerationL2"/>
-    <w:rsid w:val="000963A1"/>
+    <w:rsid w:val="009D0BFA"/>
     <w:rPr>
       <w:rFonts w:eastAsiaTheme="minorHAnsi"/>
       <w:kern w:val="16"/>
@@ -7183,7 +7570,7 @@
     <w:basedOn w:val="BodyOfText"/>
     <w:next w:val="BodyOfText"/>
     <w:qFormat/>
-    <w:rsid w:val="000963A1"/>
+    <w:rsid w:val="009D0BFA"/>
     <w:pPr>
       <w:spacing w:after="0"/>
       <w:ind w:right="709"/>
@@ -7197,7 +7584,7 @@
   <w:style w:type="paragraph" w:customStyle="1" w:styleId="BulletL2">
     <w:name w:val="Bullet L2"/>
     <w:basedOn w:val="BulletL1"/>
-    <w:rsid w:val="000963A1"/>
+    <w:rsid w:val="009D0BFA"/>
     <w:pPr>
       <w:numPr>
         <w:ilvl w:val="1"/>
@@ -7207,7 +7594,7 @@
   <w:style w:type="paragraph" w:customStyle="1" w:styleId="BulletL3">
     <w:name w:val="Bullet L3"/>
     <w:basedOn w:val="BulletL1"/>
-    <w:rsid w:val="000963A1"/>
+    <w:rsid w:val="009D0BFA"/>
     <w:pPr>
       <w:numPr>
         <w:ilvl w:val="2"/>
@@ -7220,7 +7607,7 @@
     <w:basedOn w:val="TabText1"/>
     <w:link w:val="TabText2Char"/>
     <w:qFormat/>
-    <w:rsid w:val="000963A1"/>
+    <w:rsid w:val="009D0BFA"/>
     <w:pPr>
       <w:spacing w:before="10" w:after="10"/>
       <w:ind w:left="-57" w:right="-57"/>
@@ -7232,7 +7619,8 @@
   <w:style w:type="paragraph" w:customStyle="1" w:styleId="BulletL4">
     <w:name w:val="Bullet L4"/>
     <w:basedOn w:val="BulletL1"/>
-    <w:rsid w:val="000963A1"/>
+    <w:link w:val="BulletL4Char"/>
+    <w:rsid w:val="009D0BFA"/>
     <w:pPr>
       <w:numPr>
         <w:ilvl w:val="3"/>
@@ -7275,7 +7663,7 @@
     <w:basedOn w:val="DefaultParagraphFont"/>
     <w:link w:val="Header"/>
     <w:uiPriority w:val="99"/>
-    <w:rsid w:val="000963A1"/>
+    <w:rsid w:val="009D0BFA"/>
     <w:rPr>
       <w:rFonts w:eastAsiaTheme="minorHAnsi"/>
       <w:sz w:val="22"/>
@@ -7297,8 +7685,11 @@
     <w:basedOn w:val="BodyOfText"/>
     <w:link w:val="BulletL1Char"/>
     <w:qFormat/>
-    <w:rsid w:val="000963A1"/>
-    <w:pPr>
+    <w:rsid w:val="009D0BFA"/>
+    <w:pPr>
+      <w:numPr>
+        <w:numId w:val="24"/>
+      </w:numPr>
       <w:spacing w:after="40"/>
     </w:pPr>
   </w:style>
@@ -7378,7 +7769,7 @@
     <w:link w:val="TableofFiguresChar"/>
     <w:uiPriority w:val="99"/>
     <w:unhideWhenUsed/>
-    <w:rsid w:val="000963A1"/>
+    <w:rsid w:val="009D0BFA"/>
     <w:pPr>
       <w:spacing w:after="0"/>
     </w:pPr>
@@ -7394,7 +7785,7 @@
     <w:basedOn w:val="BodyOfTextChar"/>
     <w:link w:val="TOC1"/>
     <w:uiPriority w:val="39"/>
-    <w:rsid w:val="000963A1"/>
+    <w:rsid w:val="009D0BFA"/>
     <w:rPr>
       <w:rFonts w:eastAsiaTheme="minorHAnsi"/>
       <w:color w:val="00A3E0" w:themeColor="text2"/>
@@ -7565,7 +7956,7 @@
     <w:name w:val="Bullet L1 Char"/>
     <w:basedOn w:val="DefaultParagraphFont"/>
     <w:link w:val="BulletL1"/>
-    <w:rsid w:val="000963A1"/>
+    <w:rsid w:val="009D0BFA"/>
     <w:rPr>
       <w:rFonts w:eastAsiaTheme="minorHAnsi"/>
       <w:kern w:val="16"/>
@@ -7628,7 +8019,7 @@
     <w:next w:val="BodyOfText"/>
     <w:link w:val="HToCChar0"/>
     <w:qFormat/>
-    <w:rsid w:val="000963A1"/>
+    <w:rsid w:val="009D0BFA"/>
     <w:pPr>
       <w:spacing w:before="80" w:after="80"/>
       <w:jc w:val="center"/>
@@ -7638,7 +8029,7 @@
     <w:name w:val="H ToC Char"/>
     <w:basedOn w:val="HDocPropChar"/>
     <w:link w:val="HToC0"/>
-    <w:rsid w:val="000963A1"/>
+    <w:rsid w:val="009D0BFA"/>
     <w:rPr>
       <w:rFonts w:asciiTheme="majorHAnsi" w:eastAsiaTheme="minorHAnsi" w:hAnsiTheme="majorHAnsi"/>
       <w:b/>
@@ -7653,7 +8044,7 @@
     <w:name w:val="Subtle Reference"/>
     <w:basedOn w:val="DefaultParagraphFont"/>
     <w:uiPriority w:val="31"/>
-    <w:rsid w:val="000963A1"/>
+    <w:rsid w:val="009D0BFA"/>
     <w:rPr>
       <w:smallCaps/>
       <w:color w:val="5A5A5A" w:themeColor="text1" w:themeTint="A5"/>
@@ -7664,7 +8055,7 @@
     <w:basedOn w:val="TabText0"/>
     <w:link w:val="TabHeader0Char"/>
     <w:qFormat/>
-    <w:rsid w:val="000963A1"/>
+    <w:rsid w:val="009D0BFA"/>
     <w:pPr>
       <w:keepNext/>
       <w:spacing w:after="80"/>
@@ -7675,7 +8066,7 @@
     <w:name w:val="TabHeader0 Char"/>
     <w:basedOn w:val="TabText0Char"/>
     <w:link w:val="TabHeader0"/>
-    <w:rsid w:val="000963A1"/>
+    <w:rsid w:val="009D0BFA"/>
     <w:rPr>
       <w:rFonts w:eastAsiaTheme="minorHAnsi"/>
       <w:kern w:val="16"/>
@@ -7689,7 +8080,7 @@
     <w:basedOn w:val="BodyOfText"/>
     <w:link w:val="TabText0Char"/>
     <w:qFormat/>
-    <w:rsid w:val="000963A1"/>
+    <w:rsid w:val="009D0BFA"/>
     <w:pPr>
       <w:spacing w:before="40" w:after="40"/>
     </w:pPr>
@@ -7698,7 +8089,7 @@
     <w:name w:val="TabText0 Char"/>
     <w:basedOn w:val="BodyOfTextChar"/>
     <w:link w:val="TabText0"/>
-    <w:rsid w:val="000963A1"/>
+    <w:rsid w:val="009D0BFA"/>
     <w:rPr>
       <w:rFonts w:eastAsiaTheme="minorHAnsi"/>
       <w:kern w:val="16"/>
@@ -7712,7 +8103,7 @@
     <w:basedOn w:val="DefaultParagraphFont"/>
     <w:link w:val="TableofFigures"/>
     <w:uiPriority w:val="99"/>
-    <w:rsid w:val="000963A1"/>
+    <w:rsid w:val="009D0BFA"/>
     <w:rPr>
       <w:rFonts w:eastAsiaTheme="minorHAnsi"/>
       <w:noProof/>
@@ -7728,7 +8119,7 @@
     <w:link w:val="PlainTextChar"/>
     <w:uiPriority w:val="99"/>
     <w:unhideWhenUsed/>
-    <w:rsid w:val="000963A1"/>
+    <w:rsid w:val="009D0BFA"/>
     <w:pPr>
       <w:spacing w:after="0" w:line="240" w:lineRule="auto"/>
     </w:pPr>
@@ -7743,7 +8134,7 @@
     <w:basedOn w:val="DefaultParagraphFont"/>
     <w:link w:val="PlainText"/>
     <w:uiPriority w:val="99"/>
-    <w:rsid w:val="000963A1"/>
+    <w:rsid w:val="009D0BFA"/>
     <w:rPr>
       <w:rFonts w:ascii="Consolas" w:eastAsiaTheme="minorHAnsi" w:hAnsi="Consolas"/>
       <w:lang w:val="en-US"/>
@@ -7753,7 +8144,7 @@
     <w:name w:val="Table_2"/>
     <w:basedOn w:val="Table1"/>
     <w:uiPriority w:val="99"/>
-    <w:rsid w:val="000963A1"/>
+    <w:rsid w:val="009D0BFA"/>
     <w:tblPr>
       <w:tblBorders>
         <w:top w:val="single" w:sz="4" w:space="0" w:color="F28855" w:themeColor="accent2"/>
@@ -7827,7 +8218,7 @@
     <w:name w:val="Table_4"/>
     <w:basedOn w:val="Table1"/>
     <w:uiPriority w:val="99"/>
-    <w:rsid w:val="000963A1"/>
+    <w:rsid w:val="009D0BFA"/>
     <w:tblPr>
       <w:tblBorders>
         <w:top w:val="single" w:sz="4" w:space="0" w:color="FFF26E" w:themeColor="accent4"/>
@@ -7900,7 +8291,7 @@
   <w:style w:type="paragraph" w:customStyle="1" w:styleId="EnumerationL7">
     <w:name w:val="Enumeration L7"/>
     <w:basedOn w:val="EnumerationL6"/>
-    <w:rsid w:val="000963A1"/>
+    <w:rsid w:val="009D0BFA"/>
     <w:pPr>
       <w:numPr>
         <w:ilvl w:val="6"/>
@@ -7914,7 +8305,7 @@
   <w:style w:type="paragraph" w:customStyle="1" w:styleId="EnumerationL8">
     <w:name w:val="Enumeration L8"/>
     <w:basedOn w:val="EnumerationL1"/>
-    <w:rsid w:val="000963A1"/>
+    <w:rsid w:val="009D0BFA"/>
     <w:pPr>
       <w:numPr>
         <w:ilvl w:val="7"/>
@@ -7927,7 +8318,7 @@
   <w:style w:type="paragraph" w:customStyle="1" w:styleId="EnumerationL4">
     <w:name w:val="Enumeration L4"/>
     <w:basedOn w:val="EnumerationL1"/>
-    <w:rsid w:val="000963A1"/>
+    <w:rsid w:val="009D0BFA"/>
     <w:pPr>
       <w:numPr>
         <w:ilvl w:val="3"/>
@@ -7942,7 +8333,7 @@
     <w:name w:val="Table_3"/>
     <w:basedOn w:val="Table1"/>
     <w:uiPriority w:val="99"/>
-    <w:rsid w:val="000963A1"/>
+    <w:rsid w:val="009D0BFA"/>
     <w:tblPr>
       <w:tblBorders>
         <w:top w:val="single" w:sz="4" w:space="0" w:color="9E88B8" w:themeColor="accent3"/>
@@ -8015,7 +8406,7 @@
   <w:style w:type="paragraph" w:customStyle="1" w:styleId="EnumerationL5">
     <w:name w:val="Enumeration L5"/>
     <w:basedOn w:val="EnumerationL1"/>
-    <w:rsid w:val="000963A1"/>
+    <w:rsid w:val="009D0BFA"/>
     <w:pPr>
       <w:numPr>
         <w:ilvl w:val="4"/>
@@ -8029,7 +8420,7 @@
     <w:name w:val="Enumeration L6"/>
     <w:basedOn w:val="EnumerationL1"/>
     <w:link w:val="EnumerationL6Char"/>
-    <w:rsid w:val="000963A1"/>
+    <w:rsid w:val="009D0BFA"/>
     <w:pPr>
       <w:numPr>
         <w:ilvl w:val="5"/>
@@ -8043,7 +8434,7 @@
     <w:name w:val="Enumeration L6 Char"/>
     <w:basedOn w:val="DefaultParagraphFont"/>
     <w:link w:val="EnumerationL6"/>
-    <w:rsid w:val="000963A1"/>
+    <w:rsid w:val="009D0BFA"/>
     <w:rPr>
       <w:rFonts w:eastAsiaTheme="minorHAnsi"/>
       <w:kern w:val="16"/>
@@ -8055,7 +8446,7 @@
   <w:style w:type="paragraph" w:customStyle="1" w:styleId="EnumerationL9">
     <w:name w:val="Enumeration L9"/>
     <w:basedOn w:val="EnumerationL1"/>
-    <w:rsid w:val="000963A1"/>
+    <w:rsid w:val="009D0BFA"/>
     <w:pPr>
       <w:numPr>
         <w:ilvl w:val="8"/>
@@ -8069,7 +8460,7 @@
     <w:name w:val="RefList"/>
     <w:basedOn w:val="BodyOfText"/>
     <w:qFormat/>
-    <w:rsid w:val="000963A1"/>
+    <w:rsid w:val="009D0BFA"/>
     <w:pPr>
       <w:numPr>
         <w:numId w:val="25"/>
@@ -8086,7 +8477,7 @@
     <w:basedOn w:val="DefaultParagraphFont"/>
     <w:uiPriority w:val="99"/>
     <w:unhideWhenUsed/>
-    <w:rsid w:val="000963A1"/>
+    <w:rsid w:val="009D0BFA"/>
     <w:rPr>
       <w:vertAlign w:val="superscript"/>
     </w:rPr>
@@ -8096,7 +8487,7 @@
     <w:basedOn w:val="DefaultParagraphFont"/>
     <w:uiPriority w:val="99"/>
     <w:unhideWhenUsed/>
-    <w:rsid w:val="000963A1"/>
+    <w:rsid w:val="009D0BFA"/>
     <w:rPr>
       <w:color w:val="2B579A"/>
       <w:shd w:val="clear" w:color="auto" w:fill="E1DFDD"/>
@@ -8107,14 +8498,14 @@
     <w:basedOn w:val="DefaultParagraphFont"/>
     <w:uiPriority w:val="99"/>
     <w:unhideWhenUsed/>
-    <w:rsid w:val="000963A1"/>
+    <w:rsid w:val="009D0BFA"/>
   </w:style>
   <w:style w:type="character" w:styleId="HTMLCode">
     <w:name w:val="HTML Code"/>
     <w:basedOn w:val="DefaultParagraphFont"/>
     <w:uiPriority w:val="99"/>
     <w:unhideWhenUsed/>
-    <w:rsid w:val="000963A1"/>
+    <w:rsid w:val="009D0BFA"/>
     <w:rPr>
       <w:rFonts w:ascii="Consolas" w:hAnsi="Consolas"/>
       <w:sz w:val="20"/>
@@ -8126,7 +8517,7 @@
     <w:basedOn w:val="DefaultParagraphFont"/>
     <w:uiPriority w:val="99"/>
     <w:unhideWhenUsed/>
-    <w:rsid w:val="000963A1"/>
+    <w:rsid w:val="009D0BFA"/>
     <w:rPr>
       <w:i/>
       <w:iCs/>
@@ -8137,7 +8528,7 @@
     <w:basedOn w:val="DefaultParagraphFont"/>
     <w:uiPriority w:val="99"/>
     <w:unhideWhenUsed/>
-    <w:rsid w:val="000963A1"/>
+    <w:rsid w:val="009D0BFA"/>
     <w:rPr>
       <w:rFonts w:ascii="Consolas" w:hAnsi="Consolas"/>
       <w:sz w:val="20"/>
@@ -8149,7 +8540,7 @@
     <w:basedOn w:val="DefaultParagraphFont"/>
     <w:uiPriority w:val="99"/>
     <w:unhideWhenUsed/>
-    <w:rsid w:val="000963A1"/>
+    <w:rsid w:val="009D0BFA"/>
     <w:rPr>
       <w:rFonts w:ascii="Consolas" w:hAnsi="Consolas"/>
       <w:sz w:val="24"/>
@@ -8161,7 +8552,7 @@
     <w:basedOn w:val="DefaultParagraphFont"/>
     <w:uiPriority w:val="99"/>
     <w:unhideWhenUsed/>
-    <w:rsid w:val="000963A1"/>
+    <w:rsid w:val="009D0BFA"/>
     <w:rPr>
       <w:rFonts w:ascii="Consolas" w:hAnsi="Consolas"/>
       <w:sz w:val="20"/>
@@ -8173,7 +8564,7 @@
     <w:basedOn w:val="DefaultParagraphFont"/>
     <w:uiPriority w:val="99"/>
     <w:unhideWhenUsed/>
-    <w:rsid w:val="000963A1"/>
+    <w:rsid w:val="009D0BFA"/>
     <w:rPr>
       <w:i/>
       <w:iCs/>
@@ -8184,14 +8575,14 @@
     <w:basedOn w:val="DefaultParagraphFont"/>
     <w:uiPriority w:val="99"/>
     <w:unhideWhenUsed/>
-    <w:rsid w:val="000963A1"/>
+    <w:rsid w:val="009D0BFA"/>
   </w:style>
   <w:style w:type="character" w:styleId="Mention">
     <w:name w:val="Mention"/>
     <w:basedOn w:val="DefaultParagraphFont"/>
     <w:uiPriority w:val="99"/>
     <w:unhideWhenUsed/>
-    <w:rsid w:val="000963A1"/>
+    <w:rsid w:val="009D0BFA"/>
     <w:rPr>
       <w:color w:val="2B579A"/>
       <w:shd w:val="clear" w:color="auto" w:fill="E1DFDD"/>
@@ -8202,7 +8593,7 @@
     <w:basedOn w:val="DefaultParagraphFont"/>
     <w:uiPriority w:val="99"/>
     <w:unhideWhenUsed/>
-    <w:rsid w:val="000963A1"/>
+    <w:rsid w:val="009D0BFA"/>
     <w:rPr>
       <w:u w:val="dotted"/>
     </w:rPr>
@@ -8211,7 +8602,7 @@
     <w:name w:val="Strong"/>
     <w:basedOn w:val="DefaultParagraphFont"/>
     <w:uiPriority w:val="22"/>
-    <w:rsid w:val="000963A1"/>
+    <w:rsid w:val="009D0BFA"/>
     <w:rPr>
       <w:b/>
       <w:bCs/>
@@ -8222,7 +8613,7 @@
     <w:basedOn w:val="DefaultParagraphFont"/>
     <w:uiPriority w:val="99"/>
     <w:unhideWhenUsed/>
-    <w:rsid w:val="000963A1"/>
+    <w:rsid w:val="009D0BFA"/>
     <w:rPr>
       <w:color w:val="605E5C"/>
       <w:shd w:val="clear" w:color="auto" w:fill="E1DFDD"/>
@@ -8234,7 +8625,7 @@
     <w:link w:val="BodyText2Char"/>
     <w:uiPriority w:val="99"/>
     <w:unhideWhenUsed/>
-    <w:rsid w:val="000963A1"/>
+    <w:rsid w:val="009D0BFA"/>
     <w:pPr>
       <w:spacing w:after="120" w:line="480" w:lineRule="auto"/>
     </w:pPr>
@@ -8244,7 +8635,7 @@
     <w:basedOn w:val="DefaultParagraphFont"/>
     <w:link w:val="BodyText2"/>
     <w:uiPriority w:val="99"/>
-    <w:rsid w:val="000963A1"/>
+    <w:rsid w:val="009D0BFA"/>
     <w:rPr>
       <w:rFonts w:eastAsiaTheme="minorHAnsi"/>
       <w:sz w:val="22"/>
@@ -8258,7 +8649,7 @@
     <w:link w:val="BodyText3Char"/>
     <w:uiPriority w:val="99"/>
     <w:unhideWhenUsed/>
-    <w:rsid w:val="000963A1"/>
+    <w:rsid w:val="009D0BFA"/>
     <w:pPr>
       <w:spacing w:after="120"/>
     </w:pPr>
@@ -8272,7 +8663,7 @@
     <w:basedOn w:val="DefaultParagraphFont"/>
     <w:link w:val="BodyText3"/>
     <w:uiPriority w:val="99"/>
-    <w:rsid w:val="000963A1"/>
+    <w:rsid w:val="009D0BFA"/>
     <w:rPr>
       <w:rFonts w:eastAsiaTheme="minorHAnsi"/>
       <w:sz w:val="16"/>
@@ -8286,7 +8677,7 @@
     <w:link w:val="BodyTextFirstIndentChar"/>
     <w:uiPriority w:val="99"/>
     <w:unhideWhenUsed/>
-    <w:rsid w:val="000963A1"/>
+    <w:rsid w:val="009D0BFA"/>
     <w:pPr>
       <w:spacing w:after="160"/>
       <w:ind w:firstLine="360"/>
@@ -8297,7 +8688,7 @@
     <w:basedOn w:val="BodyTextChar"/>
     <w:link w:val="BodyTextFirstIndent"/>
     <w:uiPriority w:val="99"/>
-    <w:rsid w:val="000963A1"/>
+    <w:rsid w:val="009D0BFA"/>
     <w:rPr>
       <w:rFonts w:eastAsiaTheme="minorHAnsi"/>
       <w:sz w:val="22"/>
@@ -8311,7 +8702,7 @@
     <w:link w:val="BodyTextIndentChar"/>
     <w:uiPriority w:val="99"/>
     <w:unhideWhenUsed/>
-    <w:rsid w:val="000963A1"/>
+    <w:rsid w:val="009D0BFA"/>
     <w:pPr>
       <w:spacing w:after="120"/>
       <w:ind w:left="283"/>
@@ -8322,7 +8713,7 @@
     <w:basedOn w:val="DefaultParagraphFont"/>
     <w:link w:val="BodyTextIndent"/>
     <w:uiPriority w:val="99"/>
-    <w:rsid w:val="000963A1"/>
+    <w:rsid w:val="009D0BFA"/>
     <w:rPr>
       <w:rFonts w:eastAsiaTheme="minorHAnsi"/>
       <w:sz w:val="22"/>
@@ -8336,7 +8727,7 @@
     <w:link w:val="BodyTextFirstIndent2Char"/>
     <w:uiPriority w:val="99"/>
     <w:unhideWhenUsed/>
-    <w:rsid w:val="000963A1"/>
+    <w:rsid w:val="009D0BFA"/>
     <w:pPr>
       <w:spacing w:after="160"/>
       <w:ind w:left="360" w:firstLine="360"/>
@@ -8347,7 +8738,7 @@
     <w:basedOn w:val="BodyTextIndentChar"/>
     <w:link w:val="BodyTextFirstIndent2"/>
     <w:uiPriority w:val="99"/>
-    <w:rsid w:val="000963A1"/>
+    <w:rsid w:val="009D0BFA"/>
     <w:rPr>
       <w:rFonts w:eastAsiaTheme="minorHAnsi"/>
       <w:sz w:val="22"/>
@@ -8361,7 +8752,7 @@
     <w:link w:val="BodyTextIndent2Char"/>
     <w:uiPriority w:val="99"/>
     <w:unhideWhenUsed/>
-    <w:rsid w:val="000963A1"/>
+    <w:rsid w:val="009D0BFA"/>
     <w:pPr>
       <w:spacing w:after="120" w:line="480" w:lineRule="auto"/>
       <w:ind w:left="283"/>
@@ -8372,7 +8763,7 @@
     <w:basedOn w:val="DefaultParagraphFont"/>
     <w:link w:val="BodyTextIndent2"/>
     <w:uiPriority w:val="99"/>
-    <w:rsid w:val="000963A1"/>
+    <w:rsid w:val="009D0BFA"/>
     <w:rPr>
       <w:rFonts w:eastAsiaTheme="minorHAnsi"/>
       <w:sz w:val="22"/>
@@ -8386,7 +8777,7 @@
     <w:link w:val="BodyTextIndent3Char"/>
     <w:uiPriority w:val="99"/>
     <w:unhideWhenUsed/>
-    <w:rsid w:val="000963A1"/>
+    <w:rsid w:val="009D0BFA"/>
     <w:pPr>
       <w:spacing w:after="120"/>
       <w:ind w:left="283"/>
@@ -8401,7 +8792,7 @@
     <w:basedOn w:val="DefaultParagraphFont"/>
     <w:link w:val="BodyTextIndent3"/>
     <w:uiPriority w:val="99"/>
-    <w:rsid w:val="000963A1"/>
+    <w:rsid w:val="009D0BFA"/>
     <w:rPr>
       <w:rFonts w:eastAsiaTheme="minorHAnsi"/>
       <w:sz w:val="16"/>
@@ -8415,7 +8806,7 @@
     <w:link w:val="ClosingChar"/>
     <w:uiPriority w:val="99"/>
     <w:unhideWhenUsed/>
-    <w:rsid w:val="000963A1"/>
+    <w:rsid w:val="009D0BFA"/>
     <w:pPr>
       <w:spacing w:after="0" w:line="240" w:lineRule="auto"/>
       <w:ind w:left="4252"/>
@@ -8426,7 +8817,7 @@
     <w:basedOn w:val="DefaultParagraphFont"/>
     <w:link w:val="Closing"/>
     <w:uiPriority w:val="99"/>
-    <w:rsid w:val="000963A1"/>
+    <w:rsid w:val="009D0BFA"/>
     <w:rPr>
       <w:rFonts w:eastAsiaTheme="minorHAnsi"/>
       <w:sz w:val="22"/>
@@ -8441,14 +8832,14 @@
     <w:link w:val="DateChar"/>
     <w:uiPriority w:val="99"/>
     <w:unhideWhenUsed/>
-    <w:rsid w:val="000963A1"/>
+    <w:rsid w:val="009D0BFA"/>
   </w:style>
   <w:style w:type="character" w:customStyle="1" w:styleId="DateChar">
     <w:name w:val="Date Char"/>
     <w:basedOn w:val="DefaultParagraphFont"/>
     <w:link w:val="Date"/>
     <w:uiPriority w:val="99"/>
-    <w:rsid w:val="000963A1"/>
+    <w:rsid w:val="009D0BFA"/>
     <w:rPr>
       <w:rFonts w:eastAsiaTheme="minorHAnsi"/>
       <w:sz w:val="22"/>
@@ -8462,7 +8853,7 @@
     <w:link w:val="DocumentMapChar"/>
     <w:uiPriority w:val="99"/>
     <w:unhideWhenUsed/>
-    <w:rsid w:val="000963A1"/>
+    <w:rsid w:val="009D0BFA"/>
     <w:pPr>
       <w:spacing w:after="0" w:line="240" w:lineRule="auto"/>
     </w:pPr>
@@ -8477,7 +8868,7 @@
     <w:basedOn w:val="DefaultParagraphFont"/>
     <w:link w:val="DocumentMap"/>
     <w:uiPriority w:val="99"/>
-    <w:rsid w:val="000963A1"/>
+    <w:rsid w:val="009D0BFA"/>
     <w:rPr>
       <w:rFonts w:ascii="Segoe UI" w:eastAsiaTheme="minorHAnsi" w:hAnsi="Segoe UI" w:cs="Segoe UI"/>
       <w:sz w:val="16"/>
@@ -8491,7 +8882,7 @@
     <w:link w:val="E-mailSignatureChar"/>
     <w:uiPriority w:val="99"/>
     <w:unhideWhenUsed/>
-    <w:rsid w:val="000963A1"/>
+    <w:rsid w:val="009D0BFA"/>
     <w:pPr>
       <w:spacing w:after="0" w:line="240" w:lineRule="auto"/>
     </w:pPr>
@@ -8501,7 +8892,7 @@
     <w:basedOn w:val="DefaultParagraphFont"/>
     <w:link w:val="E-mailSignature"/>
     <w:uiPriority w:val="99"/>
-    <w:rsid w:val="000963A1"/>
+    <w:rsid w:val="009D0BFA"/>
     <w:rPr>
       <w:rFonts w:eastAsiaTheme="minorHAnsi"/>
       <w:sz w:val="22"/>
@@ -8515,7 +8906,7 @@
     <w:link w:val="EndnoteTextChar"/>
     <w:uiPriority w:val="99"/>
     <w:unhideWhenUsed/>
-    <w:rsid w:val="000963A1"/>
+    <w:rsid w:val="009D0BFA"/>
     <w:pPr>
       <w:spacing w:after="0" w:line="240" w:lineRule="auto"/>
     </w:pPr>
@@ -8529,7 +8920,7 @@
     <w:basedOn w:val="DefaultParagraphFont"/>
     <w:link w:val="EndnoteText"/>
     <w:uiPriority w:val="99"/>
-    <w:rsid w:val="000963A1"/>
+    <w:rsid w:val="009D0BFA"/>
     <w:rPr>
       <w:rFonts w:eastAsiaTheme="minorHAnsi"/>
       <w:sz w:val="20"/>
@@ -8543,7 +8934,7 @@
     <w:link w:val="HTMLAddressChar"/>
     <w:uiPriority w:val="99"/>
     <w:unhideWhenUsed/>
-    <w:rsid w:val="000963A1"/>
+    <w:rsid w:val="009D0BFA"/>
     <w:pPr>
       <w:spacing w:after="0" w:line="240" w:lineRule="auto"/>
     </w:pPr>
@@ -8557,7 +8948,7 @@
     <w:basedOn w:val="DefaultParagraphFont"/>
     <w:link w:val="HTMLAddress"/>
     <w:uiPriority w:val="99"/>
-    <w:rsid w:val="000963A1"/>
+    <w:rsid w:val="009D0BFA"/>
     <w:rPr>
       <w:rFonts w:eastAsiaTheme="minorHAnsi"/>
       <w:i/>
@@ -8572,7 +8963,7 @@
     <w:link w:val="MacroTextChar"/>
     <w:uiPriority w:val="99"/>
     <w:unhideWhenUsed/>
-    <w:rsid w:val="000963A1"/>
+    <w:rsid w:val="009D0BFA"/>
     <w:pPr>
       <w:tabs>
         <w:tab w:val="left" w:pos="480"/>
@@ -8598,7 +8989,7 @@
     <w:basedOn w:val="DefaultParagraphFont"/>
     <w:link w:val="MacroText"/>
     <w:uiPriority w:val="99"/>
-    <w:rsid w:val="000963A1"/>
+    <w:rsid w:val="009D0BFA"/>
     <w:rPr>
       <w:rFonts w:ascii="Consolas" w:eastAsiaTheme="minorHAnsi" w:hAnsi="Consolas"/>
       <w:sz w:val="20"/>
@@ -8611,7 +9002,7 @@
     <w:link w:val="MessageHeaderChar"/>
     <w:uiPriority w:val="99"/>
     <w:unhideWhenUsed/>
-    <w:rsid w:val="000963A1"/>
+    <w:rsid w:val="009D0BFA"/>
     <w:pPr>
       <w:pBdr>
         <w:top w:val="single" w:sz="6" w:space="1" w:color="auto"/>
@@ -8634,7 +9025,7 @@
     <w:basedOn w:val="DefaultParagraphFont"/>
     <w:link w:val="MessageHeader"/>
     <w:uiPriority w:val="99"/>
-    <w:rsid w:val="000963A1"/>
+    <w:rsid w:val="009D0BFA"/>
     <w:rPr>
       <w:rFonts w:asciiTheme="majorHAnsi" w:eastAsiaTheme="majorEastAsia" w:hAnsiTheme="majorHAnsi" w:cstheme="majorBidi"/>
       <w:sz w:val="24"/>
@@ -8650,14 +9041,14 @@
     <w:link w:val="SalutationChar"/>
     <w:uiPriority w:val="99"/>
     <w:unhideWhenUsed/>
-    <w:rsid w:val="000963A1"/>
+    <w:rsid w:val="009D0BFA"/>
   </w:style>
   <w:style w:type="character" w:customStyle="1" w:styleId="SalutationChar">
     <w:name w:val="Salutation Char"/>
     <w:basedOn w:val="DefaultParagraphFont"/>
     <w:link w:val="Salutation"/>
     <w:uiPriority w:val="99"/>
-    <w:rsid w:val="000963A1"/>
+    <w:rsid w:val="009D0BFA"/>
     <w:rPr>
       <w:rFonts w:eastAsiaTheme="minorHAnsi"/>
       <w:sz w:val="22"/>
@@ -8671,7 +9062,7 @@
     <w:link w:val="SignatureChar"/>
     <w:uiPriority w:val="99"/>
     <w:unhideWhenUsed/>
-    <w:rsid w:val="000963A1"/>
+    <w:rsid w:val="009D0BFA"/>
     <w:pPr>
       <w:spacing w:after="0" w:line="240" w:lineRule="auto"/>
       <w:ind w:left="4252"/>
@@ -8682,7 +9073,7 @@
     <w:basedOn w:val="DefaultParagraphFont"/>
     <w:link w:val="Signature"/>
     <w:uiPriority w:val="99"/>
-    <w:rsid w:val="000963A1"/>
+    <w:rsid w:val="009D0BFA"/>
     <w:rPr>
       <w:rFonts w:eastAsiaTheme="minorHAnsi"/>
       <w:sz w:val="22"/>
@@ -8695,7 +9086,7 @@
     <w:basedOn w:val="Normal"/>
     <w:uiPriority w:val="99"/>
     <w:unhideWhenUsed/>
-    <w:rsid w:val="000963A1"/>
+    <w:rsid w:val="009D0BFA"/>
     <w:pPr>
       <w:pBdr>
         <w:top w:val="single" w:sz="2" w:space="10" w:color="E61F3D" w:themeColor="accent1"/>
@@ -8717,7 +9108,7 @@
     <w:basedOn w:val="Normal"/>
     <w:uiPriority w:val="99"/>
     <w:unhideWhenUsed/>
-    <w:rsid w:val="000963A1"/>
+    <w:rsid w:val="009D0BFA"/>
     <w:pPr>
       <w:framePr w:w="7938" w:h="1985" w:hRule="exact" w:hSpace="141" w:wrap="auto" w:hAnchor="page" w:xAlign="center" w:yAlign="bottom"/>
       <w:spacing w:after="0" w:line="240" w:lineRule="auto"/>
@@ -8734,7 +9125,7 @@
     <w:basedOn w:val="Normal"/>
     <w:uiPriority w:val="99"/>
     <w:unhideWhenUsed/>
-    <w:rsid w:val="000963A1"/>
+    <w:rsid w:val="009D0BFA"/>
     <w:pPr>
       <w:spacing w:after="0" w:line="240" w:lineRule="auto"/>
     </w:pPr>
@@ -8751,7 +9142,7 @@
     <w:autoRedefine/>
     <w:uiPriority w:val="99"/>
     <w:unhideWhenUsed/>
-    <w:rsid w:val="000963A1"/>
+    <w:rsid w:val="009D0BFA"/>
     <w:pPr>
       <w:spacing w:after="0" w:line="240" w:lineRule="auto"/>
       <w:ind w:left="220" w:hanging="220"/>
@@ -8764,7 +9155,7 @@
     <w:autoRedefine/>
     <w:uiPriority w:val="99"/>
     <w:unhideWhenUsed/>
-    <w:rsid w:val="000963A1"/>
+    <w:rsid w:val="009D0BFA"/>
     <w:pPr>
       <w:spacing w:after="0" w:line="240" w:lineRule="auto"/>
       <w:ind w:left="440" w:hanging="220"/>
@@ -8777,7 +9168,7 @@
     <w:autoRedefine/>
     <w:uiPriority w:val="99"/>
     <w:unhideWhenUsed/>
-    <w:rsid w:val="000963A1"/>
+    <w:rsid w:val="009D0BFA"/>
     <w:pPr>
       <w:spacing w:after="0" w:line="240" w:lineRule="auto"/>
       <w:ind w:left="660" w:hanging="220"/>
@@ -8790,7 +9181,7 @@
     <w:autoRedefine/>
     <w:uiPriority w:val="99"/>
     <w:unhideWhenUsed/>
-    <w:rsid w:val="000963A1"/>
+    <w:rsid w:val="009D0BFA"/>
     <w:pPr>
       <w:spacing w:after="0" w:line="240" w:lineRule="auto"/>
       <w:ind w:left="880" w:hanging="220"/>
@@ -8803,7 +9194,7 @@
     <w:autoRedefine/>
     <w:uiPriority w:val="99"/>
     <w:unhideWhenUsed/>
-    <w:rsid w:val="000963A1"/>
+    <w:rsid w:val="009D0BFA"/>
     <w:pPr>
       <w:spacing w:after="0" w:line="240" w:lineRule="auto"/>
       <w:ind w:left="1100" w:hanging="220"/>
@@ -8816,7 +9207,7 @@
     <w:autoRedefine/>
     <w:uiPriority w:val="99"/>
     <w:unhideWhenUsed/>
-    <w:rsid w:val="000963A1"/>
+    <w:rsid w:val="009D0BFA"/>
     <w:pPr>
       <w:spacing w:after="0" w:line="240" w:lineRule="auto"/>
       <w:ind w:left="1320" w:hanging="220"/>
@@ -8829,7 +9220,7 @@
     <w:autoRedefine/>
     <w:uiPriority w:val="99"/>
     <w:unhideWhenUsed/>
-    <w:rsid w:val="000963A1"/>
+    <w:rsid w:val="009D0BFA"/>
     <w:pPr>
       <w:spacing w:after="0" w:line="240" w:lineRule="auto"/>
       <w:ind w:left="1540" w:hanging="220"/>
@@ -8842,7 +9233,7 @@
     <w:autoRedefine/>
     <w:uiPriority w:val="99"/>
     <w:unhideWhenUsed/>
-    <w:rsid w:val="000963A1"/>
+    <w:rsid w:val="009D0BFA"/>
     <w:pPr>
       <w:spacing w:after="0" w:line="240" w:lineRule="auto"/>
       <w:ind w:left="1760" w:hanging="220"/>
@@ -8855,7 +9246,7 @@
     <w:autoRedefine/>
     <w:uiPriority w:val="99"/>
     <w:unhideWhenUsed/>
-    <w:rsid w:val="000963A1"/>
+    <w:rsid w:val="009D0BFA"/>
     <w:pPr>
       <w:spacing w:after="0" w:line="240" w:lineRule="auto"/>
       <w:ind w:left="1980" w:hanging="220"/>
@@ -8867,7 +9258,7 @@
     <w:next w:val="Index1"/>
     <w:uiPriority w:val="99"/>
     <w:unhideWhenUsed/>
-    <w:rsid w:val="000963A1"/>
+    <w:rsid w:val="009D0BFA"/>
     <w:rPr>
       <w:rFonts w:asciiTheme="majorHAnsi" w:eastAsiaTheme="majorEastAsia" w:hAnsiTheme="majorHAnsi" w:cstheme="majorBidi"/>
       <w:b/>
@@ -8879,7 +9270,7 @@
     <w:basedOn w:val="Normal"/>
     <w:uiPriority w:val="99"/>
     <w:unhideWhenUsed/>
-    <w:rsid w:val="000963A1"/>
+    <w:rsid w:val="009D0BFA"/>
     <w:pPr>
       <w:ind w:left="708"/>
     </w:pPr>
@@ -8890,7 +9281,7 @@
     <w:next w:val="Normal"/>
     <w:uiPriority w:val="99"/>
     <w:unhideWhenUsed/>
-    <w:rsid w:val="000963A1"/>
+    <w:rsid w:val="009D0BFA"/>
     <w:pPr>
       <w:tabs>
         <w:tab w:val="right" w:leader="dot" w:pos="9582"/>
@@ -8905,7 +9296,7 @@
     <w:next w:val="Normal"/>
     <w:uiPriority w:val="99"/>
     <w:unhideWhenUsed/>
-    <w:rsid w:val="000963A1"/>
+    <w:rsid w:val="009D0BFA"/>
     <w:pPr>
       <w:spacing w:before="120"/>
     </w:pPr>
@@ -8921,7 +9312,7 @@
     <w:name w:val="Hidden Char"/>
     <w:basedOn w:val="BodyOfTextChar"/>
     <w:link w:val="Hidden"/>
-    <w:rsid w:val="000963A1"/>
+    <w:rsid w:val="009D0BFA"/>
     <w:rPr>
       <w:rFonts w:eastAsiaTheme="minorHAnsi"/>
       <w:vanish/>
@@ -8936,7 +9327,7 @@
     <w:name w:val="Table_5"/>
     <w:basedOn w:val="Table1"/>
     <w:uiPriority w:val="99"/>
-    <w:rsid w:val="000963A1"/>
+    <w:rsid w:val="009D0BFA"/>
     <w:tblPr>
       <w:tblBorders>
         <w:top w:val="single" w:sz="4" w:space="0" w:color="E61F3D" w:themeColor="accent5"/>
@@ -9010,7 +9401,7 @@
     <w:name w:val="Table_6"/>
     <w:basedOn w:val="Table1"/>
     <w:uiPriority w:val="99"/>
-    <w:rsid w:val="000963A1"/>
+    <w:rsid w:val="009D0BFA"/>
     <w:tblPr>
       <w:tblBorders>
         <w:top w:val="single" w:sz="4" w:space="0" w:color="92D050" w:themeColor="accent6"/>
@@ -9084,7 +9475,7 @@
     <w:name w:val="Header/footer text Char"/>
     <w:basedOn w:val="BodyOfTextChar"/>
     <w:link w:val="Headerfootertext"/>
-    <w:rsid w:val="000963A1"/>
+    <w:rsid w:val="009D0BFA"/>
     <w:rPr>
       <w:rFonts w:eastAsiaTheme="minorHAnsi"/>
       <w:kern w:val="16"/>
@@ -9097,7 +9488,7 @@
     <w:name w:val="Header/footer title Char"/>
     <w:basedOn w:val="HeaderfootertextChar"/>
     <w:link w:val="Headerfootertitle"/>
-    <w:rsid w:val="000963A1"/>
+    <w:rsid w:val="009D0BFA"/>
     <w:rPr>
       <w:rFonts w:eastAsiaTheme="minorHAnsi"/>
       <w:color w:val="E61F3D" w:themeColor="accent5"/>
@@ -9112,7 +9503,7 @@
     <w:basedOn w:val="TabText1"/>
     <w:link w:val="TabEnumL1Char"/>
     <w:qFormat/>
-    <w:rsid w:val="000963A1"/>
+    <w:rsid w:val="009D0BFA"/>
     <w:pPr>
       <w:numPr>
         <w:numId w:val="30"/>
@@ -9123,7 +9514,7 @@
     <w:name w:val="TabEnumL2"/>
     <w:basedOn w:val="TabEnumL1"/>
     <w:link w:val="TabEnumL2Char"/>
-    <w:rsid w:val="000963A1"/>
+    <w:rsid w:val="009D0BFA"/>
     <w:pPr>
       <w:numPr>
         <w:ilvl w:val="1"/>
@@ -9134,7 +9525,7 @@
     <w:name w:val="TabEnumL3"/>
     <w:basedOn w:val="TabEnumL1"/>
     <w:link w:val="TabEnumL3Char"/>
-    <w:rsid w:val="000963A1"/>
+    <w:rsid w:val="009D0BFA"/>
     <w:pPr>
       <w:numPr>
         <w:ilvl w:val="2"/>
@@ -9145,7 +9536,7 @@
     <w:name w:val="TabEnumL1 Char"/>
     <w:basedOn w:val="TabText1Char"/>
     <w:link w:val="TabEnumL1"/>
-    <w:rsid w:val="000963A1"/>
+    <w:rsid w:val="009D0BFA"/>
     <w:rPr>
       <w:rFonts w:eastAsiaTheme="minorHAnsi"/>
       <w:kern w:val="16"/>
@@ -9158,7 +9549,7 @@
     <w:name w:val="TabEnumL2 Char"/>
     <w:basedOn w:val="TabEnumL1Char"/>
     <w:link w:val="TabEnumL2"/>
-    <w:rsid w:val="000963A1"/>
+    <w:rsid w:val="009D0BFA"/>
     <w:rPr>
       <w:rFonts w:eastAsiaTheme="minorHAnsi"/>
       <w:kern w:val="16"/>
@@ -9171,7 +9562,7 @@
     <w:name w:val="TabEnumL4"/>
     <w:basedOn w:val="TabEnumL1"/>
     <w:link w:val="TabEnumL4Char"/>
-    <w:rsid w:val="000963A1"/>
+    <w:rsid w:val="009D0BFA"/>
     <w:pPr>
       <w:numPr>
         <w:ilvl w:val="3"/>
@@ -9185,7 +9576,7 @@
     <w:name w:val="TabEnumL5"/>
     <w:basedOn w:val="TabEnumL1"/>
     <w:link w:val="TabEnumL5Char"/>
-    <w:rsid w:val="000963A1"/>
+    <w:rsid w:val="009D0BFA"/>
     <w:pPr>
       <w:numPr>
         <w:ilvl w:val="4"/>
@@ -9196,7 +9587,7 @@
     <w:name w:val="TabEnumL6"/>
     <w:basedOn w:val="TabEnumL1"/>
     <w:link w:val="TabEnumL6Char"/>
-    <w:rsid w:val="000963A1"/>
+    <w:rsid w:val="009D0BFA"/>
     <w:pPr>
       <w:numPr>
         <w:ilvl w:val="5"/>
@@ -9207,7 +9598,7 @@
     <w:name w:val="TabEnumL7"/>
     <w:basedOn w:val="TabEnumL1"/>
     <w:link w:val="TabEnumL7Char"/>
-    <w:rsid w:val="000963A1"/>
+    <w:rsid w:val="009D0BFA"/>
     <w:pPr>
       <w:numPr>
         <w:ilvl w:val="6"/>
@@ -9221,7 +9612,7 @@
     <w:name w:val="TabEnumL3 Char"/>
     <w:basedOn w:val="TabEnumL2Char"/>
     <w:link w:val="TabEnumL3"/>
-    <w:rsid w:val="000963A1"/>
+    <w:rsid w:val="009D0BFA"/>
     <w:rPr>
       <w:rFonts w:eastAsiaTheme="minorHAnsi"/>
       <w:kern w:val="16"/>
@@ -9234,7 +9625,7 @@
     <w:name w:val="TabEnumL4 Char"/>
     <w:basedOn w:val="TabEnumL3Char"/>
     <w:link w:val="TabEnumL4"/>
-    <w:rsid w:val="000963A1"/>
+    <w:rsid w:val="009D0BFA"/>
     <w:rPr>
       <w:rFonts w:eastAsiaTheme="minorHAnsi"/>
       <w:kern w:val="16"/>
@@ -9247,7 +9638,7 @@
     <w:name w:val="TabEnumL5 Char"/>
     <w:basedOn w:val="TabEnumL4Char"/>
     <w:link w:val="TabEnumL5"/>
-    <w:rsid w:val="000963A1"/>
+    <w:rsid w:val="009D0BFA"/>
     <w:rPr>
       <w:rFonts w:eastAsiaTheme="minorHAnsi"/>
       <w:kern w:val="16"/>
@@ -9260,7 +9651,7 @@
     <w:name w:val="TabEnumL6 Char"/>
     <w:basedOn w:val="TabEnumL5Char"/>
     <w:link w:val="TabEnumL6"/>
-    <w:rsid w:val="000963A1"/>
+    <w:rsid w:val="009D0BFA"/>
     <w:rPr>
       <w:rFonts w:eastAsiaTheme="minorHAnsi"/>
       <w:kern w:val="16"/>
@@ -9273,7 +9664,7 @@
     <w:name w:val="TabEnumL8"/>
     <w:basedOn w:val="TabEnumL1"/>
     <w:link w:val="TabEnumL8Char"/>
-    <w:rsid w:val="000963A1"/>
+    <w:rsid w:val="009D0BFA"/>
     <w:pPr>
       <w:numPr>
         <w:ilvl w:val="7"/>
@@ -9287,7 +9678,7 @@
     <w:name w:val="TabEnumL7 Char"/>
     <w:basedOn w:val="TabEnumL6Char"/>
     <w:link w:val="TabEnumL7"/>
-    <w:rsid w:val="000963A1"/>
+    <w:rsid w:val="009D0BFA"/>
     <w:rPr>
       <w:rFonts w:eastAsiaTheme="minorHAnsi"/>
       <w:kern w:val="16"/>
@@ -9300,7 +9691,7 @@
     <w:name w:val="TabEnumL8 Char"/>
     <w:basedOn w:val="DefaultParagraphFont"/>
     <w:link w:val="TabEnumL8"/>
-    <w:rsid w:val="000963A1"/>
+    <w:rsid w:val="009D0BFA"/>
     <w:rPr>
       <w:rFonts w:eastAsiaTheme="minorHAnsi"/>
       <w:kern w:val="16"/>
@@ -9314,7 +9705,7 @@
     <w:basedOn w:val="TabText1"/>
     <w:link w:val="TabBulletL1Char"/>
     <w:qFormat/>
-    <w:rsid w:val="000963A1"/>
+    <w:rsid w:val="009D0BFA"/>
     <w:pPr>
       <w:numPr>
         <w:numId w:val="26"/>
@@ -9326,7 +9717,7 @@
     <w:name w:val="TabBulletL2"/>
     <w:basedOn w:val="TabBulletL1"/>
     <w:link w:val="TabBulletL2Char"/>
-    <w:rsid w:val="000963A1"/>
+    <w:rsid w:val="009D0BFA"/>
     <w:pPr>
       <w:numPr>
         <w:ilvl w:val="1"/>
@@ -9337,7 +9728,7 @@
     <w:name w:val="TabBulletL3"/>
     <w:basedOn w:val="TabBulletL1"/>
     <w:link w:val="TabBulletL3Char"/>
-    <w:rsid w:val="000963A1"/>
+    <w:rsid w:val="009D0BFA"/>
     <w:pPr>
       <w:numPr>
         <w:ilvl w:val="2"/>
@@ -9348,7 +9739,7 @@
     <w:name w:val="TabBulletL1 Char"/>
     <w:basedOn w:val="TabText1Char"/>
     <w:link w:val="TabBulletL1"/>
-    <w:rsid w:val="000963A1"/>
+    <w:rsid w:val="009D0BFA"/>
     <w:rPr>
       <w:rFonts w:eastAsiaTheme="minorHAnsi"/>
       <w:kern w:val="16"/>
@@ -9361,7 +9752,7 @@
     <w:name w:val="TabBulletL2 Char"/>
     <w:basedOn w:val="TabBulletL1Char"/>
     <w:link w:val="TabBulletL2"/>
-    <w:rsid w:val="000963A1"/>
+    <w:rsid w:val="009D0BFA"/>
     <w:rPr>
       <w:rFonts w:eastAsiaTheme="minorHAnsi"/>
       <w:kern w:val="16"/>
@@ -9374,7 +9765,7 @@
     <w:name w:val="TabBulletL4"/>
     <w:basedOn w:val="TabBulletL1"/>
     <w:link w:val="TabBulletL4Char"/>
-    <w:rsid w:val="000963A1"/>
+    <w:rsid w:val="009D0BFA"/>
     <w:pPr>
       <w:numPr>
         <w:ilvl w:val="3"/>
@@ -9388,7 +9779,7 @@
     <w:name w:val="TabBulletL5"/>
     <w:basedOn w:val="TabBulletL1"/>
     <w:link w:val="TabBulletL5Char"/>
-    <w:rsid w:val="000963A1"/>
+    <w:rsid w:val="009D0BFA"/>
     <w:pPr>
       <w:numPr>
         <w:ilvl w:val="4"/>
@@ -9402,7 +9793,7 @@
     <w:name w:val="TabBulletL6"/>
     <w:basedOn w:val="TabBulletL1"/>
     <w:link w:val="TabBulletL6Char"/>
-    <w:rsid w:val="000963A1"/>
+    <w:rsid w:val="009D0BFA"/>
     <w:pPr>
       <w:numPr>
         <w:ilvl w:val="5"/>
@@ -9417,7 +9808,7 @@
     <w:name w:val="TabBulletL3 Char"/>
     <w:basedOn w:val="TabBulletL2Char"/>
     <w:link w:val="TabBulletL3"/>
-    <w:rsid w:val="000963A1"/>
+    <w:rsid w:val="009D0BFA"/>
     <w:rPr>
       <w:rFonts w:eastAsiaTheme="minorHAnsi"/>
       <w:kern w:val="16"/>
@@ -9430,7 +9821,7 @@
     <w:name w:val="TabBulletL4 Char"/>
     <w:basedOn w:val="TabBulletL3Char"/>
     <w:link w:val="TabBulletL4"/>
-    <w:rsid w:val="000963A1"/>
+    <w:rsid w:val="009D0BFA"/>
     <w:rPr>
       <w:rFonts w:eastAsiaTheme="minorHAnsi"/>
       <w:kern w:val="16"/>
@@ -9443,7 +9834,7 @@
     <w:name w:val="TabBulletL7"/>
     <w:basedOn w:val="TabBulletL1"/>
     <w:link w:val="TabBulletL7Char"/>
-    <w:rsid w:val="000963A1"/>
+    <w:rsid w:val="009D0BFA"/>
     <w:pPr>
       <w:numPr>
         <w:ilvl w:val="6"/>
@@ -9457,7 +9848,7 @@
     <w:name w:val="TabBulletL8"/>
     <w:basedOn w:val="TabBulletL1"/>
     <w:link w:val="TabBulletL8Char"/>
-    <w:rsid w:val="000963A1"/>
+    <w:rsid w:val="009D0BFA"/>
     <w:pPr>
       <w:numPr>
         <w:ilvl w:val="7"/>
@@ -9471,7 +9862,7 @@
     <w:name w:val="TabBulletL5 Char"/>
     <w:basedOn w:val="TabBulletL4Char"/>
     <w:link w:val="TabBulletL5"/>
-    <w:rsid w:val="000963A1"/>
+    <w:rsid w:val="009D0BFA"/>
     <w:rPr>
       <w:rFonts w:eastAsiaTheme="minorHAnsi"/>
       <w:kern w:val="16"/>
@@ -9484,7 +9875,7 @@
     <w:name w:val="TabBulletL6 Char"/>
     <w:basedOn w:val="TabBulletL1Char"/>
     <w:link w:val="TabBulletL6"/>
-    <w:rsid w:val="000963A1"/>
+    <w:rsid w:val="009D0BFA"/>
     <w:rPr>
       <w:rFonts w:eastAsiaTheme="minorHAnsi"/>
       <w:kern w:val="16"/>
@@ -9497,7 +9888,7 @@
     <w:name w:val="TabBulletL7 Char"/>
     <w:basedOn w:val="TabBulletL1Char"/>
     <w:link w:val="TabBulletL7"/>
-    <w:rsid w:val="000963A1"/>
+    <w:rsid w:val="009D0BFA"/>
     <w:rPr>
       <w:rFonts w:eastAsiaTheme="minorHAnsi"/>
       <w:kern w:val="16"/>
@@ -9510,7 +9901,7 @@
     <w:name w:val="TabBulletL8 Char"/>
     <w:basedOn w:val="TabBulletL7Char"/>
     <w:link w:val="TabBulletL8"/>
-    <w:rsid w:val="000963A1"/>
+    <w:rsid w:val="009D0BFA"/>
     <w:rPr>
       <w:rFonts w:eastAsiaTheme="minorHAnsi"/>
       <w:kern w:val="16"/>
@@ -9523,7 +9914,7 @@
     <w:name w:val="Table_1"/>
     <w:basedOn w:val="TableNormal"/>
     <w:uiPriority w:val="99"/>
-    <w:rsid w:val="000963A1"/>
+    <w:rsid w:val="009D0BFA"/>
     <w:pPr>
       <w:spacing w:after="0" w:line="240" w:lineRule="auto"/>
     </w:pPr>
@@ -9596,7 +9987,7 @@
   <w:style w:type="character" w:customStyle="1" w:styleId="MandatoryChar">
     <w:name w:val="Mandatory Char"/>
     <w:basedOn w:val="BodyOfTextChar"/>
-    <w:rsid w:val="000963A1"/>
+    <w:rsid w:val="009D0BFA"/>
     <w:rPr>
       <w:rFonts w:eastAsiaTheme="minorHAnsi"/>
       <w:color w:val="C00000"/>
@@ -9611,7 +10002,7 @@
     <w:basedOn w:val="BodyOfText"/>
     <w:link w:val="CodeChar"/>
     <w:qFormat/>
-    <w:rsid w:val="000963A1"/>
+    <w:rsid w:val="009D0BFA"/>
     <w:pPr>
       <w:pBdr>
         <w:top w:val="single" w:sz="2" w:space="1" w:color="auto"/>
@@ -9635,7 +10026,7 @@
     <w:basedOn w:val="Code"/>
     <w:link w:val="CodeCdsedChar"/>
     <w:qFormat/>
-    <w:rsid w:val="000963A1"/>
+    <w:rsid w:val="009D0BFA"/>
     <w:pPr>
       <w:spacing w:before="20" w:after="20"/>
     </w:pPr>
@@ -9647,7 +10038,7 @@
     <w:name w:val="Code Char"/>
     <w:basedOn w:val="BodyOfTextChar"/>
     <w:link w:val="Code"/>
-    <w:rsid w:val="000963A1"/>
+    <w:rsid w:val="009D0BFA"/>
     <w:rPr>
       <w:rFonts w:ascii="Consolas" w:eastAsiaTheme="minorHAnsi" w:hAnsi="Consolas"/>
       <w:kern w:val="16"/>
@@ -9661,7 +10052,7 @@
     <w:name w:val="CodeCdsed Char"/>
     <w:basedOn w:val="CodeChar"/>
     <w:link w:val="CodeCdsed"/>
-    <w:rsid w:val="000963A1"/>
+    <w:rsid w:val="009D0BFA"/>
     <w:rPr>
       <w:rFonts w:ascii="Consolas" w:eastAsiaTheme="minorHAnsi" w:hAnsi="Consolas"/>
       <w:kern w:val="16"/>
@@ -9675,7 +10066,7 @@
     <w:name w:val="DocType Char"/>
     <w:basedOn w:val="BodyOfTextChar"/>
     <w:link w:val="DocType"/>
-    <w:rsid w:val="000963A1"/>
+    <w:rsid w:val="009D0BFA"/>
     <w:rPr>
       <w:rFonts w:eastAsiaTheme="minorHAnsi"/>
       <w:b/>
@@ -9690,7 +10081,7 @@
     <w:name w:val="TOC Fig"/>
     <w:basedOn w:val="TOC1"/>
     <w:next w:val="BodyOfText"/>
-    <w:rsid w:val="000963A1"/>
+    <w:rsid w:val="009D0BFA"/>
     <w:rPr>
       <w:sz w:val="20"/>
     </w:rPr>
@@ -9698,7 +10089,7 @@
   <w:style w:type="paragraph" w:customStyle="1" w:styleId="BulletL5">
     <w:name w:val="Bullet L5"/>
     <w:basedOn w:val="BulletL1"/>
-    <w:rsid w:val="000963A1"/>
+    <w:rsid w:val="009D0BFA"/>
     <w:pPr>
       <w:numPr>
         <w:ilvl w:val="4"/>
@@ -9712,7 +10103,7 @@
   <w:style w:type="paragraph" w:customStyle="1" w:styleId="BulletL6">
     <w:name w:val="Bullet L6"/>
     <w:basedOn w:val="BulletL1"/>
-    <w:rsid w:val="000963A1"/>
+    <w:rsid w:val="009D0BFA"/>
     <w:pPr>
       <w:numPr>
         <w:ilvl w:val="5"/>
@@ -9726,7 +10117,7 @@
   <w:style w:type="paragraph" w:customStyle="1" w:styleId="BulletL7">
     <w:name w:val="Bullet L7"/>
     <w:basedOn w:val="BulletL1"/>
-    <w:rsid w:val="000963A1"/>
+    <w:rsid w:val="009D0BFA"/>
     <w:pPr>
       <w:numPr>
         <w:ilvl w:val="6"/>
@@ -9740,7 +10131,7 @@
   <w:style w:type="paragraph" w:customStyle="1" w:styleId="BulletL8">
     <w:name w:val="Bullet L8"/>
     <w:basedOn w:val="BulletL1"/>
-    <w:rsid w:val="000963A1"/>
+    <w:rsid w:val="009D0BFA"/>
     <w:pPr>
       <w:numPr>
         <w:ilvl w:val="7"/>
@@ -9754,7 +10145,7 @@
   <w:style w:type="paragraph" w:customStyle="1" w:styleId="BulletL9">
     <w:name w:val="Bullet L9"/>
     <w:basedOn w:val="BulletL1"/>
-    <w:rsid w:val="000963A1"/>
+    <w:rsid w:val="009D0BFA"/>
     <w:pPr>
       <w:numPr>
         <w:ilvl w:val="8"/>
@@ -9768,7 +10159,7 @@
   <w:style w:type="paragraph" w:customStyle="1" w:styleId="HeaderfooterTab">
     <w:name w:val="Header/footer Tab"/>
     <w:basedOn w:val="Footer"/>
-    <w:rsid w:val="000963A1"/>
+    <w:rsid w:val="009D0BFA"/>
     <w:pPr>
       <w:spacing w:before="60" w:after="60"/>
     </w:pPr>
@@ -9780,7 +10171,7 @@
     <w:name w:val="SP-Quote"/>
     <w:basedOn w:val="BodyOfText"/>
     <w:next w:val="BodyOfText"/>
-    <w:rsid w:val="000963A1"/>
+    <w:rsid w:val="009D0BFA"/>
     <w:pPr>
       <w:spacing w:after="160"/>
       <w:ind w:left="284" w:right="284"/>
@@ -9794,7 +10185,7 @@
     <w:name w:val="SP-Control"/>
     <w:basedOn w:val="BodyOfText"/>
     <w:next w:val="BodyOfText"/>
-    <w:rsid w:val="000963A1"/>
+    <w:rsid w:val="009D0BFA"/>
     <w:pPr>
       <w:pBdr>
         <w:top w:val="single" w:sz="4" w:space="2" w:color="auto"/>
@@ -9808,7 +10199,7 @@
     <w:name w:val="SP-Paragraph"/>
     <w:basedOn w:val="BodyOfText"/>
     <w:qFormat/>
-    <w:rsid w:val="000963A1"/>
+    <w:rsid w:val="009D0BFA"/>
     <w:pPr>
       <w:shd w:val="clear" w:color="auto" w:fill="FFFCE2" w:themeFill="accent4" w:themeFillTint="33"/>
     </w:pPr>
@@ -9821,7 +10212,7 @@
     <w:name w:val="SP-Objective"/>
     <w:basedOn w:val="BodyOfText"/>
     <w:next w:val="BodyOfText"/>
-    <w:rsid w:val="000963A1"/>
+    <w:rsid w:val="009D0BFA"/>
     <w:pPr>
       <w:pBdr>
         <w:top w:val="single" w:sz="4" w:space="3" w:color="6DA92D" w:themeColor="accent6" w:themeShade="BF"/>
@@ -9842,7 +10233,7 @@
     <w:basedOn w:val="DefaultParagraphFont"/>
     <w:uiPriority w:val="1"/>
     <w:qFormat/>
-    <w:rsid w:val="000963A1"/>
+    <w:rsid w:val="009D0BFA"/>
     <w:rPr>
       <w:bdr w:val="none" w:sz="0" w:space="0" w:color="auto"/>
       <w:shd w:val="clear" w:color="auto" w:fill="FFF9C5" w:themeFill="accent4" w:themeFillTint="66"/>
@@ -9853,7 +10244,7 @@
     <w:name w:val="Table_A(Grey)"/>
     <w:basedOn w:val="Table1"/>
     <w:uiPriority w:val="99"/>
-    <w:rsid w:val="000963A1"/>
+    <w:rsid w:val="009D0BFA"/>
     <w:tblPr>
       <w:tblBorders>
         <w:top w:val="single" w:sz="4" w:space="0" w:color="BFBFBF" w:themeColor="background1" w:themeShade="BF"/>
@@ -9930,7 +10321,7 @@
     <w:name w:val="Table_B(Light)"/>
     <w:basedOn w:val="Table1"/>
     <w:uiPriority w:val="99"/>
-    <w:rsid w:val="000963A1"/>
+    <w:rsid w:val="009D0BFA"/>
     <w:tblPr>
       <w:tblBorders>
         <w:top w:val="single" w:sz="4" w:space="0" w:color="00A9F7" w:themeColor="background2" w:themeShade="80"/>
@@ -10006,7 +10397,7 @@
     <w:uiPriority w:val="99"/>
     <w:semiHidden/>
     <w:unhideWhenUsed/>
-    <w:rsid w:val="000963A1"/>
+    <w:rsid w:val="009D0BFA"/>
     <w:pPr>
       <w:numPr>
         <w:numId w:val="27"/>
@@ -10019,7 +10410,7 @@
     <w:uiPriority w:val="99"/>
     <w:semiHidden/>
     <w:unhideWhenUsed/>
-    <w:rsid w:val="000963A1"/>
+    <w:rsid w:val="009D0BFA"/>
     <w:pPr>
       <w:numPr>
         <w:numId w:val="28"/>
@@ -10032,7 +10423,7 @@
     <w:uiPriority w:val="99"/>
     <w:semiHidden/>
     <w:unhideWhenUsed/>
-    <w:rsid w:val="000963A1"/>
+    <w:rsid w:val="009D0BFA"/>
     <w:pPr>
       <w:numPr>
         <w:numId w:val="29"/>
@@ -10043,7 +10434,7 @@
     <w:name w:val="Plain Table 1"/>
     <w:basedOn w:val="TableNormal"/>
     <w:uiPriority w:val="41"/>
-    <w:rsid w:val="000963A1"/>
+    <w:rsid w:val="009D0BFA"/>
     <w:pPr>
       <w:spacing w:after="0" w:line="240" w:lineRule="auto"/>
     </w:pPr>
@@ -10111,7 +10502,7 @@
     <w:name w:val="Plain Table 2"/>
     <w:basedOn w:val="TableNormal"/>
     <w:uiPriority w:val="42"/>
-    <w:rsid w:val="000963A1"/>
+    <w:rsid w:val="009D0BFA"/>
     <w:pPr>
       <w:spacing w:after="0" w:line="240" w:lineRule="auto"/>
     </w:pPr>
@@ -10196,7 +10587,7 @@
     <w:name w:val="Plain Table 3"/>
     <w:basedOn w:val="TableNormal"/>
     <w:uiPriority w:val="43"/>
-    <w:rsid w:val="000963A1"/>
+    <w:rsid w:val="009D0BFA"/>
     <w:pPr>
       <w:spacing w:after="0" w:line="240" w:lineRule="auto"/>
     </w:pPr>
@@ -10294,7 +10685,7 @@
     <w:name w:val="Plain Table 4"/>
     <w:basedOn w:val="TableNormal"/>
     <w:uiPriority w:val="44"/>
-    <w:rsid w:val="000963A1"/>
+    <w:rsid w:val="009D0BFA"/>
     <w:pPr>
       <w:spacing w:after="0" w:line="240" w:lineRule="auto"/>
     </w:pPr>
@@ -10348,7 +10739,7 @@
     <w:name w:val="Plain Table 5"/>
     <w:basedOn w:val="TableNormal"/>
     <w:uiPriority w:val="45"/>
-    <w:rsid w:val="000963A1"/>
+    <w:rsid w:val="009D0BFA"/>
     <w:pPr>
       <w:spacing w:after="0" w:line="240" w:lineRule="auto"/>
     </w:pPr>
@@ -10475,7 +10866,7 @@
     <w:uiPriority w:val="99"/>
     <w:semiHidden/>
     <w:unhideWhenUsed/>
-    <w:rsid w:val="000963A1"/>
+    <w:rsid w:val="009D0BFA"/>
     <w:rPr>
       <w:color w:val="0000FF"/>
       <w:u w:val="single"/>
@@ -10488,7 +10879,7 @@
     <w:uiPriority w:val="99"/>
     <w:semiHidden/>
     <w:unhideWhenUsed/>
-    <w:rsid w:val="000963A1"/>
+    <w:rsid w:val="009D0BFA"/>
     <w:pPr>
       <w:spacing w:line="259" w:lineRule="auto"/>
     </w:pPr>
@@ -10532,7 +10923,7 @@
     <w:uiPriority w:val="99"/>
     <w:semiHidden/>
     <w:unhideWhenUsed/>
-    <w:rsid w:val="000963A1"/>
+    <w:rsid w:val="009D0BFA"/>
     <w:pPr>
       <w:spacing w:line="259" w:lineRule="auto"/>
     </w:pPr>
@@ -10577,7 +10968,7 @@
     <w:uiPriority w:val="99"/>
     <w:semiHidden/>
     <w:unhideWhenUsed/>
-    <w:rsid w:val="000963A1"/>
+    <w:rsid w:val="009D0BFA"/>
     <w:pPr>
       <w:spacing w:line="259" w:lineRule="auto"/>
     </w:pPr>
@@ -10679,7 +11070,7 @@
     <w:uiPriority w:val="99"/>
     <w:semiHidden/>
     <w:unhideWhenUsed/>
-    <w:rsid w:val="000963A1"/>
+    <w:rsid w:val="009D0BFA"/>
     <w:pPr>
       <w:spacing w:line="259" w:lineRule="auto"/>
     </w:pPr>
@@ -10721,7 +11112,7 @@
     <w:uiPriority w:val="99"/>
     <w:semiHidden/>
     <w:unhideWhenUsed/>
-    <w:rsid w:val="000963A1"/>
+    <w:rsid w:val="009D0BFA"/>
     <w:pPr>
       <w:spacing w:line="259" w:lineRule="auto"/>
     </w:pPr>
@@ -10819,7 +11210,7 @@
     <w:uiPriority w:val="99"/>
     <w:semiHidden/>
     <w:unhideWhenUsed/>
-    <w:rsid w:val="000963A1"/>
+    <w:rsid w:val="009D0BFA"/>
     <w:pPr>
       <w:spacing w:line="259" w:lineRule="auto"/>
     </w:pPr>
@@ -10908,7 +11299,7 @@
     <w:basedOn w:val="TableNormal"/>
     <w:uiPriority w:val="99"/>
     <w:unhideWhenUsed/>
-    <w:rsid w:val="000963A1"/>
+    <w:rsid w:val="009D0BFA"/>
     <w:pPr>
       <w:spacing w:line="259" w:lineRule="auto"/>
     </w:pPr>
@@ -10934,7 +11325,7 @@
     <w:uiPriority w:val="99"/>
     <w:semiHidden/>
     <w:unhideWhenUsed/>
-    <w:rsid w:val="000963A1"/>
+    <w:rsid w:val="009D0BFA"/>
     <w:pPr>
       <w:spacing w:line="259" w:lineRule="auto"/>
     </w:pPr>
@@ -10979,7 +11370,7 @@
     <w:uiPriority w:val="99"/>
     <w:semiHidden/>
     <w:unhideWhenUsed/>
-    <w:rsid w:val="000963A1"/>
+    <w:rsid w:val="009D0BFA"/>
     <w:pPr>
       <w:spacing w:line="259" w:lineRule="auto"/>
     </w:pPr>
@@ -11023,7 +11414,7 @@
     <w:basedOn w:val="TableNormal"/>
     <w:uiPriority w:val="99"/>
     <w:unhideWhenUsed/>
-    <w:rsid w:val="000963A1"/>
+    <w:rsid w:val="009D0BFA"/>
     <w:pPr>
       <w:spacing w:line="259" w:lineRule="auto"/>
     </w:pPr>
@@ -11066,7 +11457,7 @@
     <w:name w:val="Table_C(Normal)"/>
     <w:basedOn w:val="Table1"/>
     <w:uiPriority w:val="99"/>
-    <w:rsid w:val="000963A1"/>
+    <w:rsid w:val="009D0BFA"/>
     <w:tblPr>
       <w:tblBorders>
         <w:top w:val="single" w:sz="4" w:space="0" w:color="00A3E0" w:themeColor="text2"/>
@@ -11131,7 +11522,7 @@
     <w:basedOn w:val="Normal"/>
     <w:next w:val="BodyOfText"/>
     <w:link w:val="MitigationChar"/>
-    <w:rsid w:val="000963A1"/>
+    <w:rsid w:val="009D0BFA"/>
     <w:pPr>
       <w:numPr>
         <w:numId w:val="31"/>
@@ -11156,7 +11547,7 @@
     <w:name w:val="Mitigation Char"/>
     <w:basedOn w:val="DefaultParagraphFont"/>
     <w:link w:val="Mitigation"/>
-    <w:rsid w:val="000963A1"/>
+    <w:rsid w:val="009D0BFA"/>
     <w:rPr>
       <w:rFonts w:ascii="Corbel" w:eastAsiaTheme="minorHAnsi" w:hAnsi="Corbel"/>
       <w:kern w:val="16"/>
@@ -11170,7 +11561,7 @@
     <w:basedOn w:val="SP-Block"/>
     <w:uiPriority w:val="1"/>
     <w:qFormat/>
-    <w:rsid w:val="000963A1"/>
+    <w:rsid w:val="009D0BFA"/>
     <w:rPr>
       <w:b/>
       <w:bdr w:val="none" w:sz="0" w:space="0" w:color="auto"/>
@@ -11181,42 +11572,47 @@
   <w:style w:type="paragraph" w:customStyle="1" w:styleId="SP-BulletL1">
     <w:name w:val="SP-BulletL1"/>
     <w:basedOn w:val="SP-Paragraph"/>
+    <w:autoRedefine/>
     <w:qFormat/>
-    <w:rsid w:val="000963A1"/>
+    <w:rsid w:val="009D0BFA"/>
     <w:pPr>
       <w:numPr>
-        <w:numId w:val="24"/>
+        <w:numId w:val="49"/>
       </w:numPr>
-      <w:spacing w:before="80" w:after="0"/>
+      <w:spacing w:after="40"/>
+      <w:ind w:left="568" w:hanging="284"/>
     </w:pPr>
   </w:style>
   <w:style w:type="paragraph" w:customStyle="1" w:styleId="SP-BulletL2">
     <w:name w:val="SP-BulletL2"/>
     <w:basedOn w:val="SP-BulletL1"/>
+    <w:autoRedefine/>
     <w:qFormat/>
-    <w:rsid w:val="000963A1"/>
+    <w:rsid w:val="009D0BFA"/>
     <w:pPr>
       <w:numPr>
         <w:ilvl w:val="1"/>
       </w:numPr>
-      <w:spacing w:before="40"/>
+      <w:ind w:left="1135" w:hanging="284"/>
     </w:pPr>
   </w:style>
   <w:style w:type="paragraph" w:customStyle="1" w:styleId="SP-BulletL3">
     <w:name w:val="SP-BulletL3"/>
     <w:basedOn w:val="SP-BulletL2"/>
-    <w:rsid w:val="000963A1"/>
+    <w:autoRedefine/>
+    <w:rsid w:val="009D0BFA"/>
     <w:pPr>
       <w:numPr>
         <w:ilvl w:val="2"/>
       </w:numPr>
+      <w:ind w:left="1701" w:hanging="142"/>
     </w:pPr>
   </w:style>
   <w:style w:type="paragraph" w:customStyle="1" w:styleId="SP-EndList">
     <w:name w:val="SP-EndList"/>
     <w:basedOn w:val="SP-Paragraph"/>
     <w:next w:val="SP-Paragraph"/>
-    <w:rsid w:val="000963A1"/>
+    <w:rsid w:val="009D0BFA"/>
     <w:pPr>
       <w:shd w:val="clear" w:color="auto" w:fill="FFFFFF" w:themeFill="background1"/>
       <w:spacing w:after="0"/>
@@ -11229,14 +11625,14 @@
   <w:style w:type="paragraph" w:customStyle="1" w:styleId="SP-EnumL1">
     <w:name w:val="SP-EnumL1"/>
     <w:basedOn w:val="EnumerationL1"/>
+    <w:autoRedefine/>
     <w:qFormat/>
-    <w:rsid w:val="000963A1"/>
+    <w:rsid w:val="009D0BFA"/>
     <w:pPr>
       <w:numPr>
         <w:numId w:val="33"/>
       </w:numPr>
       <w:shd w:val="clear" w:color="auto" w:fill="FFFCE2" w:themeFill="accent4" w:themeFillTint="33"/>
-      <w:spacing w:before="80" w:after="0"/>
     </w:pPr>
     <w:rPr>
       <w:lang w:val="en-GB"/>
@@ -11246,7 +11642,7 @@
     <w:name w:val="SP-EnumL2"/>
     <w:basedOn w:val="EnumerationL2"/>
     <w:qFormat/>
-    <w:rsid w:val="000963A1"/>
+    <w:rsid w:val="009D0BFA"/>
     <w:pPr>
       <w:numPr>
         <w:numId w:val="33"/>
@@ -11261,7 +11657,7 @@
   <w:style w:type="paragraph" w:customStyle="1" w:styleId="SP-EnumL3">
     <w:name w:val="SP-EnumL3"/>
     <w:basedOn w:val="EnumerationL1"/>
-    <w:rsid w:val="000963A1"/>
+    <w:rsid w:val="009D0BFA"/>
     <w:pPr>
       <w:numPr>
         <w:ilvl w:val="2"/>
@@ -11280,7 +11676,7 @@
     <w:basedOn w:val="Normal"/>
     <w:link w:val="SP-ImplementationChar"/>
     <w:qFormat/>
-    <w:rsid w:val="000963A1"/>
+    <w:rsid w:val="009D0BFA"/>
     <w:pPr>
       <w:spacing w:after="120" w:line="240" w:lineRule="auto"/>
       <w:jc w:val="both"/>
@@ -11294,7 +11690,7 @@
     <w:name w:val="SP-Implementation Char"/>
     <w:basedOn w:val="DefaultParagraphFont"/>
     <w:link w:val="SP-Implementation"/>
-    <w:rsid w:val="000963A1"/>
+    <w:rsid w:val="009D0BFA"/>
     <w:rPr>
       <w:rFonts w:eastAsiaTheme="minorHAnsi"/>
       <w:kern w:val="16"/>
@@ -11307,7 +11703,7 @@
     <w:name w:val="SP-ImplementationBullet"/>
     <w:basedOn w:val="SP-Implementation"/>
     <w:link w:val="SP-ImplementationBulletChar"/>
-    <w:rsid w:val="000963A1"/>
+    <w:rsid w:val="009D0BFA"/>
     <w:pPr>
       <w:numPr>
         <w:numId w:val="34"/>
@@ -11318,7 +11714,7 @@
     <w:name w:val="SP-ImplementationBullet Char"/>
     <w:basedOn w:val="SP-ImplementationChar"/>
     <w:link w:val="SP-ImplementationBullet"/>
-    <w:rsid w:val="000963A1"/>
+    <w:rsid w:val="009D0BFA"/>
     <w:rPr>
       <w:rFonts w:eastAsiaTheme="minorHAnsi"/>
       <w:kern w:val="16"/>
@@ -11329,18 +11725,21 @@
   </w:style>
   <w:style w:type="paragraph" w:customStyle="1" w:styleId="SP-Input">
     <w:name w:val="SP-Input"/>
-    <w:basedOn w:val="Normal"/>
+    <w:basedOn w:val="BodyOfText"/>
     <w:link w:val="SP-InputChar"/>
     <w:qFormat/>
-    <w:rsid w:val="000963A1"/>
-    <w:pPr>
-      <w:spacing w:after="120" w:line="240" w:lineRule="auto"/>
-      <w:jc w:val="both"/>
+    <w:rsid w:val="009D0BFA"/>
+    <w:pPr>
+      <w:pBdr>
+        <w:top w:val="single" w:sz="4" w:space="1" w:color="auto"/>
+        <w:left w:val="single" w:sz="4" w:space="4" w:color="auto"/>
+        <w:bottom w:val="single" w:sz="4" w:space="1" w:color="auto"/>
+        <w:right w:val="single" w:sz="4" w:space="4" w:color="auto"/>
+      </w:pBdr>
     </w:pPr>
     <w:rPr>
       <w:rFonts w:ascii="Segoe UI" w:hAnsi="Segoe UI"/>
-      <w:color w:val="00A3E0"/>
-      <w:kern w:val="16"/>
+      <w:color w:val="000000" w:themeColor="text1"/>
       <w:lang w:val="en-GB"/>
     </w:rPr>
   </w:style>
@@ -11348,10 +11747,10 @@
     <w:name w:val="SP-Input Char"/>
     <w:basedOn w:val="DefaultParagraphFont"/>
     <w:link w:val="SP-Input"/>
-    <w:rsid w:val="000963A1"/>
+    <w:rsid w:val="009D0BFA"/>
     <w:rPr>
       <w:rFonts w:ascii="Segoe UI" w:eastAsiaTheme="minorHAnsi" w:hAnsi="Segoe UI"/>
-      <w:color w:val="00A3E0"/>
+      <w:color w:val="000000" w:themeColor="text1"/>
       <w:kern w:val="16"/>
       <w:sz w:val="22"/>
       <w:szCs w:val="22"/>
@@ -11363,7 +11762,7 @@
     <w:basedOn w:val="SP-Input"/>
     <w:link w:val="SP-InputBulletChar"/>
     <w:qFormat/>
-    <w:rsid w:val="000963A1"/>
+    <w:rsid w:val="009D0BFA"/>
     <w:pPr>
       <w:numPr>
         <w:numId w:val="35"/>
@@ -11374,10 +11773,10 @@
     <w:name w:val="SP-InputBullet Char"/>
     <w:basedOn w:val="SP-InputChar"/>
     <w:link w:val="SP-InputBullet"/>
-    <w:rsid w:val="000963A1"/>
+    <w:rsid w:val="009D0BFA"/>
     <w:rPr>
       <w:rFonts w:ascii="Segoe UI" w:eastAsiaTheme="minorHAnsi" w:hAnsi="Segoe UI"/>
-      <w:color w:val="00A3E0"/>
+      <w:color w:val="000000" w:themeColor="text1"/>
       <w:kern w:val="16"/>
       <w:sz w:val="22"/>
       <w:szCs w:val="22"/>
@@ -11388,7 +11787,7 @@
     <w:name w:val="SP-OtherInfo"/>
     <w:basedOn w:val="BodyOfText"/>
     <w:link w:val="SP-OtherInfoChar"/>
-    <w:rsid w:val="000963A1"/>
+    <w:rsid w:val="009D0BFA"/>
     <w:pPr>
       <w:spacing w:after="60"/>
     </w:pPr>
@@ -11401,7 +11800,7 @@
     <w:name w:val="SP-OtherInfo Char"/>
     <w:basedOn w:val="BodyOfTextChar"/>
     <w:link w:val="SP-OtherInfo"/>
-    <w:rsid w:val="000963A1"/>
+    <w:rsid w:val="009D0BFA"/>
     <w:rPr>
       <w:rFonts w:eastAsiaTheme="minorHAnsi"/>
       <w:color w:val="595959" w:themeColor="text1" w:themeTint="A6"/>
@@ -11415,7 +11814,7 @@
     <w:name w:val="SP-OtherInfoBullet"/>
     <w:basedOn w:val="SP-OtherInfo"/>
     <w:link w:val="SP-OtherInfoBulletChar"/>
-    <w:rsid w:val="000963A1"/>
+    <w:rsid w:val="009D0BFA"/>
     <w:pPr>
       <w:numPr>
         <w:numId w:val="36"/>
@@ -11427,7 +11826,7 @@
     <w:name w:val="SP-OtherInfoBullet Char"/>
     <w:basedOn w:val="SP-OtherInfoChar"/>
     <w:link w:val="SP-OtherInfoBullet"/>
-    <w:rsid w:val="000963A1"/>
+    <w:rsid w:val="009D0BFA"/>
     <w:rPr>
       <w:rFonts w:eastAsiaTheme="minorHAnsi"/>
       <w:color w:val="595959" w:themeColor="text1" w:themeTint="A6"/>
@@ -11439,32 +11838,22 @@
   </w:style>
   <w:style w:type="paragraph" w:customStyle="1" w:styleId="SP-Output">
     <w:name w:val="SP-Output"/>
-    <w:basedOn w:val="Normal"/>
+    <w:basedOn w:val="SP-Input"/>
     <w:link w:val="SP-OutputChar"/>
     <w:qFormat/>
-    <w:rsid w:val="000963A1"/>
-    <w:pPr>
-      <w:pBdr>
-        <w:top w:val="single" w:sz="4" w:space="1" w:color="auto"/>
-        <w:left w:val="single" w:sz="4" w:space="4" w:color="auto"/>
-        <w:bottom w:val="single" w:sz="4" w:space="1" w:color="auto"/>
-        <w:right w:val="single" w:sz="4" w:space="4" w:color="auto"/>
-      </w:pBdr>
-      <w:spacing w:after="120" w:line="240" w:lineRule="auto"/>
-      <w:jc w:val="both"/>
-    </w:pPr>
-    <w:rPr>
-      <w:kern w:val="16"/>
-      <w:lang w:val="en-GB"/>
-    </w:rPr>
+    <w:rsid w:val="009D0BFA"/>
+    <w:pPr>
+      <w:spacing w:after="400"/>
+    </w:pPr>
   </w:style>
   <w:style w:type="character" w:customStyle="1" w:styleId="SP-OutputChar">
     <w:name w:val="SP-Output Char"/>
     <w:basedOn w:val="DefaultParagraphFont"/>
     <w:link w:val="SP-Output"/>
-    <w:rsid w:val="000963A1"/>
-    <w:rPr>
-      <w:rFonts w:eastAsiaTheme="minorHAnsi"/>
+    <w:rsid w:val="009D0BFA"/>
+    <w:rPr>
+      <w:rFonts w:ascii="Segoe UI" w:eastAsiaTheme="minorHAnsi" w:hAnsi="Segoe UI"/>
+      <w:color w:val="000000" w:themeColor="text1"/>
       <w:kern w:val="16"/>
       <w:sz w:val="22"/>
       <w:szCs w:val="22"/>
@@ -11476,7 +11865,7 @@
     <w:basedOn w:val="SP-Output"/>
     <w:link w:val="SP-OutputBulletChar"/>
     <w:qFormat/>
-    <w:rsid w:val="000963A1"/>
+    <w:rsid w:val="009D0BFA"/>
     <w:pPr>
       <w:numPr>
         <w:numId w:val="37"/>
@@ -11487,9 +11876,10 @@
     <w:name w:val="SP-OutputBullet Char"/>
     <w:basedOn w:val="SP-OutputChar"/>
     <w:link w:val="SP-OutputBullet"/>
-    <w:rsid w:val="000963A1"/>
-    <w:rPr>
-      <w:rFonts w:eastAsiaTheme="minorHAnsi"/>
+    <w:rsid w:val="009D0BFA"/>
+    <w:rPr>
+      <w:rFonts w:ascii="Segoe UI" w:eastAsiaTheme="minorHAnsi" w:hAnsi="Segoe UI"/>
+      <w:color w:val="000000" w:themeColor="text1"/>
       <w:kern w:val="16"/>
       <w:sz w:val="22"/>
       <w:szCs w:val="22"/>
@@ -11499,21 +11889,22 @@
   <w:style w:type="paragraph" w:customStyle="1" w:styleId="SP-Owner">
     <w:name w:val="SP-Owner"/>
     <w:basedOn w:val="Normal"/>
-    <w:rsid w:val="000963A1"/>
-    <w:pPr>
+    <w:rsid w:val="009D0BFA"/>
+    <w:pPr>
+      <w:shd w:val="clear" w:color="auto" w:fill="FFFCE2" w:themeFill="accent4" w:themeFillTint="33"/>
       <w:spacing w:after="120" w:line="240" w:lineRule="auto"/>
       <w:jc w:val="both"/>
     </w:pPr>
     <w:rPr>
       <w:rFonts w:ascii="Segoe UI" w:eastAsia="Segoe UI" w:hAnsi="Segoe UI" w:cs="Times New Roman"/>
-      <w:color w:val="00A3E0"/>
+      <w:color w:val="000000" w:themeColor="text1"/>
       <w:kern w:val="16"/>
     </w:rPr>
   </w:style>
   <w:style w:type="paragraph" w:customStyle="1" w:styleId="SP-Question">
     <w:name w:val="SP-Question"/>
     <w:basedOn w:val="Normal"/>
-    <w:rsid w:val="000963A1"/>
+    <w:rsid w:val="009D0BFA"/>
     <w:pPr>
       <w:spacing w:after="120" w:line="240" w:lineRule="auto"/>
       <w:jc w:val="both"/>
@@ -11529,7 +11920,7 @@
     <w:basedOn w:val="DefaultParagraphFont"/>
     <w:uiPriority w:val="1"/>
     <w:qFormat/>
-    <w:rsid w:val="000963A1"/>
+    <w:rsid w:val="009D0BFA"/>
     <w:rPr>
       <w:rFonts w:ascii="Agency FB" w:hAnsi="Agency FB"/>
       <w:color w:val="00A3E0" w:themeColor="text2"/>
@@ -11539,7 +11930,7 @@
     <w:name w:val="SP-Specific2"/>
     <w:basedOn w:val="SP-Specific1"/>
     <w:uiPriority w:val="1"/>
-    <w:rsid w:val="000963A1"/>
+    <w:rsid w:val="009D0BFA"/>
     <w:rPr>
       <w:rFonts w:ascii="Agency FB" w:hAnsi="Agency FB"/>
       <w:color w:val="00A3E0" w:themeColor="text2"/>
@@ -11548,18 +11939,12 @@
   </w:style>
   <w:style w:type="paragraph" w:customStyle="1" w:styleId="SP-Trigger">
     <w:name w:val="SP-Trigger"/>
-    <w:basedOn w:val="Normal"/>
+    <w:basedOn w:val="BodyOfText"/>
     <w:link w:val="SP-TriggerChar"/>
     <w:qFormat/>
-    <w:rsid w:val="000963A1"/>
-    <w:pPr>
-      <w:spacing w:after="120" w:line="240" w:lineRule="auto"/>
-      <w:jc w:val="both"/>
-    </w:pPr>
-    <w:rPr>
-      <w:color w:val="595959" w:themeColor="text1" w:themeTint="A6"/>
-      <w:kern w:val="16"/>
-      <w:sz w:val="20"/>
+    <w:rsid w:val="009D0BFA"/>
+    <w:rPr>
+      <w:color w:val="000000" w:themeColor="text1"/>
       <w:lang w:val="en-GB"/>
     </w:rPr>
   </w:style>
@@ -11567,12 +11952,12 @@
     <w:name w:val="SP-Trigger Char"/>
     <w:basedOn w:val="DefaultParagraphFont"/>
     <w:link w:val="SP-Trigger"/>
-    <w:rsid w:val="000963A1"/>
+    <w:rsid w:val="009D0BFA"/>
     <w:rPr>
       <w:rFonts w:eastAsiaTheme="minorHAnsi"/>
-      <w:color w:val="595959" w:themeColor="text1" w:themeTint="A6"/>
+      <w:color w:val="000000" w:themeColor="text1"/>
       <w:kern w:val="16"/>
-      <w:sz w:val="20"/>
+      <w:sz w:val="22"/>
       <w:szCs w:val="22"/>
       <w:lang w:val="en-GB"/>
     </w:rPr>
@@ -11582,7 +11967,7 @@
     <w:basedOn w:val="SP-Trigger"/>
     <w:link w:val="SP-TriggerBulletChar"/>
     <w:qFormat/>
-    <w:rsid w:val="000963A1"/>
+    <w:rsid w:val="009D0BFA"/>
     <w:pPr>
       <w:numPr>
         <w:numId w:val="38"/>
@@ -11593,14 +11978,82 @@
     <w:name w:val="SP-TriggerBullet Char"/>
     <w:basedOn w:val="SP-TriggerChar"/>
     <w:link w:val="SP-TriggerBullet"/>
-    <w:rsid w:val="000963A1"/>
+    <w:rsid w:val="009D0BFA"/>
     <w:rPr>
       <w:rFonts w:eastAsiaTheme="minorHAnsi"/>
-      <w:color w:val="595959" w:themeColor="text1" w:themeTint="A6"/>
+      <w:color w:val="000000" w:themeColor="text1"/>
+      <w:kern w:val="16"/>
+      <w:sz w:val="22"/>
+      <w:szCs w:val="22"/>
+      <w:lang w:val="en-GB"/>
+    </w:rPr>
+  </w:style>
+  <w:style w:type="character" w:customStyle="1" w:styleId="BulletL4Char">
+    <w:name w:val="Bullet L4 Char"/>
+    <w:basedOn w:val="DefaultParagraphFont"/>
+    <w:link w:val="BulletL4"/>
+    <w:rsid w:val="009D0BFA"/>
+    <w:rPr>
+      <w:rFonts w:eastAsiaTheme="minorHAnsi"/>
       <w:kern w:val="16"/>
       <w:sz w:val="20"/>
       <w:szCs w:val="22"/>
-      <w:lang w:val="en-GB"/>
+      <w:lang w:val="en-US"/>
+    </w:rPr>
+  </w:style>
+  <w:style w:type="paragraph" w:styleId="ListBullet5">
+    <w:name w:val="List Bullet 5"/>
+    <w:basedOn w:val="Normal"/>
+    <w:uiPriority w:val="99"/>
+    <w:unhideWhenUsed/>
+    <w:rsid w:val="009D0BFA"/>
+    <w:pPr>
+      <w:tabs>
+        <w:tab w:val="num" w:pos="1492"/>
+      </w:tabs>
+      <w:ind w:left="1492" w:hanging="360"/>
+      <w:contextualSpacing/>
+    </w:pPr>
+    <w:rPr>
+      <w:lang w:val="fr-FR"/>
+    </w:rPr>
+  </w:style>
+  <w:style w:type="paragraph" w:customStyle="1" w:styleId="SP-Attributes">
+    <w:name w:val="SP-Attributes"/>
+    <w:basedOn w:val="SP-Control"/>
+    <w:rsid w:val="009D0BFA"/>
+    <w:pPr>
+      <w:pBdr>
+        <w:top w:val="none" w:sz="0" w:space="0" w:color="auto"/>
+        <w:left w:val="none" w:sz="0" w:space="0" w:color="auto"/>
+        <w:bottom w:val="none" w:sz="0" w:space="0" w:color="auto"/>
+        <w:right w:val="none" w:sz="0" w:space="0" w:color="auto"/>
+      </w:pBdr>
+      <w:ind w:left="142" w:right="140"/>
+      <w:jc w:val="left"/>
+    </w:pPr>
+    <w:rPr>
+      <w:rFonts w:eastAsia="Segoe UI" w:cs="Times New Roman"/>
+      <w:color w:val="92D050" w:themeColor="accent6"/>
+      <w:lang w:val="fr-FR"/>
+    </w:rPr>
+  </w:style>
+  <w:style w:type="paragraph" w:customStyle="1" w:styleId="SP-Action">
+    <w:name w:val="SP-Action"/>
+    <w:basedOn w:val="SP-Output"/>
+    <w:rsid w:val="009D0BFA"/>
+    <w:pPr>
+      <w:pBdr>
+        <w:top w:val="none" w:sz="0" w:space="0" w:color="auto"/>
+        <w:left w:val="none" w:sz="0" w:space="0" w:color="auto"/>
+        <w:bottom w:val="none" w:sz="0" w:space="0" w:color="auto"/>
+        <w:right w:val="none" w:sz="0" w:space="0" w:color="auto"/>
+      </w:pBdr>
+    </w:pPr>
+    <w:rPr>
+      <w:rFonts w:asciiTheme="minorHAnsi" w:hAnsiTheme="minorHAnsi"/>
+      <w:b/>
+      <w:color w:val="E61F3D" w:themeColor="accent1"/>
     </w:rPr>
   </w:style>
 </w:styles>

</xml_diff>